<commit_message>
Dokumentaatiota päivitetty tietokantarakenteen osalta
</commit_message>
<xml_diff>
--- a/doc/palat/dokumentaatio.docx
+++ b/doc/palat/dokumentaatio.docx
@@ -1,164 +1,260 @@
 
 <file path=word/document.xml><?xml version="1.0" encoding="utf-8"?>
-<w:document xmlns:wpc="http://schemas.microsoft.com/office/word/2010/wordprocessingCanvas" xmlns:cx="http://schemas.microsoft.com/office/drawing/2014/chartex" xmlns:cx1="http://schemas.microsoft.com/office/drawing/2015/9/8/chartex" xmlns:cx2="http://schemas.microsoft.com/office/drawing/2015/10/21/chartex" xmlns:cx3="http://schemas.microsoft.com/office/drawing/2016/5/9/chartex" xmlns:cx4="http://schemas.microsoft.com/office/drawing/2016/5/10/chartex" xmlns:cx5="http://schemas.microsoft.com/office/drawing/2016/5/11/chartex" xmlns:mc="http://schemas.openxmlformats.org/markup-compatibility/2006" xmlns:o="urn:schemas-microsoft-com:office:office" xmlns:r="http://schemas.openxmlformats.org/officeDocument/2006/relationships" xmlns:m="http://schemas.openxmlformats.org/officeDocument/2006/math" xmlns:v="urn:schemas-microsoft-com:vml" xmlns:wp14="http://schemas.microsoft.com/office/word/2010/wordprocessingDrawing" xmlns:wp="http://schemas.openxmlformats.org/drawingml/2006/wordprocessingDrawing" xmlns:w10="urn:schemas-microsoft-com:office:word" xmlns:w="http://schemas.openxmlformats.org/wordprocessingml/2006/main" xmlns:w14="http://schemas.microsoft.com/office/word/2010/wordml" xmlns:w15="http://schemas.microsoft.com/office/word/2012/wordml" xmlns:w16se="http://schemas.microsoft.com/office/word/2015/wordml/symex" xmlns:wpg="http://schemas.microsoft.com/office/word/2010/wordprocessingGroup" xmlns:wpi="http://schemas.microsoft.com/office/word/2010/wordprocessingInk" xmlns:wne="http://schemas.microsoft.com/office/word/2006/wordml" xmlns:wps="http://schemas.microsoft.com/office/word/2010/wordprocessingShape" mc:Ignorable="w14 w15 w16se wp14">
+<w:document xmlns:o="urn:schemas-microsoft-com:office:office" xmlns:r="http://schemas.openxmlformats.org/officeDocument/2006/relationships" xmlns:v="urn:schemas-microsoft-com:vml" xmlns:w="http://schemas.openxmlformats.org/wordprocessingml/2006/main" xmlns:w10="urn:schemas-microsoft-com:office:word" xmlns:wp="http://schemas.openxmlformats.org/drawingml/2006/wordprocessingDrawing" xmlns:wps="http://schemas.microsoft.com/office/word/2010/wordprocessingShape" xmlns:wpg="http://schemas.microsoft.com/office/word/2010/wordprocessingGroup" xmlns:mc="http://schemas.openxmlformats.org/markup-compatibility/2006" xmlns:wp14="http://schemas.microsoft.com/office/word/2010/wordprocessingDrawing" xmlns:w14="http://schemas.microsoft.com/office/word/2010/wordml" mc:Ignorable="w14 wp14">
   <w:body>
     <w:p>
       <w:pPr>
-        <w:pStyle w:val="Otsikko1"/>
-      </w:pPr>
-      <w:r>
+        <w:pStyle w:val="Heading1"/>
+        <w:spacing w:before="240" w:after="0"/>
+        <w:rPr/>
+      </w:pPr>
+      <w:r>
+        <w:rPr/>
         <w:t>Johdanto</w:t>
       </w:r>
     </w:p>
-    <w:p/>
-    <w:p>
-      <w:r>
+    <w:p>
+      <w:pPr>
+        <w:pStyle w:val="Normal"/>
+        <w:rPr/>
+      </w:pPr>
+      <w:r>
+        <w:rPr/>
+      </w:r>
+    </w:p>
+    <w:p>
+      <w:pPr>
+        <w:pStyle w:val="Normal"/>
+        <w:rPr/>
+      </w:pPr>
+      <w:r>
+        <w:rPr/>
         <w:t>Verkkoon halutaan perustaa huutokauppa jonka avulla käyttäjät voivat ostaa ja myydä tavaroitaan tehokkaasti korkeimman tarjouksen antaneille. Järjestelmän tulee mahdollistaa tavaran asettaminen myytäväksi ja tavaroiden ostaminen. Käyttäjien tulisi olla tunnistautuneita, eli järjestelmän tulee mahdollistaa myös uuden käyttäjän luominen ja tunnistautuminen esimerkiksi salasanan avulla. Huutokaupan ylläpitäjällä tulisi myös olla mahdollisuus poistaa virheelliset huudot ja huutokaupat sekä estää sääntöjä rikkoneiden käyttäjien pääsy palveluihin.</w:t>
       </w:r>
     </w:p>
     <w:p>
-      <w:r>
+      <w:pPr>
+        <w:pStyle w:val="Normal"/>
+        <w:rPr/>
+      </w:pPr>
+      <w:r>
+        <w:rPr/>
         <w:t>Palvelu tarjoaa kaikille mahdollisuuden selata myynnissä olevia tuotteita tuotelistausta selaamalla.</w:t>
       </w:r>
     </w:p>
     <w:p>
-      <w:r>
+      <w:pPr>
+        <w:pStyle w:val="Normal"/>
+        <w:rPr/>
+      </w:pPr>
+      <w:r>
+        <w:rPr/>
         <w:t xml:space="preserve">Tuotteen asettaminen myyntiin tapahtuu, kun tunnistautunut käyttäjä täyttää lomakkeeseen tiedot kuten tuotteen nimi, lähtöhinta ja huutokaupan kesto. </w:t>
       </w:r>
     </w:p>
     <w:p>
-      <w:r>
+      <w:pPr>
+        <w:pStyle w:val="Normal"/>
+        <w:rPr/>
+      </w:pPr>
+      <w:r>
+        <w:rPr/>
         <w:t>Tuotetta voidaan huutaa etsimällä kohde tuotelistauksesta ja syöttämällä lomakkeeseen hinta jonka haluaa tuotteesta maksaa. Kuten tuotteiden myyntiin asettaminen, myös huutaminen vaatii käyttäjän tunnistautumisen.</w:t>
       </w:r>
     </w:p>
     <w:p>
-      <w:r>
-        <w:t xml:space="preserve">Järjestelmän ylläpitäjällä on verkkosivusta oma näkymä josta hän </w:t>
-      </w:r>
-      <w:proofErr w:type="spellStart"/>
-      <w:r>
-        <w:t>tunnistautuneena</w:t>
-      </w:r>
-      <w:proofErr w:type="spellEnd"/>
-      <w:r>
-        <w:t xml:space="preserve"> pystyy toteuttamaan ylläpidon kannalta olennaisia toimenpiteitä, kuten käyttäjien, huutojen ja myyntikohteiden poistaminen</w:t>
-      </w:r>
-    </w:p>
-    <w:p/>
-    <w:p>
-      <w:r>
+      <w:pPr>
+        <w:pStyle w:val="Normal"/>
+        <w:rPr/>
+      </w:pPr>
+      <w:r>
+        <w:rPr/>
+        <w:t>Järjestelmän ylläpitäjällä on verkkosivusta oma näkymä josta hän tunnistautuneena pystyy toteuttamaan ylläpidon kannalta olennaisia toimenpiteitä, kuten käyttäjien, huutojen ja myyntikohteiden poistaminen</w:t>
+      </w:r>
+    </w:p>
+    <w:p>
+      <w:pPr>
+        <w:pStyle w:val="Normal"/>
+        <w:rPr/>
+      </w:pPr>
+      <w:r>
+        <w:rPr/>
+      </w:r>
+    </w:p>
+    <w:p>
+      <w:pPr>
+        <w:pStyle w:val="Normal"/>
+        <w:rPr/>
+      </w:pPr>
+      <w:r>
+        <w:rPr/>
         <w:t>Työ toteutetaan GitHub versionhallintajärjestelmää hyödyntäen (</w:t>
       </w:r>
-      <w:hyperlink r:id="rId4" w:history="1">
+      <w:hyperlink r:id="rId2">
         <w:r>
           <w:rPr>
-            <w:rStyle w:val="Hyperlinkki"/>
+            <w:rStyle w:val="InternetLink"/>
           </w:rPr>
           <w:t>https://github.com/Janzu93/tsoha</w:t>
         </w:r>
       </w:hyperlink>
       <w:r>
-        <w:t xml:space="preserve">) käyttäen PHP kieltä ja Helsingin yliopiston kurssia varten tarjoamaa </w:t>
-      </w:r>
-      <w:proofErr w:type="spellStart"/>
-      <w:r>
-        <w:t>tsoha-bootstrapia</w:t>
-      </w:r>
-      <w:proofErr w:type="spellEnd"/>
-      <w:r>
-        <w:t xml:space="preserve">. Työtä varten toteutetaan </w:t>
-      </w:r>
-      <w:proofErr w:type="spellStart"/>
-      <w:r>
-        <w:t>PostGreSQL</w:t>
-      </w:r>
-      <w:proofErr w:type="spellEnd"/>
-      <w:r>
-        <w:t xml:space="preserve"> tietokanta, johon tallennetaan tiedot käyttäjistä ja tuotteista.</w:t>
-      </w:r>
-    </w:p>
-    <w:p>
+        <w:rPr/>
+        <w:t>) käyttäen PHP kieltä ja Helsingin yliopiston kurssia varten tarjoamaa tsoha-bootstrapia. Työtä varten toteutetaan PostGreSQL tietokanta, johon tallennetaan tiedot käyttäjistä ja tuotteista.</w:t>
+      </w:r>
+    </w:p>
+    <w:p>
+      <w:pPr>
+        <w:pStyle w:val="Normal"/>
+        <w:rPr/>
+      </w:pPr>
+      <w:r>
+        <w:rPr/>
+      </w:r>
       <w:r>
         <w:br w:type="page"/>
       </w:r>
     </w:p>
     <w:p>
       <w:pPr>
-        <w:pStyle w:val="Otsikko1"/>
-      </w:pPr>
-      <w:r>
-        <w:lastRenderedPageBreak/>
+        <w:pStyle w:val="Heading1"/>
+        <w:rPr/>
+      </w:pPr>
+      <w:r>
+        <w:rPr/>
         <w:t>Käyttötapaukset</w:t>
       </w:r>
     </w:p>
-    <w:p/>
-    <w:p>
-      <w:r>
+    <w:p>
+      <w:pPr>
+        <w:pStyle w:val="Normal"/>
+        <w:rPr/>
+      </w:pPr>
+      <w:r>
+        <w:rPr/>
+      </w:r>
+    </w:p>
+    <w:p>
+      <w:pPr>
+        <w:pStyle w:val="Normal"/>
+        <w:rPr/>
+      </w:pPr>
+      <w:r>
+        <w:rPr/>
         <w:t>Vieras käyttäjä kirjautuu sisään syöttämällä käyttäjätunnuksen ja salasanan kirjautumislomakkeeseen. Jos tunnukset ovat oikeat, kirjataan käyttäjä sisälle. Tunnusten ollessa väärät palautetaan käyttäjä lomakkeeseen ja näytetään virheilmoitus.</w:t>
       </w:r>
     </w:p>
     <w:p>
-      <w:r>
+      <w:pPr>
+        <w:pStyle w:val="Normal"/>
+        <w:rPr/>
+      </w:pPr>
+      <w:r>
+        <w:rPr/>
         <w:t>Vieras käyttäjä voi myös luoda uuden tunnuksen syöttämällä pyydetyt henkilötiedot lomakkeeseen. Jos käyttäjätunnus tai sähköpostiosoite on jo käytössä, ilmoitetaan tästä virheilmoituksella. Jos käyttäjätunnus, sähköpostiosoite ja salasana ovat kelvolliset (ei käytössä ja täyttävät asetetut vaatimukset) tallennetaan uusi tunnus tietokantaan.</w:t>
       </w:r>
     </w:p>
     <w:p>
-      <w:r>
+      <w:pPr>
+        <w:pStyle w:val="Normal"/>
+        <w:rPr/>
+      </w:pPr>
+      <w:r>
+        <w:rPr/>
         <w:t>Tunnistautunut käyttäjä voi muokata omia käyttäjätietoja syöttämällä haluamansa tiedot tietojen muokkaus lomakkeeseen. Ylläpitäjä voi tällä lomakkeella muokata myös muiden käyttäjien tietoja. Jos uusi sähköpostiosoite on virheellinen (ei noudata sähköpostiosoitteen formaattia) ilmoitetaan siitä käyttäjälle virheilmoituksella. Ylläpitäjälle tarjotaan myös mahdollisuus estää käyttäjän pääsy sovellukseen.</w:t>
       </w:r>
     </w:p>
     <w:p>
-      <w:r>
+      <w:pPr>
+        <w:pStyle w:val="Normal"/>
+        <w:rPr/>
+      </w:pPr>
+      <w:r>
+        <w:rPr/>
         <w:t>Tunnistautunut käyttäjä voi selata huudettavissa olevia myyntiartikkeleita tuotelistausta selaamalla.</w:t>
       </w:r>
     </w:p>
     <w:p>
-      <w:r>
+      <w:pPr>
+        <w:pStyle w:val="Normal"/>
+        <w:rPr/>
+      </w:pPr>
+      <w:r>
+        <w:rPr/>
         <w:t>Käyttäjän valitessa tuotteen näytetään käyttäjälle tuotteen sivu, jossa on tuotteen kuvaus ja huudot. Sivulta käyttäjä voi myös huutaa tuotetta asettamalla tuotteesta tarjoamansa hinnan sille varattuun kenttään ja painamalla Huuda!-painiketta. Jos tarjous on pienempi kuin tämän hetken korkein tarjous, ilmoitetaan tästä käyttäjälle virheilmoituksella. Jos tarjous on riittävän suuri, kirjataan käyttäjän tekemä tarjous tietokantaan ja näytetään se tuotesivulla uutena johtavana tarjouksena.</w:t>
       </w:r>
     </w:p>
     <w:p>
-      <w:r>
+      <w:pPr>
+        <w:pStyle w:val="Normal"/>
+        <w:rPr/>
+      </w:pPr>
+      <w:r>
+        <w:rPr/>
         <w:t>Tunnistautunut käyttäjä voi asettaa omia tuotteitaan myyntiin. Käyttäjä painaa ”myy”-painiketta ja täyttää avautuvaan lomakkeeseen tuotteen tiedot (tuotteen nimi, kuvaus, lähtöhinta). Jos tiedot ovat puutteelliset näytetään käyttäjälle virheilmoitus. Jos virheitä ei tapahdu lisätään myyntituote tietokantaan, luodaan sille tuotesivu ja lisätään tuote tuotelistaukseen.</w:t>
       </w:r>
     </w:p>
     <w:p>
-      <w:r>
+      <w:pPr>
+        <w:pStyle w:val="Normal"/>
+        <w:rPr/>
+      </w:pPr>
+      <w:r>
+        <w:rPr/>
         <w:t>Ylläpitäjä pystyy poistamaan huutoja tuotteen myyntisivulta ”Poista” -painikkeella, joka näkyy vain ylläpitäjän tunnuksilla tunnistautuneelle käyttäjälle. Kun ylläpitäjä painaa ”Poista” -painiketta poistetaan huuto tietokannasta. Tällöin päivitetään myös tuotteen sivulla näytettävä korkein huuto.</w:t>
       </w:r>
     </w:p>
     <w:p>
-      <w:r>
+      <w:pPr>
+        <w:pStyle w:val="Normal"/>
+        <w:rPr/>
+      </w:pPr>
+      <w:r>
+        <w:rPr/>
         <w:t xml:space="preserve">Ylläpitäjä pystyy poistamaan tuotelistauksessa näkyviä myyntiartikkeleita painamalla ”Poista” -painiketta. Poistettaessa myyntiartikkeli poistetaan tietokannasta myyntiartikkeli ja siihen liittyvät huudot. </w:t>
       </w:r>
     </w:p>
     <w:p>
+      <w:pPr>
+        <w:pStyle w:val="Normal"/>
+        <w:rPr/>
+      </w:pPr>
+      <w:r>
+        <w:rPr/>
+      </w:r>
       <w:r>
         <w:br w:type="page"/>
       </w:r>
     </w:p>
     <w:p>
       <w:pPr>
-        <w:pStyle w:val="Otsikko1"/>
-      </w:pPr>
-      <w:r>
-        <w:lastRenderedPageBreak/>
+        <w:pStyle w:val="Heading1"/>
+        <w:rPr/>
+      </w:pPr>
+      <w:r>
+        <w:rPr/>
         <w:t>Käyttötapauskaavio</w:t>
       </w:r>
     </w:p>
     <w:p>
+      <w:pPr>
+        <w:pStyle w:val="Normal"/>
+        <w:rPr/>
+      </w:pPr>
       <w:bookmarkStart w:id="0" w:name="_GoBack"/>
-      <w:bookmarkEnd w:id="0"/>
-    </w:p>
-    <w:p>
-      <w:pPr>
-        <w:pStyle w:val="Otsikko1"/>
-      </w:pPr>
-      <w:r>
-        <w:rPr>
-          <w:noProof/>
-          <w:lang w:eastAsia="fi-FI"/>
-        </w:rPr>
+      <w:bookmarkStart w:id="1" w:name="_GoBack"/>
+      <w:bookmarkEnd w:id="1"/>
+      <w:r>
+        <w:rPr/>
+      </w:r>
+    </w:p>
+    <w:p>
+      <w:pPr>
+        <w:pStyle w:val="Heading1"/>
+        <w:rPr/>
+      </w:pPr>
+      <w:r>
+        <w:rPr/>
         <w:drawing>
           <wp:inline distT="0" distB="0" distL="0" distR="0">
             <wp:extent cx="5734050" cy="3714750"/>
@@ -171,20 +267,13 @@
               <a:graphicData uri="http://schemas.openxmlformats.org/drawingml/2006/picture">
                 <pic:pic xmlns:pic="http://schemas.openxmlformats.org/drawingml/2006/picture">
                   <pic:nvPicPr>
-                    <pic:cNvPr id="0" name="Picture 1" descr="C:\Users\Janne\AppData\Local\Microsoft\Windows\INetCache\Content.Word\UseCaseDiagram1.jpg"/>
+                    <pic:cNvPr id="1" name="Kuva 1" descr="C:\Users\Janne\AppData\Local\Microsoft\Windows\INetCache\Content.Word\UseCaseDiagram1.jpg"/>
                     <pic:cNvPicPr>
                       <a:picLocks noChangeAspect="1" noChangeArrowheads="1"/>
                     </pic:cNvPicPr>
                   </pic:nvPicPr>
                   <pic:blipFill>
-                    <a:blip r:embed="rId5">
-                      <a:extLst>
-                        <a:ext uri="{28A0092B-C50C-407E-A947-70E740481C1C}">
-                          <a14:useLocalDpi xmlns:a14="http://schemas.microsoft.com/office/drawing/2010/main" val="0"/>
-                        </a:ext>
-                      </a:extLst>
-                    </a:blip>
-                    <a:srcRect/>
+                    <a:blip r:embed="rId3"/>
                     <a:stretch>
                       <a:fillRect/>
                     </a:stretch>
@@ -197,10 +286,6 @@
                     <a:prstGeom prst="rect">
                       <a:avLst/>
                     </a:prstGeom>
-                    <a:noFill/>
-                    <a:ln>
-                      <a:noFill/>
-                    </a:ln>
                   </pic:spPr>
                 </pic:pic>
               </a:graphicData>
@@ -209,45 +294,1952 @@
         </w:drawing>
       </w:r>
     </w:p>
-    <w:p/>
+    <w:p>
+      <w:pPr>
+        <w:pStyle w:val="Normal"/>
+        <w:rPr/>
+      </w:pPr>
+      <w:r>
+        <w:rPr/>
+        <w:br/>
+      </w:r>
+      <w:r>
+        <w:br w:type="page"/>
+      </w:r>
+    </w:p>
+    <w:p>
+      <w:pPr>
+        <w:pStyle w:val="Heading1"/>
+        <w:rPr/>
+      </w:pPr>
+      <w:r>
+        <w:drawing>
+          <wp:anchor behindDoc="0" distT="0" distB="0" distL="0" distR="0" simplePos="0" locked="0" layoutInCell="1" allowOverlap="1" relativeHeight="4">
+            <wp:simplePos x="0" y="0"/>
+            <wp:positionH relativeFrom="page">
+              <wp:posOffset>866775</wp:posOffset>
+            </wp:positionH>
+            <wp:positionV relativeFrom="page">
+              <wp:posOffset>1562100</wp:posOffset>
+            </wp:positionV>
+            <wp:extent cx="5731510" cy="798830"/>
+            <wp:effectExtent l="0" t="0" r="0" b="0"/>
+            <wp:wrapSquare wrapText="largest"/>
+            <wp:docPr id="2" name="Image1" descr=""/>
+            <wp:cNvGraphicFramePr>
+              <a:graphicFrameLocks xmlns:a="http://schemas.openxmlformats.org/drawingml/2006/main" noChangeAspect="1"/>
+            </wp:cNvGraphicFramePr>
+            <a:graphic xmlns:a="http://schemas.openxmlformats.org/drawingml/2006/main">
+              <a:graphicData uri="http://schemas.openxmlformats.org/drawingml/2006/picture">
+                <pic:pic xmlns:pic="http://schemas.openxmlformats.org/drawingml/2006/picture">
+                  <pic:nvPicPr>
+                    <pic:cNvPr id="2" name="Image1" descr=""/>
+                    <pic:cNvPicPr>
+                      <a:picLocks noChangeAspect="1" noChangeArrowheads="1"/>
+                    </pic:cNvPicPr>
+                  </pic:nvPicPr>
+                  <pic:blipFill>
+                    <a:blip r:embed="rId4"/>
+                    <a:stretch>
+                      <a:fillRect/>
+                    </a:stretch>
+                  </pic:blipFill>
+                  <pic:spPr bwMode="auto">
+                    <a:xfrm>
+                      <a:off x="0" y="0"/>
+                      <a:ext cx="5731510" cy="798830"/>
+                    </a:xfrm>
+                    <a:prstGeom prst="rect">
+                      <a:avLst/>
+                    </a:prstGeom>
+                  </pic:spPr>
+                </pic:pic>
+              </a:graphicData>
+            </a:graphic>
+          </wp:anchor>
+        </w:drawing>
+      </w:r>
+      <w:r>
+        <w:rPr/>
+        <w:t>Järjestelmän tietosisältö</w:t>
+      </w:r>
+    </w:p>
+    <w:p>
+      <w:pPr>
+        <w:pStyle w:val="Normal"/>
+        <w:rPr/>
+      </w:pPr>
+      <w:r>
+        <w:rPr/>
+      </w:r>
+    </w:p>
+    <w:p>
+      <w:pPr>
+        <w:pStyle w:val="Normal"/>
+        <w:rPr/>
+      </w:pPr>
+      <w:r>
+        <w:rPr/>
+      </w:r>
+    </w:p>
+    <w:p>
+      <w:pPr>
+        <w:pStyle w:val="Normal"/>
+        <w:rPr/>
+      </w:pPr>
+      <w:r>
+        <w:rPr/>
+      </w:r>
+    </w:p>
+    <w:p>
+      <w:pPr>
+        <w:pStyle w:val="Normal"/>
+        <w:rPr/>
+      </w:pPr>
+      <w:r>
+        <w:rPr/>
+        <w:t>Tietokohde: Kayttaja</w:t>
+      </w:r>
+    </w:p>
+    <w:tbl>
+      <w:tblPr>
+        <w:tblW w:w="9026" w:type="dxa"/>
+        <w:jc w:val="left"/>
+        <w:tblInd w:w="55" w:type="dxa"/>
+        <w:tblBorders>
+          <w:top w:val="single" w:sz="2" w:space="0" w:color="000000"/>
+          <w:left w:val="single" w:sz="2" w:space="0" w:color="000000"/>
+          <w:bottom w:val="single" w:sz="2" w:space="0" w:color="000000"/>
+          <w:insideH w:val="single" w:sz="2" w:space="0" w:color="000000"/>
+        </w:tblBorders>
+        <w:tblCellMar>
+          <w:top w:w="55" w:type="dxa"/>
+          <w:left w:w="54" w:type="dxa"/>
+          <w:bottom w:w="55" w:type="dxa"/>
+          <w:right w:w="55" w:type="dxa"/>
+        </w:tblCellMar>
+      </w:tblPr>
+      <w:tblGrid>
+        <w:gridCol w:w="3008"/>
+        <w:gridCol w:w="3009"/>
+        <w:gridCol w:w="3009"/>
+      </w:tblGrid>
+      <w:tr>
+        <w:trPr>
+          <w:trHeight w:val="540" w:hRule="atLeast"/>
+        </w:trPr>
+        <w:tc>
+          <w:tcPr>
+            <w:tcW w:w="3008" w:type="dxa"/>
+            <w:tcBorders>
+              <w:top w:val="single" w:sz="2" w:space="0" w:color="000000"/>
+              <w:left w:val="single" w:sz="2" w:space="0" w:color="000000"/>
+              <w:bottom w:val="single" w:sz="2" w:space="0" w:color="000000"/>
+              <w:insideH w:val="single" w:sz="2" w:space="0" w:color="000000"/>
+            </w:tcBorders>
+            <w:shd w:fill="auto" w:val="clear"/>
+            <w:tcMar>
+              <w:left w:w="54" w:type="dxa"/>
+            </w:tcMar>
+          </w:tcPr>
+          <w:p>
+            <w:pPr>
+              <w:pStyle w:val="TableContents"/>
+              <w:spacing w:before="0" w:after="160"/>
+              <w:rPr>
+                <w:rFonts w:ascii="Calibri Light" w:hAnsi="Calibri Light" w:eastAsia="" w:cs=""/>
+                <w:sz w:val="28"/>
+                <w:szCs w:val="28"/>
+              </w:rPr>
+            </w:pPr>
+            <w:r>
+              <w:rPr>
+                <w:rFonts w:eastAsia="" w:cs="" w:ascii="Calibri Light" w:hAnsi="Calibri Light"/>
+                <w:sz w:val="28"/>
+                <w:szCs w:val="28"/>
+              </w:rPr>
+              <w:t>Attribuutti</w:t>
+            </w:r>
+          </w:p>
+        </w:tc>
+        <w:tc>
+          <w:tcPr>
+            <w:tcW w:w="3009" w:type="dxa"/>
+            <w:tcBorders>
+              <w:top w:val="single" w:sz="2" w:space="0" w:color="000000"/>
+              <w:left w:val="single" w:sz="2" w:space="0" w:color="000000"/>
+              <w:bottom w:val="single" w:sz="2" w:space="0" w:color="000000"/>
+              <w:insideH w:val="single" w:sz="2" w:space="0" w:color="000000"/>
+            </w:tcBorders>
+            <w:shd w:fill="auto" w:val="clear"/>
+            <w:tcMar>
+              <w:left w:w="54" w:type="dxa"/>
+            </w:tcMar>
+          </w:tcPr>
+          <w:p>
+            <w:pPr>
+              <w:pStyle w:val="TableContents"/>
+              <w:spacing w:before="0" w:after="160"/>
+              <w:rPr>
+                <w:rFonts w:ascii="Calibri Light" w:hAnsi="Calibri Light" w:eastAsia="" w:cs=""/>
+                <w:sz w:val="28"/>
+                <w:szCs w:val="28"/>
+              </w:rPr>
+            </w:pPr>
+            <w:r>
+              <w:rPr>
+                <w:rFonts w:eastAsia="" w:cs="" w:ascii="Calibri Light" w:hAnsi="Calibri Light"/>
+                <w:sz w:val="28"/>
+                <w:szCs w:val="28"/>
+              </w:rPr>
+              <w:t>Tietotyyppi</w:t>
+            </w:r>
+          </w:p>
+        </w:tc>
+        <w:tc>
+          <w:tcPr>
+            <w:tcW w:w="3009" w:type="dxa"/>
+            <w:tcBorders>
+              <w:top w:val="single" w:sz="2" w:space="0" w:color="000000"/>
+              <w:left w:val="single" w:sz="2" w:space="0" w:color="000000"/>
+              <w:bottom w:val="single" w:sz="2" w:space="0" w:color="000000"/>
+              <w:right w:val="single" w:sz="2" w:space="0" w:color="000000"/>
+              <w:insideH w:val="single" w:sz="2" w:space="0" w:color="000000"/>
+              <w:insideV w:val="single" w:sz="2" w:space="0" w:color="000000"/>
+            </w:tcBorders>
+            <w:shd w:fill="auto" w:val="clear"/>
+            <w:tcMar>
+              <w:left w:w="54" w:type="dxa"/>
+            </w:tcMar>
+          </w:tcPr>
+          <w:p>
+            <w:pPr>
+              <w:pStyle w:val="TableContents"/>
+              <w:spacing w:before="0" w:after="160"/>
+              <w:rPr>
+                <w:rFonts w:ascii="Calibri Light" w:hAnsi="Calibri Light" w:eastAsia="" w:cs=""/>
+                <w:sz w:val="28"/>
+                <w:szCs w:val="28"/>
+              </w:rPr>
+            </w:pPr>
+            <w:r>
+              <w:rPr>
+                <w:rFonts w:eastAsia="" w:cs="" w:ascii="Calibri Light" w:hAnsi="Calibri Light"/>
+                <w:sz w:val="28"/>
+                <w:szCs w:val="28"/>
+              </w:rPr>
+              <w:t>Kuvailu</w:t>
+            </w:r>
+          </w:p>
+        </w:tc>
+      </w:tr>
+      <w:tr>
+        <w:trPr/>
+        <w:tc>
+          <w:tcPr>
+            <w:tcW w:w="3008" w:type="dxa"/>
+            <w:tcBorders>
+              <w:left w:val="single" w:sz="2" w:space="0" w:color="000000"/>
+              <w:bottom w:val="single" w:sz="2" w:space="0" w:color="000000"/>
+              <w:insideH w:val="single" w:sz="2" w:space="0" w:color="000000"/>
+            </w:tcBorders>
+            <w:shd w:fill="auto" w:val="clear"/>
+            <w:tcMar>
+              <w:left w:w="54" w:type="dxa"/>
+            </w:tcMar>
+          </w:tcPr>
+          <w:p>
+            <w:pPr>
+              <w:pStyle w:val="TableContents"/>
+              <w:spacing w:before="0" w:after="160"/>
+              <w:rPr>
+                <w:rFonts w:ascii="Calibri Light" w:hAnsi="Calibri Light" w:eastAsia="" w:cs=""/>
+                <w:sz w:val="28"/>
+                <w:szCs w:val="28"/>
+              </w:rPr>
+            </w:pPr>
+            <w:r>
+              <w:rPr>
+                <w:rFonts w:eastAsia="" w:cs="" w:ascii="Calibri Light" w:hAnsi="Calibri Light"/>
+                <w:sz w:val="28"/>
+                <w:szCs w:val="28"/>
+              </w:rPr>
+              <w:t>Etunimi</w:t>
+            </w:r>
+          </w:p>
+        </w:tc>
+        <w:tc>
+          <w:tcPr>
+            <w:tcW w:w="3009" w:type="dxa"/>
+            <w:tcBorders>
+              <w:left w:val="single" w:sz="2" w:space="0" w:color="000000"/>
+              <w:bottom w:val="single" w:sz="2" w:space="0" w:color="000000"/>
+              <w:insideH w:val="single" w:sz="2" w:space="0" w:color="000000"/>
+            </w:tcBorders>
+            <w:shd w:fill="auto" w:val="clear"/>
+            <w:tcMar>
+              <w:left w:w="54" w:type="dxa"/>
+            </w:tcMar>
+          </w:tcPr>
+          <w:p>
+            <w:pPr>
+              <w:pStyle w:val="TableContents"/>
+              <w:spacing w:before="0" w:after="160"/>
+              <w:rPr>
+                <w:rFonts w:ascii="Calibri Light" w:hAnsi="Calibri Light" w:eastAsia="" w:cs=""/>
+                <w:sz w:val="28"/>
+                <w:szCs w:val="28"/>
+              </w:rPr>
+            </w:pPr>
+            <w:r>
+              <w:rPr>
+                <w:rFonts w:eastAsia="" w:cs="" w:ascii="Calibri Light" w:hAnsi="Calibri Light"/>
+                <w:sz w:val="28"/>
+                <w:szCs w:val="28"/>
+              </w:rPr>
+              <w:t>Merkkijono, max 20</w:t>
+            </w:r>
+          </w:p>
+        </w:tc>
+        <w:tc>
+          <w:tcPr>
+            <w:tcW w:w="3009" w:type="dxa"/>
+            <w:tcBorders>
+              <w:left w:val="single" w:sz="2" w:space="0" w:color="000000"/>
+              <w:bottom w:val="single" w:sz="2" w:space="0" w:color="000000"/>
+              <w:right w:val="single" w:sz="2" w:space="0" w:color="000000"/>
+              <w:insideH w:val="single" w:sz="2" w:space="0" w:color="000000"/>
+              <w:insideV w:val="single" w:sz="2" w:space="0" w:color="000000"/>
+            </w:tcBorders>
+            <w:shd w:fill="auto" w:val="clear"/>
+            <w:tcMar>
+              <w:left w:w="54" w:type="dxa"/>
+            </w:tcMar>
+          </w:tcPr>
+          <w:p>
+            <w:pPr>
+              <w:pStyle w:val="TableContents"/>
+              <w:spacing w:before="0" w:after="160"/>
+              <w:rPr>
+                <w:rFonts w:ascii="Calibri Light" w:hAnsi="Calibri Light" w:eastAsia="" w:cs=""/>
+                <w:sz w:val="24"/>
+                <w:szCs w:val="24"/>
+              </w:rPr>
+            </w:pPr>
+            <w:r>
+              <w:rPr>
+                <w:rFonts w:eastAsia="" w:cs="" w:ascii="Calibri Light" w:hAnsi="Calibri Light"/>
+                <w:sz w:val="24"/>
+                <w:szCs w:val="24"/>
+              </w:rPr>
+              <w:t>Henkilön etunimi</w:t>
+            </w:r>
+          </w:p>
+        </w:tc>
+      </w:tr>
+      <w:tr>
+        <w:trPr/>
+        <w:tc>
+          <w:tcPr>
+            <w:tcW w:w="3008" w:type="dxa"/>
+            <w:tcBorders>
+              <w:left w:val="single" w:sz="2" w:space="0" w:color="000000"/>
+              <w:bottom w:val="single" w:sz="2" w:space="0" w:color="000000"/>
+              <w:insideH w:val="single" w:sz="2" w:space="0" w:color="000000"/>
+            </w:tcBorders>
+            <w:shd w:fill="auto" w:val="clear"/>
+            <w:tcMar>
+              <w:left w:w="54" w:type="dxa"/>
+            </w:tcMar>
+          </w:tcPr>
+          <w:p>
+            <w:pPr>
+              <w:pStyle w:val="TableContents"/>
+              <w:spacing w:before="0" w:after="160"/>
+              <w:rPr>
+                <w:rFonts w:ascii="Calibri Light" w:hAnsi="Calibri Light" w:eastAsia="" w:cs=""/>
+                <w:sz w:val="28"/>
+                <w:szCs w:val="28"/>
+              </w:rPr>
+            </w:pPr>
+            <w:r>
+              <w:rPr>
+                <w:rFonts w:eastAsia="" w:cs="" w:ascii="Calibri Light" w:hAnsi="Calibri Light"/>
+                <w:sz w:val="28"/>
+                <w:szCs w:val="28"/>
+              </w:rPr>
+              <w:t>Sukunimi</w:t>
+            </w:r>
+          </w:p>
+        </w:tc>
+        <w:tc>
+          <w:tcPr>
+            <w:tcW w:w="3009" w:type="dxa"/>
+            <w:tcBorders>
+              <w:left w:val="single" w:sz="2" w:space="0" w:color="000000"/>
+              <w:bottom w:val="single" w:sz="2" w:space="0" w:color="000000"/>
+              <w:insideH w:val="single" w:sz="2" w:space="0" w:color="000000"/>
+            </w:tcBorders>
+            <w:shd w:fill="auto" w:val="clear"/>
+            <w:tcMar>
+              <w:left w:w="54" w:type="dxa"/>
+            </w:tcMar>
+          </w:tcPr>
+          <w:p>
+            <w:pPr>
+              <w:pStyle w:val="TableContents"/>
+              <w:spacing w:before="0" w:after="160"/>
+              <w:rPr>
+                <w:rFonts w:ascii="Calibri Light" w:hAnsi="Calibri Light" w:eastAsia="" w:cs=""/>
+                <w:sz w:val="32"/>
+                <w:szCs w:val="32"/>
+              </w:rPr>
+            </w:pPr>
+            <w:r>
+              <w:rPr>
+                <w:rFonts w:eastAsia="" w:cs="" w:ascii="Calibri Light" w:hAnsi="Calibri Light"/>
+                <w:sz w:val="28"/>
+                <w:szCs w:val="28"/>
+              </w:rPr>
+              <w:t>Merkkijono,</w:t>
+            </w:r>
+            <w:r>
+              <w:rPr>
+                <w:rFonts w:eastAsia="" w:cs="" w:ascii="Calibri Light" w:hAnsi="Calibri Light"/>
+                <w:sz w:val="32"/>
+                <w:szCs w:val="32"/>
+              </w:rPr>
+              <w:t xml:space="preserve"> </w:t>
+            </w:r>
+            <w:r>
+              <w:rPr>
+                <w:rFonts w:eastAsia="" w:cs="" w:ascii="Calibri Light" w:hAnsi="Calibri Light"/>
+                <w:sz w:val="28"/>
+                <w:szCs w:val="28"/>
+              </w:rPr>
+              <w:t>max 20</w:t>
+            </w:r>
+          </w:p>
+        </w:tc>
+        <w:tc>
+          <w:tcPr>
+            <w:tcW w:w="3009" w:type="dxa"/>
+            <w:tcBorders>
+              <w:left w:val="single" w:sz="2" w:space="0" w:color="000000"/>
+              <w:bottom w:val="single" w:sz="2" w:space="0" w:color="000000"/>
+              <w:right w:val="single" w:sz="2" w:space="0" w:color="000000"/>
+              <w:insideH w:val="single" w:sz="2" w:space="0" w:color="000000"/>
+              <w:insideV w:val="single" w:sz="2" w:space="0" w:color="000000"/>
+            </w:tcBorders>
+            <w:shd w:fill="auto" w:val="clear"/>
+            <w:tcMar>
+              <w:left w:w="54" w:type="dxa"/>
+            </w:tcMar>
+          </w:tcPr>
+          <w:p>
+            <w:pPr>
+              <w:pStyle w:val="TableContents"/>
+              <w:spacing w:before="0" w:after="160"/>
+              <w:rPr>
+                <w:rFonts w:ascii="Calibri Light" w:hAnsi="Calibri Light" w:eastAsia="" w:cs=""/>
+                <w:sz w:val="24"/>
+                <w:szCs w:val="24"/>
+              </w:rPr>
+            </w:pPr>
+            <w:r>
+              <w:rPr>
+                <w:rFonts w:eastAsia="" w:cs="" w:ascii="Calibri Light" w:hAnsi="Calibri Light"/>
+                <w:sz w:val="24"/>
+                <w:szCs w:val="24"/>
+              </w:rPr>
+              <w:t>Henkilön sukunimi</w:t>
+            </w:r>
+          </w:p>
+        </w:tc>
+      </w:tr>
+      <w:tr>
+        <w:trPr/>
+        <w:tc>
+          <w:tcPr>
+            <w:tcW w:w="3008" w:type="dxa"/>
+            <w:tcBorders>
+              <w:left w:val="single" w:sz="2" w:space="0" w:color="000000"/>
+              <w:bottom w:val="single" w:sz="2" w:space="0" w:color="000000"/>
+              <w:insideH w:val="single" w:sz="2" w:space="0" w:color="000000"/>
+            </w:tcBorders>
+            <w:shd w:fill="auto" w:val="clear"/>
+            <w:tcMar>
+              <w:left w:w="54" w:type="dxa"/>
+            </w:tcMar>
+          </w:tcPr>
+          <w:p>
+            <w:pPr>
+              <w:pStyle w:val="TableContents"/>
+              <w:spacing w:before="0" w:after="160"/>
+              <w:rPr>
+                <w:rFonts w:ascii="Calibri Light" w:hAnsi="Calibri Light" w:eastAsia="" w:cs=""/>
+                <w:sz w:val="28"/>
+                <w:szCs w:val="28"/>
+              </w:rPr>
+            </w:pPr>
+            <w:r>
+              <w:rPr>
+                <w:rFonts w:eastAsia="" w:cs="" w:ascii="Calibri Light" w:hAnsi="Calibri Light"/>
+                <w:sz w:val="28"/>
+                <w:szCs w:val="28"/>
+              </w:rPr>
+              <w:t>Syntymapaiva</w:t>
+            </w:r>
+          </w:p>
+        </w:tc>
+        <w:tc>
+          <w:tcPr>
+            <w:tcW w:w="3009" w:type="dxa"/>
+            <w:tcBorders>
+              <w:left w:val="single" w:sz="2" w:space="0" w:color="000000"/>
+              <w:bottom w:val="single" w:sz="2" w:space="0" w:color="000000"/>
+              <w:insideH w:val="single" w:sz="2" w:space="0" w:color="000000"/>
+            </w:tcBorders>
+            <w:shd w:fill="auto" w:val="clear"/>
+            <w:tcMar>
+              <w:left w:w="54" w:type="dxa"/>
+            </w:tcMar>
+          </w:tcPr>
+          <w:p>
+            <w:pPr>
+              <w:pStyle w:val="TableContents"/>
+              <w:spacing w:before="0" w:after="160"/>
+              <w:rPr>
+                <w:rFonts w:ascii="Calibri Light" w:hAnsi="Calibri Light" w:eastAsia="" w:cs=""/>
+                <w:sz w:val="28"/>
+                <w:szCs w:val="28"/>
+              </w:rPr>
+            </w:pPr>
+            <w:r>
+              <w:rPr>
+                <w:rFonts w:eastAsia="" w:cs="" w:ascii="Calibri Light" w:hAnsi="Calibri Light"/>
+                <w:sz w:val="28"/>
+                <w:szCs w:val="28"/>
+              </w:rPr>
+              <w:t>Päiväys</w:t>
+            </w:r>
+          </w:p>
+        </w:tc>
+        <w:tc>
+          <w:tcPr>
+            <w:tcW w:w="3009" w:type="dxa"/>
+            <w:tcBorders>
+              <w:left w:val="single" w:sz="2" w:space="0" w:color="000000"/>
+              <w:bottom w:val="single" w:sz="2" w:space="0" w:color="000000"/>
+              <w:right w:val="single" w:sz="2" w:space="0" w:color="000000"/>
+              <w:insideH w:val="single" w:sz="2" w:space="0" w:color="000000"/>
+              <w:insideV w:val="single" w:sz="2" w:space="0" w:color="000000"/>
+            </w:tcBorders>
+            <w:shd w:fill="auto" w:val="clear"/>
+            <w:tcMar>
+              <w:left w:w="54" w:type="dxa"/>
+            </w:tcMar>
+          </w:tcPr>
+          <w:p>
+            <w:pPr>
+              <w:pStyle w:val="TableContents"/>
+              <w:spacing w:before="0" w:after="160"/>
+              <w:rPr>
+                <w:rFonts w:ascii="Calibri Light" w:hAnsi="Calibri Light" w:eastAsia="" w:cs=""/>
+                <w:sz w:val="24"/>
+                <w:szCs w:val="24"/>
+              </w:rPr>
+            </w:pPr>
+            <w:r>
+              <w:rPr>
+                <w:rFonts w:eastAsia="" w:cs="" w:ascii="Calibri Light" w:hAnsi="Calibri Light"/>
+                <w:sz w:val="24"/>
+                <w:szCs w:val="24"/>
+              </w:rPr>
+              <w:t>Henkilön syntymäpäivä</w:t>
+            </w:r>
+          </w:p>
+        </w:tc>
+      </w:tr>
+      <w:tr>
+        <w:trPr/>
+        <w:tc>
+          <w:tcPr>
+            <w:tcW w:w="3008" w:type="dxa"/>
+            <w:tcBorders>
+              <w:left w:val="single" w:sz="2" w:space="0" w:color="000000"/>
+              <w:bottom w:val="single" w:sz="2" w:space="0" w:color="000000"/>
+              <w:insideH w:val="single" w:sz="2" w:space="0" w:color="000000"/>
+            </w:tcBorders>
+            <w:shd w:fill="auto" w:val="clear"/>
+            <w:tcMar>
+              <w:left w:w="54" w:type="dxa"/>
+            </w:tcMar>
+          </w:tcPr>
+          <w:p>
+            <w:pPr>
+              <w:pStyle w:val="TableContents"/>
+              <w:spacing w:before="0" w:after="160"/>
+              <w:rPr>
+                <w:rFonts w:ascii="Calibri Light" w:hAnsi="Calibri Light" w:eastAsia="" w:cs=""/>
+                <w:sz w:val="28"/>
+                <w:szCs w:val="28"/>
+              </w:rPr>
+            </w:pPr>
+            <w:r>
+              <w:rPr>
+                <w:rFonts w:eastAsia="" w:cs="" w:ascii="Calibri Light" w:hAnsi="Calibri Light"/>
+                <w:sz w:val="28"/>
+                <w:szCs w:val="28"/>
+              </w:rPr>
+              <w:t>Osoite</w:t>
+            </w:r>
+          </w:p>
+        </w:tc>
+        <w:tc>
+          <w:tcPr>
+            <w:tcW w:w="3009" w:type="dxa"/>
+            <w:tcBorders>
+              <w:left w:val="single" w:sz="2" w:space="0" w:color="000000"/>
+              <w:bottom w:val="single" w:sz="2" w:space="0" w:color="000000"/>
+              <w:insideH w:val="single" w:sz="2" w:space="0" w:color="000000"/>
+            </w:tcBorders>
+            <w:shd w:fill="auto" w:val="clear"/>
+            <w:tcMar>
+              <w:left w:w="54" w:type="dxa"/>
+            </w:tcMar>
+          </w:tcPr>
+          <w:p>
+            <w:pPr>
+              <w:pStyle w:val="TableContents"/>
+              <w:spacing w:before="0" w:after="160"/>
+              <w:rPr>
+                <w:rFonts w:ascii="Calibri Light" w:hAnsi="Calibri Light" w:eastAsia="" w:cs=""/>
+                <w:sz w:val="26"/>
+                <w:szCs w:val="26"/>
+              </w:rPr>
+            </w:pPr>
+            <w:r>
+              <w:rPr>
+                <w:rFonts w:eastAsia="" w:cs="" w:ascii="Calibri Light" w:hAnsi="Calibri Light"/>
+                <w:sz w:val="26"/>
+                <w:szCs w:val="26"/>
+              </w:rPr>
+              <w:t>Merkkijono, max 100</w:t>
+            </w:r>
+          </w:p>
+        </w:tc>
+        <w:tc>
+          <w:tcPr>
+            <w:tcW w:w="3009" w:type="dxa"/>
+            <w:tcBorders>
+              <w:left w:val="single" w:sz="2" w:space="0" w:color="000000"/>
+              <w:bottom w:val="single" w:sz="2" w:space="0" w:color="000000"/>
+              <w:right w:val="single" w:sz="2" w:space="0" w:color="000000"/>
+              <w:insideH w:val="single" w:sz="2" w:space="0" w:color="000000"/>
+              <w:insideV w:val="single" w:sz="2" w:space="0" w:color="000000"/>
+            </w:tcBorders>
+            <w:shd w:fill="auto" w:val="clear"/>
+            <w:tcMar>
+              <w:left w:w="54" w:type="dxa"/>
+            </w:tcMar>
+          </w:tcPr>
+          <w:p>
+            <w:pPr>
+              <w:pStyle w:val="TableContents"/>
+              <w:spacing w:before="0" w:after="160"/>
+              <w:rPr>
+                <w:rFonts w:ascii="Calibri Light" w:hAnsi="Calibri Light" w:eastAsia="" w:cs=""/>
+                <w:sz w:val="24"/>
+                <w:szCs w:val="24"/>
+              </w:rPr>
+            </w:pPr>
+            <w:r>
+              <w:rPr>
+                <w:rFonts w:eastAsia="" w:cs="" w:ascii="Calibri Light" w:hAnsi="Calibri Light"/>
+                <w:sz w:val="24"/>
+                <w:szCs w:val="24"/>
+              </w:rPr>
+              <w:t>Henkilön kotiosoite, esim. Testitie 5D, 02100 Helsinki</w:t>
+            </w:r>
+          </w:p>
+        </w:tc>
+      </w:tr>
+      <w:tr>
+        <w:trPr/>
+        <w:tc>
+          <w:tcPr>
+            <w:tcW w:w="3008" w:type="dxa"/>
+            <w:tcBorders>
+              <w:left w:val="single" w:sz="2" w:space="0" w:color="000000"/>
+              <w:bottom w:val="single" w:sz="2" w:space="0" w:color="000000"/>
+              <w:insideH w:val="single" w:sz="2" w:space="0" w:color="000000"/>
+            </w:tcBorders>
+            <w:shd w:fill="auto" w:val="clear"/>
+            <w:tcMar>
+              <w:left w:w="54" w:type="dxa"/>
+            </w:tcMar>
+          </w:tcPr>
+          <w:p>
+            <w:pPr>
+              <w:pStyle w:val="TableContents"/>
+              <w:spacing w:before="0" w:after="160"/>
+              <w:rPr>
+                <w:rFonts w:ascii="Calibri Light" w:hAnsi="Calibri Light" w:eastAsia="" w:cs=""/>
+                <w:sz w:val="28"/>
+                <w:szCs w:val="28"/>
+              </w:rPr>
+            </w:pPr>
+            <w:r>
+              <w:rPr>
+                <w:rFonts w:eastAsia="" w:cs="" w:ascii="Calibri Light" w:hAnsi="Calibri Light"/>
+                <w:sz w:val="28"/>
+                <w:szCs w:val="28"/>
+              </w:rPr>
+              <w:t>Oikeudet</w:t>
+            </w:r>
+          </w:p>
+        </w:tc>
+        <w:tc>
+          <w:tcPr>
+            <w:tcW w:w="3009" w:type="dxa"/>
+            <w:tcBorders>
+              <w:left w:val="single" w:sz="2" w:space="0" w:color="000000"/>
+              <w:bottom w:val="single" w:sz="2" w:space="0" w:color="000000"/>
+              <w:insideH w:val="single" w:sz="2" w:space="0" w:color="000000"/>
+            </w:tcBorders>
+            <w:shd w:fill="auto" w:val="clear"/>
+            <w:tcMar>
+              <w:left w:w="54" w:type="dxa"/>
+            </w:tcMar>
+          </w:tcPr>
+          <w:p>
+            <w:pPr>
+              <w:pStyle w:val="TableContents"/>
+              <w:spacing w:before="0" w:after="160"/>
+              <w:rPr>
+                <w:rFonts w:ascii="Calibri Light" w:hAnsi="Calibri Light" w:eastAsia="" w:cs=""/>
+                <w:sz w:val="24"/>
+                <w:szCs w:val="24"/>
+              </w:rPr>
+            </w:pPr>
+            <w:r>
+              <w:rPr>
+                <w:rFonts w:eastAsia="" w:cs="" w:ascii="Calibri Light" w:hAnsi="Calibri Light"/>
+                <w:sz w:val="24"/>
+                <w:szCs w:val="24"/>
+              </w:rPr>
+              <w:t>Kokonaisluku, max 1</w:t>
+            </w:r>
+          </w:p>
+        </w:tc>
+        <w:tc>
+          <w:tcPr>
+            <w:tcW w:w="3009" w:type="dxa"/>
+            <w:tcBorders>
+              <w:left w:val="single" w:sz="2" w:space="0" w:color="000000"/>
+              <w:bottom w:val="single" w:sz="2" w:space="0" w:color="000000"/>
+              <w:right w:val="single" w:sz="2" w:space="0" w:color="000000"/>
+              <w:insideH w:val="single" w:sz="2" w:space="0" w:color="000000"/>
+              <w:insideV w:val="single" w:sz="2" w:space="0" w:color="000000"/>
+            </w:tcBorders>
+            <w:shd w:fill="auto" w:val="clear"/>
+            <w:tcMar>
+              <w:left w:w="54" w:type="dxa"/>
+            </w:tcMar>
+          </w:tcPr>
+          <w:p>
+            <w:pPr>
+              <w:pStyle w:val="TableContents"/>
+              <w:spacing w:before="0" w:after="160"/>
+              <w:rPr>
+                <w:rFonts w:ascii="Calibri Light" w:hAnsi="Calibri Light" w:eastAsia="" w:cs=""/>
+                <w:sz w:val="24"/>
+                <w:szCs w:val="24"/>
+              </w:rPr>
+            </w:pPr>
+            <w:r>
+              <w:rPr>
+                <w:rFonts w:eastAsia="" w:cs="" w:ascii="Calibri Light" w:hAnsi="Calibri Light"/>
+                <w:sz w:val="24"/>
+                <w:szCs w:val="24"/>
+              </w:rPr>
+              <w:t>Tähän merkitään mihin käyttäjäryhmään käyttäjäkuuluu, vakioarvo on 0 (normaalikäyttäjä), muita arvo lisätään tarpeen vaatiessa (esim. 1 on admin)</w:t>
+            </w:r>
+          </w:p>
+        </w:tc>
+      </w:tr>
+    </w:tbl>
+    <w:p>
+      <w:pPr>
+        <w:pStyle w:val="Normal"/>
+        <w:rPr/>
+      </w:pPr>
+      <w:r>
+        <w:rPr/>
+      </w:r>
+    </w:p>
+    <w:p>
+      <w:pPr>
+        <w:pStyle w:val="Normal"/>
+        <w:rPr/>
+      </w:pPr>
+      <w:r>
+        <w:rPr/>
+        <w:t>Tietokohde: Huuto</w:t>
+      </w:r>
+    </w:p>
+    <w:tbl>
+      <w:tblPr>
+        <w:tblW w:w="9026" w:type="dxa"/>
+        <w:jc w:val="left"/>
+        <w:tblInd w:w="55" w:type="dxa"/>
+        <w:tblBorders>
+          <w:top w:val="single" w:sz="2" w:space="0" w:color="000000"/>
+          <w:left w:val="single" w:sz="2" w:space="0" w:color="000000"/>
+          <w:bottom w:val="single" w:sz="2" w:space="0" w:color="000000"/>
+          <w:insideH w:val="single" w:sz="2" w:space="0" w:color="000000"/>
+        </w:tblBorders>
+        <w:tblCellMar>
+          <w:top w:w="55" w:type="dxa"/>
+          <w:left w:w="54" w:type="dxa"/>
+          <w:bottom w:w="55" w:type="dxa"/>
+          <w:right w:w="55" w:type="dxa"/>
+        </w:tblCellMar>
+      </w:tblPr>
+      <w:tblGrid>
+        <w:gridCol w:w="3008"/>
+        <w:gridCol w:w="3009"/>
+        <w:gridCol w:w="3009"/>
+      </w:tblGrid>
+      <w:tr>
+        <w:trPr/>
+        <w:tc>
+          <w:tcPr>
+            <w:tcW w:w="3008" w:type="dxa"/>
+            <w:tcBorders>
+              <w:top w:val="single" w:sz="2" w:space="0" w:color="000000"/>
+              <w:left w:val="single" w:sz="2" w:space="0" w:color="000000"/>
+              <w:bottom w:val="single" w:sz="2" w:space="0" w:color="000000"/>
+              <w:insideH w:val="single" w:sz="2" w:space="0" w:color="000000"/>
+            </w:tcBorders>
+            <w:shd w:fill="auto" w:val="clear"/>
+            <w:tcMar>
+              <w:left w:w="54" w:type="dxa"/>
+            </w:tcMar>
+          </w:tcPr>
+          <w:p>
+            <w:pPr>
+              <w:pStyle w:val="Normal"/>
+              <w:spacing w:before="0" w:after="160"/>
+              <w:rPr/>
+            </w:pPr>
+            <w:r>
+              <w:rPr/>
+              <w:t>Attribuutti</w:t>
+            </w:r>
+          </w:p>
+        </w:tc>
+        <w:tc>
+          <w:tcPr>
+            <w:tcW w:w="3009" w:type="dxa"/>
+            <w:tcBorders>
+              <w:top w:val="single" w:sz="2" w:space="0" w:color="000000"/>
+              <w:left w:val="single" w:sz="2" w:space="0" w:color="000000"/>
+              <w:bottom w:val="single" w:sz="2" w:space="0" w:color="000000"/>
+              <w:insideH w:val="single" w:sz="2" w:space="0" w:color="000000"/>
+            </w:tcBorders>
+            <w:shd w:fill="auto" w:val="clear"/>
+            <w:tcMar>
+              <w:left w:w="54" w:type="dxa"/>
+            </w:tcMar>
+          </w:tcPr>
+          <w:p>
+            <w:pPr>
+              <w:pStyle w:val="TableContents"/>
+              <w:spacing w:before="0" w:after="160"/>
+              <w:rPr/>
+            </w:pPr>
+            <w:r>
+              <w:rPr/>
+              <w:t>Tietotyyppi</w:t>
+            </w:r>
+          </w:p>
+        </w:tc>
+        <w:tc>
+          <w:tcPr>
+            <w:tcW w:w="3009" w:type="dxa"/>
+            <w:tcBorders>
+              <w:top w:val="single" w:sz="2" w:space="0" w:color="000000"/>
+              <w:left w:val="single" w:sz="2" w:space="0" w:color="000000"/>
+              <w:bottom w:val="single" w:sz="2" w:space="0" w:color="000000"/>
+              <w:right w:val="single" w:sz="2" w:space="0" w:color="000000"/>
+              <w:insideH w:val="single" w:sz="2" w:space="0" w:color="000000"/>
+              <w:insideV w:val="single" w:sz="2" w:space="0" w:color="000000"/>
+            </w:tcBorders>
+            <w:shd w:fill="auto" w:val="clear"/>
+            <w:tcMar>
+              <w:left w:w="54" w:type="dxa"/>
+            </w:tcMar>
+          </w:tcPr>
+          <w:p>
+            <w:pPr>
+              <w:pStyle w:val="TableContents"/>
+              <w:spacing w:before="0" w:after="160"/>
+              <w:rPr/>
+            </w:pPr>
+            <w:r>
+              <w:rPr/>
+              <w:t>Kuvailu</w:t>
+            </w:r>
+          </w:p>
+        </w:tc>
+      </w:tr>
+      <w:tr>
+        <w:trPr/>
+        <w:tc>
+          <w:tcPr>
+            <w:tcW w:w="3008" w:type="dxa"/>
+            <w:tcBorders>
+              <w:left w:val="single" w:sz="2" w:space="0" w:color="000000"/>
+              <w:bottom w:val="single" w:sz="2" w:space="0" w:color="000000"/>
+              <w:insideH w:val="single" w:sz="2" w:space="0" w:color="000000"/>
+            </w:tcBorders>
+            <w:shd w:fill="auto" w:val="clear"/>
+            <w:tcMar>
+              <w:left w:w="54" w:type="dxa"/>
+            </w:tcMar>
+          </w:tcPr>
+          <w:p>
+            <w:pPr>
+              <w:pStyle w:val="TableContents"/>
+              <w:spacing w:before="0" w:after="160"/>
+              <w:rPr/>
+            </w:pPr>
+            <w:r>
+              <w:rPr/>
+              <w:t>ilmoitus_id</w:t>
+            </w:r>
+          </w:p>
+        </w:tc>
+        <w:tc>
+          <w:tcPr>
+            <w:tcW w:w="3009" w:type="dxa"/>
+            <w:tcBorders>
+              <w:left w:val="single" w:sz="2" w:space="0" w:color="000000"/>
+              <w:bottom w:val="single" w:sz="2" w:space="0" w:color="000000"/>
+              <w:insideH w:val="single" w:sz="2" w:space="0" w:color="000000"/>
+            </w:tcBorders>
+            <w:shd w:fill="auto" w:val="clear"/>
+            <w:tcMar>
+              <w:left w:w="54" w:type="dxa"/>
+            </w:tcMar>
+          </w:tcPr>
+          <w:p>
+            <w:pPr>
+              <w:pStyle w:val="TableContents"/>
+              <w:spacing w:before="0" w:after="160"/>
+              <w:rPr/>
+            </w:pPr>
+            <w:r>
+              <w:rPr/>
+              <w:t>Kokonaisluku</w:t>
+            </w:r>
+          </w:p>
+        </w:tc>
+        <w:tc>
+          <w:tcPr>
+            <w:tcW w:w="3009" w:type="dxa"/>
+            <w:tcBorders>
+              <w:left w:val="single" w:sz="2" w:space="0" w:color="000000"/>
+              <w:bottom w:val="single" w:sz="2" w:space="0" w:color="000000"/>
+              <w:right w:val="single" w:sz="2" w:space="0" w:color="000000"/>
+              <w:insideH w:val="single" w:sz="2" w:space="0" w:color="000000"/>
+              <w:insideV w:val="single" w:sz="2" w:space="0" w:color="000000"/>
+            </w:tcBorders>
+            <w:shd w:fill="auto" w:val="clear"/>
+            <w:tcMar>
+              <w:left w:w="54" w:type="dxa"/>
+            </w:tcMar>
+          </w:tcPr>
+          <w:p>
+            <w:pPr>
+              <w:pStyle w:val="TableContents"/>
+              <w:spacing w:before="0" w:after="160"/>
+              <w:rPr/>
+            </w:pPr>
+            <w:r>
+              <w:rPr/>
+              <w:t>Huutoon liittyvän myynti ilmoituksen tunnistenumero</w:t>
+            </w:r>
+          </w:p>
+        </w:tc>
+      </w:tr>
+      <w:tr>
+        <w:trPr/>
+        <w:tc>
+          <w:tcPr>
+            <w:tcW w:w="3008" w:type="dxa"/>
+            <w:tcBorders>
+              <w:left w:val="single" w:sz="2" w:space="0" w:color="000000"/>
+              <w:bottom w:val="single" w:sz="2" w:space="0" w:color="000000"/>
+              <w:insideH w:val="single" w:sz="2" w:space="0" w:color="000000"/>
+            </w:tcBorders>
+            <w:shd w:fill="auto" w:val="clear"/>
+            <w:tcMar>
+              <w:left w:w="54" w:type="dxa"/>
+            </w:tcMar>
+          </w:tcPr>
+          <w:p>
+            <w:pPr>
+              <w:pStyle w:val="TableContents"/>
+              <w:spacing w:before="0" w:after="160"/>
+              <w:rPr/>
+            </w:pPr>
+            <w:r>
+              <w:rPr/>
+              <w:t>kayttaja_id</w:t>
+            </w:r>
+          </w:p>
+        </w:tc>
+        <w:tc>
+          <w:tcPr>
+            <w:tcW w:w="3009" w:type="dxa"/>
+            <w:tcBorders>
+              <w:left w:val="single" w:sz="2" w:space="0" w:color="000000"/>
+              <w:bottom w:val="single" w:sz="2" w:space="0" w:color="000000"/>
+              <w:insideH w:val="single" w:sz="2" w:space="0" w:color="000000"/>
+            </w:tcBorders>
+            <w:shd w:fill="auto" w:val="clear"/>
+            <w:tcMar>
+              <w:left w:w="54" w:type="dxa"/>
+            </w:tcMar>
+          </w:tcPr>
+          <w:p>
+            <w:pPr>
+              <w:pStyle w:val="TableContents"/>
+              <w:spacing w:before="0" w:after="160"/>
+              <w:rPr/>
+            </w:pPr>
+            <w:r>
+              <w:rPr/>
+              <w:t>Kokonaisluku</w:t>
+            </w:r>
+          </w:p>
+        </w:tc>
+        <w:tc>
+          <w:tcPr>
+            <w:tcW w:w="3009" w:type="dxa"/>
+            <w:tcBorders>
+              <w:left w:val="single" w:sz="2" w:space="0" w:color="000000"/>
+              <w:bottom w:val="single" w:sz="2" w:space="0" w:color="000000"/>
+              <w:right w:val="single" w:sz="2" w:space="0" w:color="000000"/>
+              <w:insideH w:val="single" w:sz="2" w:space="0" w:color="000000"/>
+              <w:insideV w:val="single" w:sz="2" w:space="0" w:color="000000"/>
+            </w:tcBorders>
+            <w:shd w:fill="auto" w:val="clear"/>
+            <w:tcMar>
+              <w:left w:w="54" w:type="dxa"/>
+            </w:tcMar>
+          </w:tcPr>
+          <w:p>
+            <w:pPr>
+              <w:pStyle w:val="TableContents"/>
+              <w:spacing w:before="0" w:after="160"/>
+              <w:rPr/>
+            </w:pPr>
+            <w:r>
+              <w:rPr/>
+              <w:t>Huudon tehneen käyttäjän tunnistenumero</w:t>
+            </w:r>
+          </w:p>
+        </w:tc>
+      </w:tr>
+      <w:tr>
+        <w:trPr/>
+        <w:tc>
+          <w:tcPr>
+            <w:tcW w:w="3008" w:type="dxa"/>
+            <w:tcBorders>
+              <w:left w:val="single" w:sz="2" w:space="0" w:color="000000"/>
+              <w:bottom w:val="single" w:sz="2" w:space="0" w:color="000000"/>
+              <w:insideH w:val="single" w:sz="2" w:space="0" w:color="000000"/>
+            </w:tcBorders>
+            <w:shd w:fill="auto" w:val="clear"/>
+            <w:tcMar>
+              <w:left w:w="54" w:type="dxa"/>
+            </w:tcMar>
+          </w:tcPr>
+          <w:p>
+            <w:pPr>
+              <w:pStyle w:val="TableContents"/>
+              <w:spacing w:before="0" w:after="160"/>
+              <w:rPr/>
+            </w:pPr>
+            <w:r>
+              <w:rPr/>
+              <w:t>hinta</w:t>
+            </w:r>
+          </w:p>
+        </w:tc>
+        <w:tc>
+          <w:tcPr>
+            <w:tcW w:w="3009" w:type="dxa"/>
+            <w:tcBorders>
+              <w:left w:val="single" w:sz="2" w:space="0" w:color="000000"/>
+              <w:bottom w:val="single" w:sz="2" w:space="0" w:color="000000"/>
+              <w:insideH w:val="single" w:sz="2" w:space="0" w:color="000000"/>
+            </w:tcBorders>
+            <w:shd w:fill="auto" w:val="clear"/>
+            <w:tcMar>
+              <w:left w:w="54" w:type="dxa"/>
+            </w:tcMar>
+          </w:tcPr>
+          <w:p>
+            <w:pPr>
+              <w:pStyle w:val="TableContents"/>
+              <w:spacing w:before="0" w:after="160"/>
+              <w:rPr/>
+            </w:pPr>
+            <w:r>
+              <w:rPr/>
+              <w:t>Desimaaliluku</w:t>
+            </w:r>
+          </w:p>
+        </w:tc>
+        <w:tc>
+          <w:tcPr>
+            <w:tcW w:w="3009" w:type="dxa"/>
+            <w:tcBorders>
+              <w:left w:val="single" w:sz="2" w:space="0" w:color="000000"/>
+              <w:bottom w:val="single" w:sz="2" w:space="0" w:color="000000"/>
+              <w:right w:val="single" w:sz="2" w:space="0" w:color="000000"/>
+              <w:insideH w:val="single" w:sz="2" w:space="0" w:color="000000"/>
+              <w:insideV w:val="single" w:sz="2" w:space="0" w:color="000000"/>
+            </w:tcBorders>
+            <w:shd w:fill="auto" w:val="clear"/>
+            <w:tcMar>
+              <w:left w:w="54" w:type="dxa"/>
+            </w:tcMar>
+          </w:tcPr>
+          <w:p>
+            <w:pPr>
+              <w:pStyle w:val="TableContents"/>
+              <w:spacing w:before="0" w:after="160"/>
+              <w:rPr/>
+            </w:pPr>
+            <w:r>
+              <w:rPr/>
+              <w:t>Huudettu hinta</w:t>
+            </w:r>
+          </w:p>
+        </w:tc>
+      </w:tr>
+      <w:tr>
+        <w:trPr/>
+        <w:tc>
+          <w:tcPr>
+            <w:tcW w:w="3008" w:type="dxa"/>
+            <w:tcBorders>
+              <w:left w:val="single" w:sz="2" w:space="0" w:color="000000"/>
+              <w:bottom w:val="single" w:sz="2" w:space="0" w:color="000000"/>
+              <w:insideH w:val="single" w:sz="2" w:space="0" w:color="000000"/>
+            </w:tcBorders>
+            <w:shd w:fill="auto" w:val="clear"/>
+            <w:tcMar>
+              <w:left w:w="54" w:type="dxa"/>
+            </w:tcMar>
+          </w:tcPr>
+          <w:p>
+            <w:pPr>
+              <w:pStyle w:val="TableContents"/>
+              <w:spacing w:before="0" w:after="160"/>
+              <w:rPr/>
+            </w:pPr>
+            <w:r>
+              <w:rPr/>
+              <w:t>Aika</w:t>
+            </w:r>
+          </w:p>
+        </w:tc>
+        <w:tc>
+          <w:tcPr>
+            <w:tcW w:w="3009" w:type="dxa"/>
+            <w:tcBorders>
+              <w:left w:val="single" w:sz="2" w:space="0" w:color="000000"/>
+              <w:bottom w:val="single" w:sz="2" w:space="0" w:color="000000"/>
+              <w:insideH w:val="single" w:sz="2" w:space="0" w:color="000000"/>
+            </w:tcBorders>
+            <w:shd w:fill="auto" w:val="clear"/>
+            <w:tcMar>
+              <w:left w:w="54" w:type="dxa"/>
+            </w:tcMar>
+          </w:tcPr>
+          <w:p>
+            <w:pPr>
+              <w:pStyle w:val="TableContents"/>
+              <w:spacing w:before="0" w:after="160"/>
+              <w:rPr/>
+            </w:pPr>
+            <w:r>
+              <w:rPr/>
+              <w:t>Aika</w:t>
+            </w:r>
+          </w:p>
+        </w:tc>
+        <w:tc>
+          <w:tcPr>
+            <w:tcW w:w="3009" w:type="dxa"/>
+            <w:tcBorders>
+              <w:left w:val="single" w:sz="2" w:space="0" w:color="000000"/>
+              <w:bottom w:val="single" w:sz="2" w:space="0" w:color="000000"/>
+              <w:right w:val="single" w:sz="2" w:space="0" w:color="000000"/>
+              <w:insideH w:val="single" w:sz="2" w:space="0" w:color="000000"/>
+              <w:insideV w:val="single" w:sz="2" w:space="0" w:color="000000"/>
+            </w:tcBorders>
+            <w:shd w:fill="auto" w:val="clear"/>
+            <w:tcMar>
+              <w:left w:w="54" w:type="dxa"/>
+            </w:tcMar>
+          </w:tcPr>
+          <w:p>
+            <w:pPr>
+              <w:pStyle w:val="TableContents"/>
+              <w:spacing w:before="0" w:after="160"/>
+              <w:rPr/>
+            </w:pPr>
+            <w:r>
+              <w:rPr/>
+              <w:t>Aika jolloin huuto on tehty</w:t>
+            </w:r>
+          </w:p>
+        </w:tc>
+      </w:tr>
+    </w:tbl>
+    <w:p>
+      <w:pPr>
+        <w:pStyle w:val="Normal"/>
+        <w:rPr/>
+      </w:pPr>
+      <w:r>
+        <w:rPr/>
+      </w:r>
+      <w:r>
+        <w:br w:type="page"/>
+      </w:r>
+    </w:p>
+    <w:p>
+      <w:pPr>
+        <w:pStyle w:val="Normal"/>
+        <w:rPr/>
+      </w:pPr>
+      <w:r>
+        <w:rPr/>
+        <w:t>Tietokohde: Ilmoitus</w:t>
+      </w:r>
+    </w:p>
+    <w:tbl>
+      <w:tblPr>
+        <w:tblW w:w="9026" w:type="dxa"/>
+        <w:jc w:val="left"/>
+        <w:tblInd w:w="55" w:type="dxa"/>
+        <w:tblBorders>
+          <w:top w:val="single" w:sz="2" w:space="0" w:color="000000"/>
+          <w:left w:val="single" w:sz="2" w:space="0" w:color="000000"/>
+          <w:bottom w:val="single" w:sz="2" w:space="0" w:color="000000"/>
+          <w:insideH w:val="single" w:sz="2" w:space="0" w:color="000000"/>
+        </w:tblBorders>
+        <w:tblCellMar>
+          <w:top w:w="55" w:type="dxa"/>
+          <w:left w:w="54" w:type="dxa"/>
+          <w:bottom w:w="55" w:type="dxa"/>
+          <w:right w:w="55" w:type="dxa"/>
+        </w:tblCellMar>
+      </w:tblPr>
+      <w:tblGrid>
+        <w:gridCol w:w="3008"/>
+        <w:gridCol w:w="3009"/>
+        <w:gridCol w:w="3009"/>
+      </w:tblGrid>
+      <w:tr>
+        <w:trPr/>
+        <w:tc>
+          <w:tcPr>
+            <w:tcW w:w="3008" w:type="dxa"/>
+            <w:tcBorders>
+              <w:top w:val="single" w:sz="2" w:space="0" w:color="000000"/>
+              <w:left w:val="single" w:sz="2" w:space="0" w:color="000000"/>
+              <w:bottom w:val="single" w:sz="2" w:space="0" w:color="000000"/>
+              <w:insideH w:val="single" w:sz="2" w:space="0" w:color="000000"/>
+            </w:tcBorders>
+            <w:shd w:fill="auto" w:val="clear"/>
+            <w:tcMar>
+              <w:left w:w="54" w:type="dxa"/>
+            </w:tcMar>
+          </w:tcPr>
+          <w:p>
+            <w:pPr>
+              <w:pStyle w:val="Normal"/>
+              <w:spacing w:before="0" w:after="160"/>
+              <w:rPr/>
+            </w:pPr>
+            <w:r>
+              <w:rPr/>
+              <w:t>Attribuutti</w:t>
+            </w:r>
+          </w:p>
+        </w:tc>
+        <w:tc>
+          <w:tcPr>
+            <w:tcW w:w="3009" w:type="dxa"/>
+            <w:tcBorders>
+              <w:top w:val="single" w:sz="2" w:space="0" w:color="000000"/>
+              <w:left w:val="single" w:sz="2" w:space="0" w:color="000000"/>
+              <w:bottom w:val="single" w:sz="2" w:space="0" w:color="000000"/>
+              <w:insideH w:val="single" w:sz="2" w:space="0" w:color="000000"/>
+            </w:tcBorders>
+            <w:shd w:fill="auto" w:val="clear"/>
+            <w:tcMar>
+              <w:left w:w="54" w:type="dxa"/>
+            </w:tcMar>
+          </w:tcPr>
+          <w:p>
+            <w:pPr>
+              <w:pStyle w:val="TableContents"/>
+              <w:spacing w:before="0" w:after="160"/>
+              <w:rPr/>
+            </w:pPr>
+            <w:r>
+              <w:rPr/>
+              <w:t>Tietotyyppi</w:t>
+            </w:r>
+          </w:p>
+        </w:tc>
+        <w:tc>
+          <w:tcPr>
+            <w:tcW w:w="3009" w:type="dxa"/>
+            <w:tcBorders>
+              <w:top w:val="single" w:sz="2" w:space="0" w:color="000000"/>
+              <w:left w:val="single" w:sz="2" w:space="0" w:color="000000"/>
+              <w:bottom w:val="single" w:sz="2" w:space="0" w:color="000000"/>
+              <w:right w:val="single" w:sz="2" w:space="0" w:color="000000"/>
+              <w:insideH w:val="single" w:sz="2" w:space="0" w:color="000000"/>
+              <w:insideV w:val="single" w:sz="2" w:space="0" w:color="000000"/>
+            </w:tcBorders>
+            <w:shd w:fill="auto" w:val="clear"/>
+            <w:tcMar>
+              <w:left w:w="54" w:type="dxa"/>
+            </w:tcMar>
+          </w:tcPr>
+          <w:p>
+            <w:pPr>
+              <w:pStyle w:val="TableContents"/>
+              <w:spacing w:before="0" w:after="160"/>
+              <w:rPr/>
+            </w:pPr>
+            <w:r>
+              <w:rPr/>
+              <w:t>Kuvailu</w:t>
+            </w:r>
+          </w:p>
+        </w:tc>
+      </w:tr>
+      <w:tr>
+        <w:trPr/>
+        <w:tc>
+          <w:tcPr>
+            <w:tcW w:w="3008" w:type="dxa"/>
+            <w:tcBorders>
+              <w:left w:val="single" w:sz="2" w:space="0" w:color="000000"/>
+              <w:bottom w:val="single" w:sz="2" w:space="0" w:color="000000"/>
+              <w:insideH w:val="single" w:sz="2" w:space="0" w:color="000000"/>
+            </w:tcBorders>
+            <w:shd w:fill="auto" w:val="clear"/>
+            <w:tcMar>
+              <w:left w:w="54" w:type="dxa"/>
+            </w:tcMar>
+          </w:tcPr>
+          <w:p>
+            <w:pPr>
+              <w:pStyle w:val="TableContents"/>
+              <w:spacing w:before="0" w:after="160"/>
+              <w:rPr/>
+            </w:pPr>
+            <w:r>
+              <w:rPr/>
+              <w:t>Nimi</w:t>
+            </w:r>
+          </w:p>
+        </w:tc>
+        <w:tc>
+          <w:tcPr>
+            <w:tcW w:w="3009" w:type="dxa"/>
+            <w:tcBorders>
+              <w:left w:val="single" w:sz="2" w:space="0" w:color="000000"/>
+              <w:bottom w:val="single" w:sz="2" w:space="0" w:color="000000"/>
+              <w:insideH w:val="single" w:sz="2" w:space="0" w:color="000000"/>
+            </w:tcBorders>
+            <w:shd w:fill="auto" w:val="clear"/>
+            <w:tcMar>
+              <w:left w:w="54" w:type="dxa"/>
+            </w:tcMar>
+          </w:tcPr>
+          <w:p>
+            <w:pPr>
+              <w:pStyle w:val="TableContents"/>
+              <w:spacing w:before="0" w:after="160"/>
+              <w:rPr/>
+            </w:pPr>
+            <w:r>
+              <w:rPr/>
+              <w:t>Merkkijono, max 200</w:t>
+            </w:r>
+          </w:p>
+        </w:tc>
+        <w:tc>
+          <w:tcPr>
+            <w:tcW w:w="3009" w:type="dxa"/>
+            <w:tcBorders>
+              <w:left w:val="single" w:sz="2" w:space="0" w:color="000000"/>
+              <w:bottom w:val="single" w:sz="2" w:space="0" w:color="000000"/>
+              <w:right w:val="single" w:sz="2" w:space="0" w:color="000000"/>
+              <w:insideH w:val="single" w:sz="2" w:space="0" w:color="000000"/>
+              <w:insideV w:val="single" w:sz="2" w:space="0" w:color="000000"/>
+            </w:tcBorders>
+            <w:shd w:fill="auto" w:val="clear"/>
+            <w:tcMar>
+              <w:left w:w="54" w:type="dxa"/>
+            </w:tcMar>
+          </w:tcPr>
+          <w:p>
+            <w:pPr>
+              <w:pStyle w:val="TableContents"/>
+              <w:spacing w:before="0" w:after="160"/>
+              <w:rPr/>
+            </w:pPr>
+            <w:r>
+              <w:rPr/>
+              <w:t>Myytävänä olevan tuotteen nimi</w:t>
+            </w:r>
+          </w:p>
+        </w:tc>
+      </w:tr>
+      <w:tr>
+        <w:trPr/>
+        <w:tc>
+          <w:tcPr>
+            <w:tcW w:w="3008" w:type="dxa"/>
+            <w:tcBorders>
+              <w:left w:val="single" w:sz="2" w:space="0" w:color="000000"/>
+              <w:bottom w:val="single" w:sz="2" w:space="0" w:color="000000"/>
+              <w:insideH w:val="single" w:sz="2" w:space="0" w:color="000000"/>
+            </w:tcBorders>
+            <w:shd w:fill="auto" w:val="clear"/>
+            <w:tcMar>
+              <w:left w:w="54" w:type="dxa"/>
+            </w:tcMar>
+          </w:tcPr>
+          <w:p>
+            <w:pPr>
+              <w:pStyle w:val="TableContents"/>
+              <w:spacing w:before="0" w:after="160"/>
+              <w:rPr/>
+            </w:pPr>
+            <w:r>
+              <w:rPr/>
+              <w:t>Paattymispaiva</w:t>
+            </w:r>
+          </w:p>
+        </w:tc>
+        <w:tc>
+          <w:tcPr>
+            <w:tcW w:w="3009" w:type="dxa"/>
+            <w:tcBorders>
+              <w:left w:val="single" w:sz="2" w:space="0" w:color="000000"/>
+              <w:bottom w:val="single" w:sz="2" w:space="0" w:color="000000"/>
+              <w:insideH w:val="single" w:sz="2" w:space="0" w:color="000000"/>
+            </w:tcBorders>
+            <w:shd w:fill="auto" w:val="clear"/>
+            <w:tcMar>
+              <w:left w:w="54" w:type="dxa"/>
+            </w:tcMar>
+          </w:tcPr>
+          <w:p>
+            <w:pPr>
+              <w:pStyle w:val="TableContents"/>
+              <w:spacing w:before="0" w:after="160"/>
+              <w:rPr/>
+            </w:pPr>
+            <w:r>
+              <w:rPr/>
+              <w:t>Päiväys</w:t>
+            </w:r>
+          </w:p>
+        </w:tc>
+        <w:tc>
+          <w:tcPr>
+            <w:tcW w:w="3009" w:type="dxa"/>
+            <w:tcBorders>
+              <w:left w:val="single" w:sz="2" w:space="0" w:color="000000"/>
+              <w:bottom w:val="single" w:sz="2" w:space="0" w:color="000000"/>
+              <w:right w:val="single" w:sz="2" w:space="0" w:color="000000"/>
+              <w:insideH w:val="single" w:sz="2" w:space="0" w:color="000000"/>
+              <w:insideV w:val="single" w:sz="2" w:space="0" w:color="000000"/>
+            </w:tcBorders>
+            <w:shd w:fill="auto" w:val="clear"/>
+            <w:tcMar>
+              <w:left w:w="54" w:type="dxa"/>
+            </w:tcMar>
+          </w:tcPr>
+          <w:p>
+            <w:pPr>
+              <w:pStyle w:val="TableContents"/>
+              <w:spacing w:before="0" w:after="160"/>
+              <w:rPr/>
+            </w:pPr>
+            <w:r>
+              <w:rPr/>
+              <w:t>Huutokaupan loppumispäivä</w:t>
+            </w:r>
+          </w:p>
+        </w:tc>
+      </w:tr>
+      <w:tr>
+        <w:trPr/>
+        <w:tc>
+          <w:tcPr>
+            <w:tcW w:w="3008" w:type="dxa"/>
+            <w:tcBorders>
+              <w:left w:val="single" w:sz="2" w:space="0" w:color="000000"/>
+              <w:bottom w:val="single" w:sz="2" w:space="0" w:color="000000"/>
+              <w:insideH w:val="single" w:sz="2" w:space="0" w:color="000000"/>
+            </w:tcBorders>
+            <w:shd w:fill="auto" w:val="clear"/>
+            <w:tcMar>
+              <w:left w:w="54" w:type="dxa"/>
+            </w:tcMar>
+          </w:tcPr>
+          <w:p>
+            <w:pPr>
+              <w:pStyle w:val="TableContents"/>
+              <w:spacing w:before="0" w:after="160"/>
+              <w:rPr/>
+            </w:pPr>
+            <w:r>
+              <w:rPr/>
+              <w:t>Lähtöhinta</w:t>
+            </w:r>
+          </w:p>
+        </w:tc>
+        <w:tc>
+          <w:tcPr>
+            <w:tcW w:w="3009" w:type="dxa"/>
+            <w:tcBorders>
+              <w:left w:val="single" w:sz="2" w:space="0" w:color="000000"/>
+              <w:bottom w:val="single" w:sz="2" w:space="0" w:color="000000"/>
+              <w:insideH w:val="single" w:sz="2" w:space="0" w:color="000000"/>
+            </w:tcBorders>
+            <w:shd w:fill="auto" w:val="clear"/>
+            <w:tcMar>
+              <w:left w:w="54" w:type="dxa"/>
+            </w:tcMar>
+          </w:tcPr>
+          <w:p>
+            <w:pPr>
+              <w:pStyle w:val="TableContents"/>
+              <w:spacing w:before="0" w:after="160"/>
+              <w:rPr/>
+            </w:pPr>
+            <w:r>
+              <w:rPr/>
+              <w:t>Desimaaliluku</w:t>
+            </w:r>
+          </w:p>
+        </w:tc>
+        <w:tc>
+          <w:tcPr>
+            <w:tcW w:w="3009" w:type="dxa"/>
+            <w:tcBorders>
+              <w:left w:val="single" w:sz="2" w:space="0" w:color="000000"/>
+              <w:bottom w:val="single" w:sz="2" w:space="0" w:color="000000"/>
+              <w:right w:val="single" w:sz="2" w:space="0" w:color="000000"/>
+              <w:insideH w:val="single" w:sz="2" w:space="0" w:color="000000"/>
+              <w:insideV w:val="single" w:sz="2" w:space="0" w:color="000000"/>
+            </w:tcBorders>
+            <w:shd w:fill="auto" w:val="clear"/>
+            <w:tcMar>
+              <w:left w:w="54" w:type="dxa"/>
+            </w:tcMar>
+          </w:tcPr>
+          <w:p>
+            <w:pPr>
+              <w:pStyle w:val="TableContents"/>
+              <w:spacing w:before="0" w:after="160"/>
+              <w:rPr/>
+            </w:pPr>
+            <w:r>
+              <w:rPr/>
+              <w:t>Huutokaupan lähtöhinta</w:t>
+            </w:r>
+          </w:p>
+        </w:tc>
+      </w:tr>
+      <w:tr>
+        <w:trPr/>
+        <w:tc>
+          <w:tcPr>
+            <w:tcW w:w="3008" w:type="dxa"/>
+            <w:tcBorders>
+              <w:left w:val="single" w:sz="2" w:space="0" w:color="000000"/>
+              <w:bottom w:val="single" w:sz="2" w:space="0" w:color="000000"/>
+              <w:insideH w:val="single" w:sz="2" w:space="0" w:color="000000"/>
+            </w:tcBorders>
+            <w:shd w:fill="auto" w:val="clear"/>
+            <w:tcMar>
+              <w:left w:w="54" w:type="dxa"/>
+            </w:tcMar>
+          </w:tcPr>
+          <w:p>
+            <w:pPr>
+              <w:pStyle w:val="TableContents"/>
+              <w:spacing w:before="0" w:after="160"/>
+              <w:rPr/>
+            </w:pPr>
+            <w:r>
+              <w:rPr/>
+              <w:t>HintaNyt</w:t>
+            </w:r>
+          </w:p>
+        </w:tc>
+        <w:tc>
+          <w:tcPr>
+            <w:tcW w:w="3009" w:type="dxa"/>
+            <w:tcBorders>
+              <w:left w:val="single" w:sz="2" w:space="0" w:color="000000"/>
+              <w:bottom w:val="single" w:sz="2" w:space="0" w:color="000000"/>
+              <w:insideH w:val="single" w:sz="2" w:space="0" w:color="000000"/>
+            </w:tcBorders>
+            <w:shd w:fill="auto" w:val="clear"/>
+            <w:tcMar>
+              <w:left w:w="54" w:type="dxa"/>
+            </w:tcMar>
+          </w:tcPr>
+          <w:p>
+            <w:pPr>
+              <w:pStyle w:val="TableContents"/>
+              <w:spacing w:before="0" w:after="160"/>
+              <w:rPr/>
+            </w:pPr>
+            <w:r>
+              <w:rPr/>
+              <w:t>Desimaaliluku</w:t>
+            </w:r>
+          </w:p>
+        </w:tc>
+        <w:tc>
+          <w:tcPr>
+            <w:tcW w:w="3009" w:type="dxa"/>
+            <w:tcBorders>
+              <w:left w:val="single" w:sz="2" w:space="0" w:color="000000"/>
+              <w:bottom w:val="single" w:sz="2" w:space="0" w:color="000000"/>
+              <w:right w:val="single" w:sz="2" w:space="0" w:color="000000"/>
+              <w:insideH w:val="single" w:sz="2" w:space="0" w:color="000000"/>
+              <w:insideV w:val="single" w:sz="2" w:space="0" w:color="000000"/>
+            </w:tcBorders>
+            <w:shd w:fill="auto" w:val="clear"/>
+            <w:tcMar>
+              <w:left w:w="54" w:type="dxa"/>
+            </w:tcMar>
+          </w:tcPr>
+          <w:p>
+            <w:pPr>
+              <w:pStyle w:val="TableContents"/>
+              <w:spacing w:before="0" w:after="160"/>
+              <w:rPr/>
+            </w:pPr>
+            <w:r>
+              <w:rPr/>
+              <w:t>Korkein tarjottu hinta</w:t>
+            </w:r>
+          </w:p>
+        </w:tc>
+      </w:tr>
+      <w:tr>
+        <w:trPr/>
+        <w:tc>
+          <w:tcPr>
+            <w:tcW w:w="3008" w:type="dxa"/>
+            <w:tcBorders>
+              <w:left w:val="single" w:sz="2" w:space="0" w:color="000000"/>
+              <w:bottom w:val="single" w:sz="2" w:space="0" w:color="000000"/>
+              <w:insideH w:val="single" w:sz="2" w:space="0" w:color="000000"/>
+            </w:tcBorders>
+            <w:shd w:fill="auto" w:val="clear"/>
+            <w:tcMar>
+              <w:left w:w="54" w:type="dxa"/>
+            </w:tcMar>
+          </w:tcPr>
+          <w:p>
+            <w:pPr>
+              <w:pStyle w:val="TableContents"/>
+              <w:spacing w:before="0" w:after="160"/>
+              <w:rPr/>
+            </w:pPr>
+            <w:r>
+              <w:rPr/>
+              <w:t>Kuvaus</w:t>
+            </w:r>
+          </w:p>
+        </w:tc>
+        <w:tc>
+          <w:tcPr>
+            <w:tcW w:w="3009" w:type="dxa"/>
+            <w:tcBorders>
+              <w:left w:val="single" w:sz="2" w:space="0" w:color="000000"/>
+              <w:bottom w:val="single" w:sz="2" w:space="0" w:color="000000"/>
+              <w:insideH w:val="single" w:sz="2" w:space="0" w:color="000000"/>
+            </w:tcBorders>
+            <w:shd w:fill="auto" w:val="clear"/>
+            <w:tcMar>
+              <w:left w:w="54" w:type="dxa"/>
+            </w:tcMar>
+          </w:tcPr>
+          <w:p>
+            <w:pPr>
+              <w:pStyle w:val="TableContents"/>
+              <w:spacing w:before="0" w:after="160"/>
+              <w:rPr/>
+            </w:pPr>
+            <w:r>
+              <w:rPr/>
+              <w:t>Merkkijono, max 1000</w:t>
+            </w:r>
+          </w:p>
+        </w:tc>
+        <w:tc>
+          <w:tcPr>
+            <w:tcW w:w="3009" w:type="dxa"/>
+            <w:tcBorders>
+              <w:left w:val="single" w:sz="2" w:space="0" w:color="000000"/>
+              <w:bottom w:val="single" w:sz="2" w:space="0" w:color="000000"/>
+              <w:right w:val="single" w:sz="2" w:space="0" w:color="000000"/>
+              <w:insideH w:val="single" w:sz="2" w:space="0" w:color="000000"/>
+              <w:insideV w:val="single" w:sz="2" w:space="0" w:color="000000"/>
+            </w:tcBorders>
+            <w:shd w:fill="auto" w:val="clear"/>
+            <w:tcMar>
+              <w:left w:w="54" w:type="dxa"/>
+            </w:tcMar>
+          </w:tcPr>
+          <w:p>
+            <w:pPr>
+              <w:pStyle w:val="TableContents"/>
+              <w:spacing w:before="0" w:after="160"/>
+              <w:rPr/>
+            </w:pPr>
+            <w:r>
+              <w:rPr/>
+              <w:t>Tuotteen tarkempi kuvailu</w:t>
+            </w:r>
+          </w:p>
+        </w:tc>
+      </w:tr>
+      <w:tr>
+        <w:trPr/>
+        <w:tc>
+          <w:tcPr>
+            <w:tcW w:w="3008" w:type="dxa"/>
+            <w:tcBorders>
+              <w:left w:val="single" w:sz="2" w:space="0" w:color="000000"/>
+              <w:bottom w:val="single" w:sz="2" w:space="0" w:color="000000"/>
+              <w:insideH w:val="single" w:sz="2" w:space="0" w:color="000000"/>
+            </w:tcBorders>
+            <w:shd w:fill="auto" w:val="clear"/>
+            <w:tcMar>
+              <w:left w:w="54" w:type="dxa"/>
+            </w:tcMar>
+          </w:tcPr>
+          <w:p>
+            <w:pPr>
+              <w:pStyle w:val="TableContents"/>
+              <w:spacing w:before="0" w:after="160"/>
+              <w:rPr/>
+            </w:pPr>
+            <w:r>
+              <w:rPr/>
+              <w:t>kayttaja_id</w:t>
+            </w:r>
+          </w:p>
+        </w:tc>
+        <w:tc>
+          <w:tcPr>
+            <w:tcW w:w="3009" w:type="dxa"/>
+            <w:tcBorders>
+              <w:left w:val="single" w:sz="2" w:space="0" w:color="000000"/>
+              <w:bottom w:val="single" w:sz="2" w:space="0" w:color="000000"/>
+              <w:insideH w:val="single" w:sz="2" w:space="0" w:color="000000"/>
+            </w:tcBorders>
+            <w:shd w:fill="auto" w:val="clear"/>
+            <w:tcMar>
+              <w:left w:w="54" w:type="dxa"/>
+            </w:tcMar>
+          </w:tcPr>
+          <w:p>
+            <w:pPr>
+              <w:pStyle w:val="TableContents"/>
+              <w:spacing w:before="0" w:after="160"/>
+              <w:rPr/>
+            </w:pPr>
+            <w:r>
+              <w:rPr/>
+              <w:t>Kokonaisluku</w:t>
+            </w:r>
+          </w:p>
+        </w:tc>
+        <w:tc>
+          <w:tcPr>
+            <w:tcW w:w="3009" w:type="dxa"/>
+            <w:tcBorders>
+              <w:left w:val="single" w:sz="2" w:space="0" w:color="000000"/>
+              <w:bottom w:val="single" w:sz="2" w:space="0" w:color="000000"/>
+              <w:right w:val="single" w:sz="2" w:space="0" w:color="000000"/>
+              <w:insideH w:val="single" w:sz="2" w:space="0" w:color="000000"/>
+              <w:insideV w:val="single" w:sz="2" w:space="0" w:color="000000"/>
+            </w:tcBorders>
+            <w:shd w:fill="auto" w:val="clear"/>
+            <w:tcMar>
+              <w:left w:w="54" w:type="dxa"/>
+            </w:tcMar>
+          </w:tcPr>
+          <w:p>
+            <w:pPr>
+              <w:pStyle w:val="TableContents"/>
+              <w:spacing w:before="0" w:after="160"/>
+              <w:rPr/>
+            </w:pPr>
+            <w:r>
+              <w:rPr/>
+              <w:t>Myyjän tunnistenumero</w:t>
+            </w:r>
+          </w:p>
+        </w:tc>
+      </w:tr>
+    </w:tbl>
+    <w:p>
+      <w:pPr>
+        <w:pStyle w:val="Normal"/>
+        <w:rPr/>
+      </w:pPr>
+      <w:r>
+        <w:rPr/>
+      </w:r>
+      <w:r>
+        <w:br w:type="page"/>
+      </w:r>
+    </w:p>
+    <w:p>
+      <w:pPr>
+        <w:pStyle w:val="Heading1"/>
+        <w:rPr/>
+      </w:pPr>
+      <w:r>
+        <w:rPr/>
+        <w:t>Relaatiotietokantakaavio</w:t>
+      </w:r>
+    </w:p>
+    <w:p>
+      <w:pPr>
+        <w:pStyle w:val="Heading1"/>
+        <w:rPr/>
+      </w:pPr>
+      <w:r>
+        <w:rPr/>
+        <w:drawing>
+          <wp:anchor behindDoc="0" distT="0" distB="0" distL="0" distR="0" simplePos="0" locked="0" layoutInCell="1" allowOverlap="1" relativeHeight="3">
+            <wp:simplePos x="0" y="0"/>
+            <wp:positionH relativeFrom="column">
+              <wp:align>center</wp:align>
+            </wp:positionH>
+            <wp:positionV relativeFrom="paragraph">
+              <wp:posOffset>635</wp:posOffset>
+            </wp:positionV>
+            <wp:extent cx="5731510" cy="2310130"/>
+            <wp:effectExtent l="0" t="0" r="0" b="0"/>
+            <wp:wrapSquare wrapText="largest"/>
+            <wp:docPr id="3" name="Image2" descr=""/>
+            <wp:cNvGraphicFramePr>
+              <a:graphicFrameLocks xmlns:a="http://schemas.openxmlformats.org/drawingml/2006/main" noChangeAspect="1"/>
+            </wp:cNvGraphicFramePr>
+            <a:graphic xmlns:a="http://schemas.openxmlformats.org/drawingml/2006/main">
+              <a:graphicData uri="http://schemas.openxmlformats.org/drawingml/2006/picture">
+                <pic:pic xmlns:pic="http://schemas.openxmlformats.org/drawingml/2006/picture">
+                  <pic:nvPicPr>
+                    <pic:cNvPr id="3" name="Image2" descr=""/>
+                    <pic:cNvPicPr>
+                      <a:picLocks noChangeAspect="1" noChangeArrowheads="1"/>
+                    </pic:cNvPicPr>
+                  </pic:nvPicPr>
+                  <pic:blipFill>
+                    <a:blip r:embed="rId5"/>
+                    <a:stretch>
+                      <a:fillRect/>
+                    </a:stretch>
+                  </pic:blipFill>
+                  <pic:spPr bwMode="auto">
+                    <a:xfrm>
+                      <a:off x="0" y="0"/>
+                      <a:ext cx="5731510" cy="2310130"/>
+                    </a:xfrm>
+                    <a:prstGeom prst="rect">
+                      <a:avLst/>
+                    </a:prstGeom>
+                  </pic:spPr>
+                </pic:pic>
+              </a:graphicData>
+            </a:graphic>
+          </wp:anchor>
+        </w:drawing>
+      </w:r>
+    </w:p>
     <w:sectPr>
+      <w:type w:val="nextPage"/>
       <w:pgSz w:w="11906" w:h="16838"/>
-      <w:pgMar w:top="1440" w:right="1440" w:bottom="1440" w:left="1440" w:header="708" w:footer="708" w:gutter="0"/>
-      <w:cols w:space="708"/>
-      <w:docGrid w:linePitch="360"/>
+      <w:pgMar w:left="1440" w:right="1440" w:header="0" w:top="1440" w:footer="0" w:bottom="1440" w:gutter="0"/>
+      <w:pgNumType w:fmt="decimal"/>
+      <w:formProt w:val="false"/>
+      <w:textDirection w:val="lrTb"/>
+      <w:docGrid w:type="default" w:linePitch="360" w:charSpace="4294965247"/>
     </w:sectPr>
   </w:body>
 </w:document>
 </file>
 
 <file path=word/styles.xml><?xml version="1.0" encoding="utf-8"?>
-<w:styles xmlns:mc="http://schemas.openxmlformats.org/markup-compatibility/2006" xmlns:r="http://schemas.openxmlformats.org/officeDocument/2006/relationships" xmlns:w="http://schemas.openxmlformats.org/wordprocessingml/2006/main" xmlns:w14="http://schemas.microsoft.com/office/word/2010/wordml" xmlns:w15="http://schemas.microsoft.com/office/word/2012/wordml" xmlns:w16se="http://schemas.microsoft.com/office/word/2015/wordml/symex" mc:Ignorable="w14 w15 w16se">
+<w:styles xmlns:w="http://schemas.openxmlformats.org/wordprocessingml/2006/main" xmlns:w14="http://schemas.microsoft.com/office/word/2010/wordml" xmlns:mc="http://schemas.openxmlformats.org/markup-compatibility/2006" mc:Ignorable="w14">
   <w:docDefaults>
     <w:rPrDefault>
       <w:rPr>
-        <w:rFonts w:asciiTheme="minorHAnsi" w:eastAsiaTheme="minorHAnsi" w:hAnsiTheme="minorHAnsi" w:cstheme="minorBidi"/>
+        <w:rFonts w:ascii="Calibri" w:hAnsi="Calibri" w:eastAsia="Calibri" w:cs="" w:asciiTheme="minorHAnsi" w:cstheme="minorBidi" w:eastAsiaTheme="minorHAnsi" w:hAnsiTheme="minorHAnsi"/>
         <w:sz w:val="22"/>
         <w:szCs w:val="22"/>
         <w:lang w:val="fi-FI" w:eastAsia="en-US" w:bidi="ar-SA"/>
       </w:rPr>
     </w:rPrDefault>
     <w:pPrDefault>
-      <w:pPr>
-        <w:spacing w:after="160" w:line="259" w:lineRule="auto"/>
-      </w:pPr>
+      <w:pPr/>
     </w:pPrDefault>
   </w:docDefaults>
   <w:latentStyles w:defLockedState="0" w:defUIPriority="99" w:defSemiHidden="0" w:defUnhideWhenUsed="0" w:defQFormat="0" w:count="374">
     <w:lsdException w:name="Normal" w:uiPriority="0" w:qFormat="1"/>
     <w:lsdException w:name="heading 1" w:uiPriority="9" w:qFormat="1"/>
-    <w:lsdException w:name="heading 2" w:semiHidden="1" w:uiPriority="9" w:unhideWhenUsed="1" w:qFormat="1"/>
-    <w:lsdException w:name="heading 3" w:semiHidden="1" w:uiPriority="9" w:unhideWhenUsed="1" w:qFormat="1"/>
-    <w:lsdException w:name="heading 4" w:semiHidden="1" w:uiPriority="9" w:unhideWhenUsed="1" w:qFormat="1"/>
-    <w:lsdException w:name="heading 5" w:semiHidden="1" w:uiPriority="9" w:unhideWhenUsed="1" w:qFormat="1"/>
-    <w:lsdException w:name="heading 6" w:semiHidden="1" w:uiPriority="9" w:unhideWhenUsed="1" w:qFormat="1"/>
-    <w:lsdException w:name="heading 7" w:semiHidden="1" w:uiPriority="9" w:unhideWhenUsed="1" w:qFormat="1"/>
-    <w:lsdException w:name="heading 8" w:semiHidden="1" w:uiPriority="9" w:unhideWhenUsed="1" w:qFormat="1"/>
-    <w:lsdException w:name="heading 9" w:semiHidden="1" w:uiPriority="9" w:unhideWhenUsed="1" w:qFormat="1"/>
+    <w:lsdException w:name="heading 2" w:uiPriority="9" w:semiHidden="1" w:unhideWhenUsed="1" w:qFormat="1"/>
+    <w:lsdException w:name="heading 3" w:uiPriority="9" w:semiHidden="1" w:unhideWhenUsed="1" w:qFormat="1"/>
+    <w:lsdException w:name="heading 4" w:uiPriority="9" w:semiHidden="1" w:unhideWhenUsed="1" w:qFormat="1"/>
+    <w:lsdException w:name="heading 5" w:uiPriority="9" w:semiHidden="1" w:unhideWhenUsed="1" w:qFormat="1"/>
+    <w:lsdException w:name="heading 6" w:uiPriority="9" w:semiHidden="1" w:unhideWhenUsed="1" w:qFormat="1"/>
+    <w:lsdException w:name="heading 7" w:uiPriority="9" w:semiHidden="1" w:unhideWhenUsed="1" w:qFormat="1"/>
+    <w:lsdException w:name="heading 8" w:uiPriority="9" w:semiHidden="1" w:unhideWhenUsed="1" w:qFormat="1"/>
+    <w:lsdException w:name="heading 9" w:uiPriority="9" w:semiHidden="1" w:unhideWhenUsed="1" w:qFormat="1"/>
     <w:lsdException w:name="index 1" w:semiHidden="1" w:unhideWhenUsed="1"/>
     <w:lsdException w:name="index 2" w:semiHidden="1" w:unhideWhenUsed="1"/>
     <w:lsdException w:name="index 3" w:semiHidden="1" w:unhideWhenUsed="1"/>
@@ -257,22 +2249,22 @@
     <w:lsdException w:name="index 7" w:semiHidden="1" w:unhideWhenUsed="1"/>
     <w:lsdException w:name="index 8" w:semiHidden="1" w:unhideWhenUsed="1"/>
     <w:lsdException w:name="index 9" w:semiHidden="1" w:unhideWhenUsed="1"/>
-    <w:lsdException w:name="toc 1" w:semiHidden="1" w:uiPriority="39" w:unhideWhenUsed="1"/>
-    <w:lsdException w:name="toc 2" w:semiHidden="1" w:uiPriority="39" w:unhideWhenUsed="1"/>
-    <w:lsdException w:name="toc 3" w:semiHidden="1" w:uiPriority="39" w:unhideWhenUsed="1"/>
-    <w:lsdException w:name="toc 4" w:semiHidden="1" w:uiPriority="39" w:unhideWhenUsed="1"/>
-    <w:lsdException w:name="toc 5" w:semiHidden="1" w:uiPriority="39" w:unhideWhenUsed="1"/>
-    <w:lsdException w:name="toc 6" w:semiHidden="1" w:uiPriority="39" w:unhideWhenUsed="1"/>
-    <w:lsdException w:name="toc 7" w:semiHidden="1" w:uiPriority="39" w:unhideWhenUsed="1"/>
-    <w:lsdException w:name="toc 8" w:semiHidden="1" w:uiPriority="39" w:unhideWhenUsed="1"/>
-    <w:lsdException w:name="toc 9" w:semiHidden="1" w:uiPriority="39" w:unhideWhenUsed="1"/>
+    <w:lsdException w:name="toc 1" w:uiPriority="39" w:semiHidden="1" w:unhideWhenUsed="1"/>
+    <w:lsdException w:name="toc 2" w:uiPriority="39" w:semiHidden="1" w:unhideWhenUsed="1"/>
+    <w:lsdException w:name="toc 3" w:uiPriority="39" w:semiHidden="1" w:unhideWhenUsed="1"/>
+    <w:lsdException w:name="toc 4" w:uiPriority="39" w:semiHidden="1" w:unhideWhenUsed="1"/>
+    <w:lsdException w:name="toc 5" w:uiPriority="39" w:semiHidden="1" w:unhideWhenUsed="1"/>
+    <w:lsdException w:name="toc 6" w:uiPriority="39" w:semiHidden="1" w:unhideWhenUsed="1"/>
+    <w:lsdException w:name="toc 7" w:uiPriority="39" w:semiHidden="1" w:unhideWhenUsed="1"/>
+    <w:lsdException w:name="toc 8" w:uiPriority="39" w:semiHidden="1" w:unhideWhenUsed="1"/>
+    <w:lsdException w:name="toc 9" w:uiPriority="39" w:semiHidden="1" w:unhideWhenUsed="1"/>
     <w:lsdException w:name="Normal Indent" w:semiHidden="1" w:unhideWhenUsed="1"/>
     <w:lsdException w:name="footnote text" w:semiHidden="1" w:unhideWhenUsed="1"/>
     <w:lsdException w:name="annotation text" w:semiHidden="1" w:unhideWhenUsed="1"/>
     <w:lsdException w:name="header" w:semiHidden="1" w:unhideWhenUsed="1"/>
     <w:lsdException w:name="footer" w:semiHidden="1" w:unhideWhenUsed="1"/>
     <w:lsdException w:name="index heading" w:semiHidden="1" w:unhideWhenUsed="1"/>
-    <w:lsdException w:name="caption" w:semiHidden="1" w:uiPriority="35" w:unhideWhenUsed="1" w:qFormat="1"/>
+    <w:lsdException w:name="caption" w:uiPriority="35" w:semiHidden="1" w:unhideWhenUsed="1" w:qFormat="1"/>
     <w:lsdException w:name="table of figures" w:semiHidden="1" w:unhideWhenUsed="1"/>
     <w:lsdException w:name="envelope address" w:semiHidden="1" w:unhideWhenUsed="1"/>
     <w:lsdException w:name="envelope return" w:semiHidden="1" w:unhideWhenUsed="1"/>
@@ -303,7 +2295,7 @@
     <w:lsdException w:name="Title" w:uiPriority="10" w:qFormat="1"/>
     <w:lsdException w:name="Closing" w:semiHidden="1" w:unhideWhenUsed="1"/>
     <w:lsdException w:name="Signature" w:semiHidden="1" w:unhideWhenUsed="1"/>
-    <w:lsdException w:name="Default Paragraph Font" w:semiHidden="1" w:uiPriority="1" w:unhideWhenUsed="1"/>
+    <w:lsdException w:name="Default Paragraph Font" w:uiPriority="1" w:semiHidden="1" w:unhideWhenUsed="1"/>
     <w:lsdException w:name="Body Text" w:semiHidden="1" w:unhideWhenUsed="1"/>
     <w:lsdException w:name="Body Text Indent" w:semiHidden="1" w:unhideWhenUsed="1"/>
     <w:lsdException w:name="List Continue" w:semiHidden="1" w:unhideWhenUsed="1"/>
@@ -503,8 +2495,8 @@
     <w:lsdException w:name="Subtle Reference" w:uiPriority="31" w:qFormat="1"/>
     <w:lsdException w:name="Intense Reference" w:uiPriority="32" w:qFormat="1"/>
     <w:lsdException w:name="Book Title" w:uiPriority="33" w:qFormat="1"/>
-    <w:lsdException w:name="Bibliography" w:semiHidden="1" w:uiPriority="37" w:unhideWhenUsed="1"/>
-    <w:lsdException w:name="TOC Heading" w:semiHidden="1" w:uiPriority="39" w:unhideWhenUsed="1" w:qFormat="1"/>
+    <w:lsdException w:name="Bibliography" w:uiPriority="37" w:semiHidden="1" w:unhideWhenUsed="1"/>
+    <w:lsdException w:name="TOC Heading" w:uiPriority="39" w:semiHidden="1" w:unhideWhenUsed="1" w:qFormat="1"/>
     <w:lsdException w:name="Plain Table 1" w:uiPriority="41"/>
     <w:lsdException w:name="Plain Table 2" w:uiPriority="42"/>
     <w:lsdException w:name="Plain Table 3" w:uiPriority="43"/>
@@ -613,18 +2605,30 @@
     <w:lsdException w:name="Smart Hyperlink" w:semiHidden="1" w:unhideWhenUsed="1"/>
     <w:lsdException w:name="Hashtag" w:semiHidden="1" w:unhideWhenUsed="1"/>
   </w:latentStyles>
-  <w:style w:type="paragraph" w:default="1" w:styleId="Normaali">
+  <w:style w:type="paragraph" w:styleId="Normal" w:default="1">
     <w:name w:val="Normal"/>
     <w:qFormat/>
+    <w:pPr>
+      <w:widowControl/>
+      <w:bidi w:val="0"/>
+      <w:spacing w:lineRule="auto" w:line="259" w:before="0" w:after="160"/>
+      <w:jc w:val="left"/>
+    </w:pPr>
+    <w:rPr>
+      <w:rFonts w:ascii="Calibri" w:hAnsi="Calibri" w:eastAsia="Calibri" w:cs="" w:asciiTheme="minorHAnsi" w:cstheme="minorBidi" w:eastAsiaTheme="minorHAnsi" w:hAnsiTheme="minorHAnsi"/>
+      <w:color w:val="auto"/>
+      <w:sz w:val="22"/>
+      <w:szCs w:val="22"/>
+      <w:lang w:val="fi-FI" w:eastAsia="en-US" w:bidi="ar-SA"/>
+    </w:rPr>
   </w:style>
-  <w:style w:type="paragraph" w:styleId="Otsikko1">
-    <w:name w:val="heading 1"/>
-    <w:basedOn w:val="Normaali"/>
-    <w:next w:val="Normaali"/>
+  <w:style w:type="paragraph" w:styleId="Heading1">
+    <w:name w:val="Heading 1"/>
+    <w:basedOn w:val="Normal"/>
     <w:link w:val="Otsikko1Char"/>
     <w:uiPriority w:val="9"/>
     <w:qFormat/>
-    <w:rsid w:val="003F1772"/>
+    <w:rsid w:val="003f1772"/>
     <w:pPr>
       <w:keepNext/>
       <w:keepLines/>
@@ -632,17 +2636,116 @@
       <w:outlineLvl w:val="0"/>
     </w:pPr>
     <w:rPr>
-      <w:rFonts w:asciiTheme="majorHAnsi" w:eastAsiaTheme="majorEastAsia" w:hAnsiTheme="majorHAnsi" w:cstheme="majorBidi"/>
-      <w:color w:val="2F5496" w:themeColor="accent1" w:themeShade="BF"/>
+      <w:rFonts w:ascii="Calibri Light" w:hAnsi="Calibri Light" w:eastAsia="" w:cs="" w:asciiTheme="majorHAnsi" w:cstheme="majorBidi" w:eastAsiaTheme="majorEastAsia" w:hAnsiTheme="majorHAnsi"/>
+      <w:color w:val="2F5496" w:themeColor="accent1" w:themeShade="bf"/>
       <w:sz w:val="32"/>
       <w:szCs w:val="32"/>
     </w:rPr>
   </w:style>
-  <w:style w:type="character" w:default="1" w:styleId="Kappaleenoletusfontti">
+  <w:style w:type="character" w:styleId="DefaultParagraphFont" w:default="1">
     <w:name w:val="Default Paragraph Font"/>
     <w:uiPriority w:val="1"/>
     <w:semiHidden/>
     <w:unhideWhenUsed/>
+    <w:qFormat/>
+    <w:rPr/>
+  </w:style>
+  <w:style w:type="character" w:styleId="Otsikko1Char" w:customStyle="1">
+    <w:name w:val="Otsikko 1 Char"/>
+    <w:basedOn w:val="DefaultParagraphFont"/>
+    <w:link w:val="Otsikko1"/>
+    <w:uiPriority w:val="9"/>
+    <w:qFormat/>
+    <w:rsid w:val="003f1772"/>
+    <w:rPr>
+      <w:rFonts w:ascii="Calibri Light" w:hAnsi="Calibri Light" w:eastAsia="" w:cs="" w:asciiTheme="majorHAnsi" w:cstheme="majorBidi" w:eastAsiaTheme="majorEastAsia" w:hAnsiTheme="majorHAnsi"/>
+      <w:color w:val="2F5496" w:themeColor="accent1" w:themeShade="bf"/>
+      <w:sz w:val="32"/>
+      <w:szCs w:val="32"/>
+    </w:rPr>
+  </w:style>
+  <w:style w:type="character" w:styleId="InternetLink">
+    <w:name w:val="Internet Link"/>
+    <w:basedOn w:val="DefaultParagraphFont"/>
+    <w:uiPriority w:val="99"/>
+    <w:unhideWhenUsed/>
+    <w:rsid w:val="003f1772"/>
+    <w:rPr>
+      <w:color w:val="0563C1" w:themeColor="hyperlink"/>
+      <w:u w:val="single"/>
+    </w:rPr>
+  </w:style>
+  <w:style w:type="paragraph" w:styleId="Heading">
+    <w:name w:val="Heading"/>
+    <w:basedOn w:val="Normal"/>
+    <w:next w:val="TextBody"/>
+    <w:qFormat/>
+    <w:pPr>
+      <w:keepNext/>
+      <w:spacing w:before="240" w:after="120"/>
+    </w:pPr>
+    <w:rPr>
+      <w:rFonts w:ascii="Liberation Sans" w:hAnsi="Liberation Sans" w:eastAsia="Noto Sans CJK SC Regular" w:cs="FreeSans"/>
+      <w:sz w:val="28"/>
+      <w:szCs w:val="28"/>
+    </w:rPr>
+  </w:style>
+  <w:style w:type="paragraph" w:styleId="TextBody">
+    <w:name w:val="Body Text"/>
+    <w:basedOn w:val="Normal"/>
+    <w:pPr>
+      <w:spacing w:lineRule="auto" w:line="288" w:before="0" w:after="140"/>
+    </w:pPr>
+    <w:rPr/>
+  </w:style>
+  <w:style w:type="paragraph" w:styleId="List">
+    <w:name w:val="List"/>
+    <w:basedOn w:val="TextBody"/>
+    <w:pPr/>
+    <w:rPr>
+      <w:rFonts w:cs="FreeSans"/>
+    </w:rPr>
+  </w:style>
+  <w:style w:type="paragraph" w:styleId="Caption">
+    <w:name w:val="Caption"/>
+    <w:basedOn w:val="Normal"/>
+    <w:qFormat/>
+    <w:pPr>
+      <w:suppressLineNumbers/>
+      <w:spacing w:before="120" w:after="120"/>
+    </w:pPr>
+    <w:rPr>
+      <w:rFonts w:cs="FreeSans"/>
+      <w:i/>
+      <w:iCs/>
+      <w:sz w:val="24"/>
+      <w:szCs w:val="24"/>
+    </w:rPr>
+  </w:style>
+  <w:style w:type="paragraph" w:styleId="Index">
+    <w:name w:val="Index"/>
+    <w:basedOn w:val="Normal"/>
+    <w:qFormat/>
+    <w:pPr>
+      <w:suppressLineNumbers/>
+    </w:pPr>
+    <w:rPr>
+      <w:rFonts w:cs="FreeSans"/>
+    </w:rPr>
+  </w:style>
+  <w:style w:type="paragraph" w:styleId="TableContents">
+    <w:name w:val="Table Contents"/>
+    <w:basedOn w:val="Normal"/>
+    <w:qFormat/>
+    <w:pPr/>
+    <w:rPr/>
+  </w:style>
+  <w:style w:type="numbering" w:styleId="NoList" w:default="1">
+    <w:name w:val="No List"/>
+    <w:uiPriority w:val="99"/>
+    <w:semiHidden/>
+    <w:unhideWhenUsed/>
+    <w:qFormat/>
   </w:style>
   <w:style w:type="table" w:default="1" w:styleId="Normaalitaulukko">
     <w:name w:val="Normal Table"/>
@@ -658,36 +2761,6 @@
         <w:right w:w="108" w:type="dxa"/>
       </w:tblCellMar>
     </w:tblPr>
-  </w:style>
-  <w:style w:type="numbering" w:default="1" w:styleId="Eiluetteloa">
-    <w:name w:val="No List"/>
-    <w:uiPriority w:val="99"/>
-    <w:semiHidden/>
-    <w:unhideWhenUsed/>
-  </w:style>
-  <w:style w:type="character" w:customStyle="1" w:styleId="Otsikko1Char">
-    <w:name w:val="Otsikko 1 Char"/>
-    <w:basedOn w:val="Kappaleenoletusfontti"/>
-    <w:link w:val="Otsikko1"/>
-    <w:uiPriority w:val="9"/>
-    <w:rsid w:val="003F1772"/>
-    <w:rPr>
-      <w:rFonts w:asciiTheme="majorHAnsi" w:eastAsiaTheme="majorEastAsia" w:hAnsiTheme="majorHAnsi" w:cstheme="majorBidi"/>
-      <w:color w:val="2F5496" w:themeColor="accent1" w:themeShade="BF"/>
-      <w:sz w:val="32"/>
-      <w:szCs w:val="32"/>
-    </w:rPr>
-  </w:style>
-  <w:style w:type="character" w:styleId="Hyperlinkki">
-    <w:name w:val="Hyperlink"/>
-    <w:basedOn w:val="Kappaleenoletusfontti"/>
-    <w:uiPriority w:val="99"/>
-    <w:unhideWhenUsed/>
-    <w:rsid w:val="003F1772"/>
-    <w:rPr>
-      <w:color w:val="0563C1" w:themeColor="hyperlink"/>
-      <w:u w:val="single"/>
-    </w:rPr>
   </w:style>
 </w:styles>
 </file>

</xml_diff>

<commit_message>
Tietokanta luotu, esimerkki dataa upotettu ja dokumentaatiota päivitetty. Viikko 2 valmis
</commit_message>
<xml_diff>
--- a/doc/palat/dokumentaatio.docx
+++ b/doc/palat/dokumentaatio.docx
@@ -314,7 +314,7 @@
       </w:pPr>
       <w:r>
         <w:drawing>
-          <wp:anchor behindDoc="0" distT="0" distB="0" distL="0" distR="0" simplePos="0" locked="0" layoutInCell="1" allowOverlap="1" relativeHeight="4">
+          <wp:anchor behindDoc="0" distT="0" distB="0" distL="0" distR="0" simplePos="0" locked="0" layoutInCell="1" allowOverlap="1" relativeHeight="2">
             <wp:simplePos x="0" y="0"/>
             <wp:positionH relativeFrom="page">
               <wp:posOffset>866775</wp:posOffset>
@@ -361,7 +361,11 @@
       </w:r>
       <w:r>
         <w:rPr/>
-        <w:t>Järjestelmän tietosisältö</w:t>
+        <w:t>J</w:t>
+      </w:r>
+      <w:r>
+        <w:rPr/>
+        <w:t>ärjestelmän tietosisältö</w:t>
       </w:r>
     </w:p>
     <w:p>
@@ -405,16 +409,16 @@
       <w:tblPr>
         <w:tblW w:w="9026" w:type="dxa"/>
         <w:jc w:val="left"/>
-        <w:tblInd w:w="55" w:type="dxa"/>
+        <w:tblInd w:w="50" w:type="dxa"/>
         <w:tblBorders>
-          <w:top w:val="single" w:sz="2" w:space="0" w:color="000000"/>
-          <w:left w:val="single" w:sz="2" w:space="0" w:color="000000"/>
-          <w:bottom w:val="single" w:sz="2" w:space="0" w:color="000000"/>
-          <w:insideH w:val="single" w:sz="2" w:space="0" w:color="000000"/>
+          <w:top w:val="single" w:sz="2" w:space="0" w:color="000001"/>
+          <w:left w:val="single" w:sz="2" w:space="0" w:color="000001"/>
+          <w:bottom w:val="single" w:sz="2" w:space="0" w:color="000001"/>
+          <w:insideH w:val="single" w:sz="2" w:space="0" w:color="000001"/>
         </w:tblBorders>
         <w:tblCellMar>
           <w:top w:w="55" w:type="dxa"/>
-          <w:left w:w="54" w:type="dxa"/>
+          <w:left w:w="48" w:type="dxa"/>
           <w:bottom w:w="55" w:type="dxa"/>
           <w:right w:w="55" w:type="dxa"/>
         </w:tblCellMar>
@@ -432,14 +436,14 @@
           <w:tcPr>
             <w:tcW w:w="3008" w:type="dxa"/>
             <w:tcBorders>
-              <w:top w:val="single" w:sz="2" w:space="0" w:color="000000"/>
-              <w:left w:val="single" w:sz="2" w:space="0" w:color="000000"/>
-              <w:bottom w:val="single" w:sz="2" w:space="0" w:color="000000"/>
-              <w:insideH w:val="single" w:sz="2" w:space="0" w:color="000000"/>
-            </w:tcBorders>
-            <w:shd w:fill="auto" w:val="clear"/>
-            <w:tcMar>
-              <w:left w:w="54" w:type="dxa"/>
+              <w:top w:val="single" w:sz="2" w:space="0" w:color="000001"/>
+              <w:left w:val="single" w:sz="2" w:space="0" w:color="000001"/>
+              <w:bottom w:val="single" w:sz="2" w:space="0" w:color="000001"/>
+              <w:insideH w:val="single" w:sz="2" w:space="0" w:color="000001"/>
+            </w:tcBorders>
+            <w:shd w:fill="auto" w:val="clear"/>
+            <w:tcMar>
+              <w:left w:w="48" w:type="dxa"/>
             </w:tcMar>
           </w:tcPr>
           <w:p>
@@ -466,14 +470,14 @@
           <w:tcPr>
             <w:tcW w:w="3009" w:type="dxa"/>
             <w:tcBorders>
-              <w:top w:val="single" w:sz="2" w:space="0" w:color="000000"/>
-              <w:left w:val="single" w:sz="2" w:space="0" w:color="000000"/>
-              <w:bottom w:val="single" w:sz="2" w:space="0" w:color="000000"/>
-              <w:insideH w:val="single" w:sz="2" w:space="0" w:color="000000"/>
-            </w:tcBorders>
-            <w:shd w:fill="auto" w:val="clear"/>
-            <w:tcMar>
-              <w:left w:w="54" w:type="dxa"/>
+              <w:top w:val="single" w:sz="2" w:space="0" w:color="000001"/>
+              <w:left w:val="single" w:sz="2" w:space="0" w:color="000001"/>
+              <w:bottom w:val="single" w:sz="2" w:space="0" w:color="000001"/>
+              <w:insideH w:val="single" w:sz="2" w:space="0" w:color="000001"/>
+            </w:tcBorders>
+            <w:shd w:fill="auto" w:val="clear"/>
+            <w:tcMar>
+              <w:left w:w="48" w:type="dxa"/>
             </w:tcMar>
           </w:tcPr>
           <w:p>
@@ -500,16 +504,16 @@
           <w:tcPr>
             <w:tcW w:w="3009" w:type="dxa"/>
             <w:tcBorders>
-              <w:top w:val="single" w:sz="2" w:space="0" w:color="000000"/>
-              <w:left w:val="single" w:sz="2" w:space="0" w:color="000000"/>
-              <w:bottom w:val="single" w:sz="2" w:space="0" w:color="000000"/>
-              <w:right w:val="single" w:sz="2" w:space="0" w:color="000000"/>
-              <w:insideH w:val="single" w:sz="2" w:space="0" w:color="000000"/>
-              <w:insideV w:val="single" w:sz="2" w:space="0" w:color="000000"/>
-            </w:tcBorders>
-            <w:shd w:fill="auto" w:val="clear"/>
-            <w:tcMar>
-              <w:left w:w="54" w:type="dxa"/>
+              <w:top w:val="single" w:sz="2" w:space="0" w:color="000001"/>
+              <w:left w:val="single" w:sz="2" w:space="0" w:color="000001"/>
+              <w:bottom w:val="single" w:sz="2" w:space="0" w:color="000001"/>
+              <w:right w:val="single" w:sz="2" w:space="0" w:color="000001"/>
+              <w:insideH w:val="single" w:sz="2" w:space="0" w:color="000001"/>
+              <w:insideV w:val="single" w:sz="2" w:space="0" w:color="000001"/>
+            </w:tcBorders>
+            <w:shd w:fill="auto" w:val="clear"/>
+            <w:tcMar>
+              <w:left w:w="48" w:type="dxa"/>
             </w:tcMar>
           </w:tcPr>
           <w:p>
@@ -539,13 +543,14 @@
           <w:tcPr>
             <w:tcW w:w="3008" w:type="dxa"/>
             <w:tcBorders>
-              <w:left w:val="single" w:sz="2" w:space="0" w:color="000000"/>
-              <w:bottom w:val="single" w:sz="2" w:space="0" w:color="000000"/>
-              <w:insideH w:val="single" w:sz="2" w:space="0" w:color="000000"/>
-            </w:tcBorders>
-            <w:shd w:fill="auto" w:val="clear"/>
-            <w:tcMar>
-              <w:left w:w="54" w:type="dxa"/>
+              <w:top w:val="single" w:sz="2" w:space="0" w:color="000001"/>
+              <w:left w:val="single" w:sz="2" w:space="0" w:color="000001"/>
+              <w:bottom w:val="single" w:sz="2" w:space="0" w:color="000001"/>
+              <w:insideH w:val="single" w:sz="2" w:space="0" w:color="000001"/>
+            </w:tcBorders>
+            <w:shd w:fill="auto" w:val="clear"/>
+            <w:tcMar>
+              <w:left w:w="48" w:type="dxa"/>
             </w:tcMar>
           </w:tcPr>
           <w:p>
@@ -572,13 +577,14 @@
           <w:tcPr>
             <w:tcW w:w="3009" w:type="dxa"/>
             <w:tcBorders>
-              <w:left w:val="single" w:sz="2" w:space="0" w:color="000000"/>
-              <w:bottom w:val="single" w:sz="2" w:space="0" w:color="000000"/>
-              <w:insideH w:val="single" w:sz="2" w:space="0" w:color="000000"/>
-            </w:tcBorders>
-            <w:shd w:fill="auto" w:val="clear"/>
-            <w:tcMar>
-              <w:left w:w="54" w:type="dxa"/>
+              <w:top w:val="single" w:sz="2" w:space="0" w:color="000001"/>
+              <w:left w:val="single" w:sz="2" w:space="0" w:color="000001"/>
+              <w:bottom w:val="single" w:sz="2" w:space="0" w:color="000001"/>
+              <w:insideH w:val="single" w:sz="2" w:space="0" w:color="000001"/>
+            </w:tcBorders>
+            <w:shd w:fill="auto" w:val="clear"/>
+            <w:tcMar>
+              <w:left w:w="48" w:type="dxa"/>
             </w:tcMar>
           </w:tcPr>
           <w:p>
@@ -605,15 +611,16 @@
           <w:tcPr>
             <w:tcW w:w="3009" w:type="dxa"/>
             <w:tcBorders>
-              <w:left w:val="single" w:sz="2" w:space="0" w:color="000000"/>
-              <w:bottom w:val="single" w:sz="2" w:space="0" w:color="000000"/>
-              <w:right w:val="single" w:sz="2" w:space="0" w:color="000000"/>
-              <w:insideH w:val="single" w:sz="2" w:space="0" w:color="000000"/>
-              <w:insideV w:val="single" w:sz="2" w:space="0" w:color="000000"/>
-            </w:tcBorders>
-            <w:shd w:fill="auto" w:val="clear"/>
-            <w:tcMar>
-              <w:left w:w="54" w:type="dxa"/>
+              <w:top w:val="single" w:sz="2" w:space="0" w:color="000001"/>
+              <w:left w:val="single" w:sz="2" w:space="0" w:color="000001"/>
+              <w:bottom w:val="single" w:sz="2" w:space="0" w:color="000001"/>
+              <w:right w:val="single" w:sz="2" w:space="0" w:color="000001"/>
+              <w:insideH w:val="single" w:sz="2" w:space="0" w:color="000001"/>
+              <w:insideV w:val="single" w:sz="2" w:space="0" w:color="000001"/>
+            </w:tcBorders>
+            <w:shd w:fill="auto" w:val="clear"/>
+            <w:tcMar>
+              <w:left w:w="48" w:type="dxa"/>
             </w:tcMar>
           </w:tcPr>
           <w:p>
@@ -643,13 +650,14 @@
           <w:tcPr>
             <w:tcW w:w="3008" w:type="dxa"/>
             <w:tcBorders>
-              <w:left w:val="single" w:sz="2" w:space="0" w:color="000000"/>
-              <w:bottom w:val="single" w:sz="2" w:space="0" w:color="000000"/>
-              <w:insideH w:val="single" w:sz="2" w:space="0" w:color="000000"/>
-            </w:tcBorders>
-            <w:shd w:fill="auto" w:val="clear"/>
-            <w:tcMar>
-              <w:left w:w="54" w:type="dxa"/>
+              <w:top w:val="single" w:sz="2" w:space="0" w:color="000001"/>
+              <w:left w:val="single" w:sz="2" w:space="0" w:color="000001"/>
+              <w:bottom w:val="single" w:sz="2" w:space="0" w:color="000001"/>
+              <w:insideH w:val="single" w:sz="2" w:space="0" w:color="000001"/>
+            </w:tcBorders>
+            <w:shd w:fill="auto" w:val="clear"/>
+            <w:tcMar>
+              <w:left w:w="48" w:type="dxa"/>
             </w:tcMar>
           </w:tcPr>
           <w:p>
@@ -676,13 +684,14 @@
           <w:tcPr>
             <w:tcW w:w="3009" w:type="dxa"/>
             <w:tcBorders>
-              <w:left w:val="single" w:sz="2" w:space="0" w:color="000000"/>
-              <w:bottom w:val="single" w:sz="2" w:space="0" w:color="000000"/>
-              <w:insideH w:val="single" w:sz="2" w:space="0" w:color="000000"/>
-            </w:tcBorders>
-            <w:shd w:fill="auto" w:val="clear"/>
-            <w:tcMar>
-              <w:left w:w="54" w:type="dxa"/>
+              <w:top w:val="single" w:sz="2" w:space="0" w:color="000001"/>
+              <w:left w:val="single" w:sz="2" w:space="0" w:color="000001"/>
+              <w:bottom w:val="single" w:sz="2" w:space="0" w:color="000001"/>
+              <w:insideH w:val="single" w:sz="2" w:space="0" w:color="000001"/>
+            </w:tcBorders>
+            <w:shd w:fill="auto" w:val="clear"/>
+            <w:tcMar>
+              <w:left w:w="48" w:type="dxa"/>
             </w:tcMar>
           </w:tcPr>
           <w:p>
@@ -725,15 +734,16 @@
           <w:tcPr>
             <w:tcW w:w="3009" w:type="dxa"/>
             <w:tcBorders>
-              <w:left w:val="single" w:sz="2" w:space="0" w:color="000000"/>
-              <w:bottom w:val="single" w:sz="2" w:space="0" w:color="000000"/>
-              <w:right w:val="single" w:sz="2" w:space="0" w:color="000000"/>
-              <w:insideH w:val="single" w:sz="2" w:space="0" w:color="000000"/>
-              <w:insideV w:val="single" w:sz="2" w:space="0" w:color="000000"/>
-            </w:tcBorders>
-            <w:shd w:fill="auto" w:val="clear"/>
-            <w:tcMar>
-              <w:left w:w="54" w:type="dxa"/>
+              <w:top w:val="single" w:sz="2" w:space="0" w:color="000001"/>
+              <w:left w:val="single" w:sz="2" w:space="0" w:color="000001"/>
+              <w:bottom w:val="single" w:sz="2" w:space="0" w:color="000001"/>
+              <w:right w:val="single" w:sz="2" w:space="0" w:color="000001"/>
+              <w:insideH w:val="single" w:sz="2" w:space="0" w:color="000001"/>
+              <w:insideV w:val="single" w:sz="2" w:space="0" w:color="000001"/>
+            </w:tcBorders>
+            <w:shd w:fill="auto" w:val="clear"/>
+            <w:tcMar>
+              <w:left w:w="48" w:type="dxa"/>
             </w:tcMar>
           </w:tcPr>
           <w:p>
@@ -763,13 +773,14 @@
           <w:tcPr>
             <w:tcW w:w="3008" w:type="dxa"/>
             <w:tcBorders>
-              <w:left w:val="single" w:sz="2" w:space="0" w:color="000000"/>
-              <w:bottom w:val="single" w:sz="2" w:space="0" w:color="000000"/>
-              <w:insideH w:val="single" w:sz="2" w:space="0" w:color="000000"/>
-            </w:tcBorders>
-            <w:shd w:fill="auto" w:val="clear"/>
-            <w:tcMar>
-              <w:left w:w="54" w:type="dxa"/>
+              <w:top w:val="single" w:sz="2" w:space="0" w:color="000001"/>
+              <w:left w:val="single" w:sz="2" w:space="0" w:color="000001"/>
+              <w:bottom w:val="single" w:sz="2" w:space="0" w:color="000001"/>
+              <w:insideH w:val="single" w:sz="2" w:space="0" w:color="000001"/>
+            </w:tcBorders>
+            <w:shd w:fill="auto" w:val="clear"/>
+            <w:tcMar>
+              <w:left w:w="48" w:type="dxa"/>
             </w:tcMar>
           </w:tcPr>
           <w:p>
@@ -796,13 +807,14 @@
           <w:tcPr>
             <w:tcW w:w="3009" w:type="dxa"/>
             <w:tcBorders>
-              <w:left w:val="single" w:sz="2" w:space="0" w:color="000000"/>
-              <w:bottom w:val="single" w:sz="2" w:space="0" w:color="000000"/>
-              <w:insideH w:val="single" w:sz="2" w:space="0" w:color="000000"/>
-            </w:tcBorders>
-            <w:shd w:fill="auto" w:val="clear"/>
-            <w:tcMar>
-              <w:left w:w="54" w:type="dxa"/>
+              <w:top w:val="single" w:sz="2" w:space="0" w:color="000001"/>
+              <w:left w:val="single" w:sz="2" w:space="0" w:color="000001"/>
+              <w:bottom w:val="single" w:sz="2" w:space="0" w:color="000001"/>
+              <w:insideH w:val="single" w:sz="2" w:space="0" w:color="000001"/>
+            </w:tcBorders>
+            <w:shd w:fill="auto" w:val="clear"/>
+            <w:tcMar>
+              <w:left w:w="48" w:type="dxa"/>
             </w:tcMar>
           </w:tcPr>
           <w:p>
@@ -829,15 +841,16 @@
           <w:tcPr>
             <w:tcW w:w="3009" w:type="dxa"/>
             <w:tcBorders>
-              <w:left w:val="single" w:sz="2" w:space="0" w:color="000000"/>
-              <w:bottom w:val="single" w:sz="2" w:space="0" w:color="000000"/>
-              <w:right w:val="single" w:sz="2" w:space="0" w:color="000000"/>
-              <w:insideH w:val="single" w:sz="2" w:space="0" w:color="000000"/>
-              <w:insideV w:val="single" w:sz="2" w:space="0" w:color="000000"/>
-            </w:tcBorders>
-            <w:shd w:fill="auto" w:val="clear"/>
-            <w:tcMar>
-              <w:left w:w="54" w:type="dxa"/>
+              <w:top w:val="single" w:sz="2" w:space="0" w:color="000001"/>
+              <w:left w:val="single" w:sz="2" w:space="0" w:color="000001"/>
+              <w:bottom w:val="single" w:sz="2" w:space="0" w:color="000001"/>
+              <w:right w:val="single" w:sz="2" w:space="0" w:color="000001"/>
+              <w:insideH w:val="single" w:sz="2" w:space="0" w:color="000001"/>
+              <w:insideV w:val="single" w:sz="2" w:space="0" w:color="000001"/>
+            </w:tcBorders>
+            <w:shd w:fill="auto" w:val="clear"/>
+            <w:tcMar>
+              <w:left w:w="48" w:type="dxa"/>
             </w:tcMar>
           </w:tcPr>
           <w:p>
@@ -867,13 +880,14 @@
           <w:tcPr>
             <w:tcW w:w="3008" w:type="dxa"/>
             <w:tcBorders>
-              <w:left w:val="single" w:sz="2" w:space="0" w:color="000000"/>
-              <w:bottom w:val="single" w:sz="2" w:space="0" w:color="000000"/>
-              <w:insideH w:val="single" w:sz="2" w:space="0" w:color="000000"/>
-            </w:tcBorders>
-            <w:shd w:fill="auto" w:val="clear"/>
-            <w:tcMar>
-              <w:left w:w="54" w:type="dxa"/>
+              <w:top w:val="single" w:sz="2" w:space="0" w:color="000001"/>
+              <w:left w:val="single" w:sz="2" w:space="0" w:color="000001"/>
+              <w:bottom w:val="single" w:sz="2" w:space="0" w:color="000001"/>
+              <w:insideH w:val="single" w:sz="2" w:space="0" w:color="000001"/>
+            </w:tcBorders>
+            <w:shd w:fill="auto" w:val="clear"/>
+            <w:tcMar>
+              <w:left w:w="48" w:type="dxa"/>
             </w:tcMar>
           </w:tcPr>
           <w:p>
@@ -900,13 +914,14 @@
           <w:tcPr>
             <w:tcW w:w="3009" w:type="dxa"/>
             <w:tcBorders>
-              <w:left w:val="single" w:sz="2" w:space="0" w:color="000000"/>
-              <w:bottom w:val="single" w:sz="2" w:space="0" w:color="000000"/>
-              <w:insideH w:val="single" w:sz="2" w:space="0" w:color="000000"/>
-            </w:tcBorders>
-            <w:shd w:fill="auto" w:val="clear"/>
-            <w:tcMar>
-              <w:left w:w="54" w:type="dxa"/>
+              <w:top w:val="single" w:sz="2" w:space="0" w:color="000001"/>
+              <w:left w:val="single" w:sz="2" w:space="0" w:color="000001"/>
+              <w:bottom w:val="single" w:sz="2" w:space="0" w:color="000001"/>
+              <w:insideH w:val="single" w:sz="2" w:space="0" w:color="000001"/>
+            </w:tcBorders>
+            <w:shd w:fill="auto" w:val="clear"/>
+            <w:tcMar>
+              <w:left w:w="48" w:type="dxa"/>
             </w:tcMar>
           </w:tcPr>
           <w:p>
@@ -933,15 +948,16 @@
           <w:tcPr>
             <w:tcW w:w="3009" w:type="dxa"/>
             <w:tcBorders>
-              <w:left w:val="single" w:sz="2" w:space="0" w:color="000000"/>
-              <w:bottom w:val="single" w:sz="2" w:space="0" w:color="000000"/>
-              <w:right w:val="single" w:sz="2" w:space="0" w:color="000000"/>
-              <w:insideH w:val="single" w:sz="2" w:space="0" w:color="000000"/>
-              <w:insideV w:val="single" w:sz="2" w:space="0" w:color="000000"/>
-            </w:tcBorders>
-            <w:shd w:fill="auto" w:val="clear"/>
-            <w:tcMar>
-              <w:left w:w="54" w:type="dxa"/>
+              <w:top w:val="single" w:sz="2" w:space="0" w:color="000001"/>
+              <w:left w:val="single" w:sz="2" w:space="0" w:color="000001"/>
+              <w:bottom w:val="single" w:sz="2" w:space="0" w:color="000001"/>
+              <w:right w:val="single" w:sz="2" w:space="0" w:color="000001"/>
+              <w:insideH w:val="single" w:sz="2" w:space="0" w:color="000001"/>
+              <w:insideV w:val="single" w:sz="2" w:space="0" w:color="000001"/>
+            </w:tcBorders>
+            <w:shd w:fill="auto" w:val="clear"/>
+            <w:tcMar>
+              <w:left w:w="48" w:type="dxa"/>
             </w:tcMar>
           </w:tcPr>
           <w:p>
@@ -971,13 +987,14 @@
           <w:tcPr>
             <w:tcW w:w="3008" w:type="dxa"/>
             <w:tcBorders>
-              <w:left w:val="single" w:sz="2" w:space="0" w:color="000000"/>
-              <w:bottom w:val="single" w:sz="2" w:space="0" w:color="000000"/>
-              <w:insideH w:val="single" w:sz="2" w:space="0" w:color="000000"/>
-            </w:tcBorders>
-            <w:shd w:fill="auto" w:val="clear"/>
-            <w:tcMar>
-              <w:left w:w="54" w:type="dxa"/>
+              <w:top w:val="single" w:sz="2" w:space="0" w:color="000001"/>
+              <w:left w:val="single" w:sz="2" w:space="0" w:color="000001"/>
+              <w:bottom w:val="single" w:sz="2" w:space="0" w:color="000001"/>
+              <w:insideH w:val="single" w:sz="2" w:space="0" w:color="000001"/>
+            </w:tcBorders>
+            <w:shd w:fill="auto" w:val="clear"/>
+            <w:tcMar>
+              <w:left w:w="48" w:type="dxa"/>
             </w:tcMar>
           </w:tcPr>
           <w:p>
@@ -1004,13 +1021,14 @@
           <w:tcPr>
             <w:tcW w:w="3009" w:type="dxa"/>
             <w:tcBorders>
-              <w:left w:val="single" w:sz="2" w:space="0" w:color="000000"/>
-              <w:bottom w:val="single" w:sz="2" w:space="0" w:color="000000"/>
-              <w:insideH w:val="single" w:sz="2" w:space="0" w:color="000000"/>
-            </w:tcBorders>
-            <w:shd w:fill="auto" w:val="clear"/>
-            <w:tcMar>
-              <w:left w:w="54" w:type="dxa"/>
+              <w:top w:val="single" w:sz="2" w:space="0" w:color="000001"/>
+              <w:left w:val="single" w:sz="2" w:space="0" w:color="000001"/>
+              <w:bottom w:val="single" w:sz="2" w:space="0" w:color="000001"/>
+              <w:insideH w:val="single" w:sz="2" w:space="0" w:color="000001"/>
+            </w:tcBorders>
+            <w:shd w:fill="auto" w:val="clear"/>
+            <w:tcMar>
+              <w:left w:w="48" w:type="dxa"/>
             </w:tcMar>
           </w:tcPr>
           <w:p>
@@ -1037,15 +1055,16 @@
           <w:tcPr>
             <w:tcW w:w="3009" w:type="dxa"/>
             <w:tcBorders>
-              <w:left w:val="single" w:sz="2" w:space="0" w:color="000000"/>
-              <w:bottom w:val="single" w:sz="2" w:space="0" w:color="000000"/>
-              <w:right w:val="single" w:sz="2" w:space="0" w:color="000000"/>
-              <w:insideH w:val="single" w:sz="2" w:space="0" w:color="000000"/>
-              <w:insideV w:val="single" w:sz="2" w:space="0" w:color="000000"/>
-            </w:tcBorders>
-            <w:shd w:fill="auto" w:val="clear"/>
-            <w:tcMar>
-              <w:left w:w="54" w:type="dxa"/>
+              <w:top w:val="single" w:sz="2" w:space="0" w:color="000001"/>
+              <w:left w:val="single" w:sz="2" w:space="0" w:color="000001"/>
+              <w:bottom w:val="single" w:sz="2" w:space="0" w:color="000001"/>
+              <w:right w:val="single" w:sz="2" w:space="0" w:color="000001"/>
+              <w:insideH w:val="single" w:sz="2" w:space="0" w:color="000001"/>
+              <w:insideV w:val="single" w:sz="2" w:space="0" w:color="000001"/>
+            </w:tcBorders>
+            <w:shd w:fill="auto" w:val="clear"/>
+            <w:tcMar>
+              <w:left w:w="48" w:type="dxa"/>
             </w:tcMar>
           </w:tcPr>
           <w:p>
@@ -1093,16 +1112,16 @@
       <w:tblPr>
         <w:tblW w:w="9026" w:type="dxa"/>
         <w:jc w:val="left"/>
-        <w:tblInd w:w="55" w:type="dxa"/>
+        <w:tblInd w:w="50" w:type="dxa"/>
         <w:tblBorders>
-          <w:top w:val="single" w:sz="2" w:space="0" w:color="000000"/>
-          <w:left w:val="single" w:sz="2" w:space="0" w:color="000000"/>
-          <w:bottom w:val="single" w:sz="2" w:space="0" w:color="000000"/>
-          <w:insideH w:val="single" w:sz="2" w:space="0" w:color="000000"/>
+          <w:top w:val="single" w:sz="2" w:space="0" w:color="000001"/>
+          <w:left w:val="single" w:sz="2" w:space="0" w:color="000001"/>
+          <w:bottom w:val="single" w:sz="2" w:space="0" w:color="000001"/>
+          <w:insideH w:val="single" w:sz="2" w:space="0" w:color="000001"/>
         </w:tblBorders>
         <w:tblCellMar>
           <w:top w:w="55" w:type="dxa"/>
-          <w:left w:w="54" w:type="dxa"/>
+          <w:left w:w="48" w:type="dxa"/>
           <w:bottom w:w="55" w:type="dxa"/>
           <w:right w:w="55" w:type="dxa"/>
         </w:tblCellMar>
@@ -1118,14 +1137,14 @@
           <w:tcPr>
             <w:tcW w:w="3008" w:type="dxa"/>
             <w:tcBorders>
-              <w:top w:val="single" w:sz="2" w:space="0" w:color="000000"/>
-              <w:left w:val="single" w:sz="2" w:space="0" w:color="000000"/>
-              <w:bottom w:val="single" w:sz="2" w:space="0" w:color="000000"/>
-              <w:insideH w:val="single" w:sz="2" w:space="0" w:color="000000"/>
-            </w:tcBorders>
-            <w:shd w:fill="auto" w:val="clear"/>
-            <w:tcMar>
-              <w:left w:w="54" w:type="dxa"/>
+              <w:top w:val="single" w:sz="2" w:space="0" w:color="000001"/>
+              <w:left w:val="single" w:sz="2" w:space="0" w:color="000001"/>
+              <w:bottom w:val="single" w:sz="2" w:space="0" w:color="000001"/>
+              <w:insideH w:val="single" w:sz="2" w:space="0" w:color="000001"/>
+            </w:tcBorders>
+            <w:shd w:fill="auto" w:val="clear"/>
+            <w:tcMar>
+              <w:left w:w="48" w:type="dxa"/>
             </w:tcMar>
           </w:tcPr>
           <w:p>
@@ -1144,14 +1163,14 @@
           <w:tcPr>
             <w:tcW w:w="3009" w:type="dxa"/>
             <w:tcBorders>
-              <w:top w:val="single" w:sz="2" w:space="0" w:color="000000"/>
-              <w:left w:val="single" w:sz="2" w:space="0" w:color="000000"/>
-              <w:bottom w:val="single" w:sz="2" w:space="0" w:color="000000"/>
-              <w:insideH w:val="single" w:sz="2" w:space="0" w:color="000000"/>
-            </w:tcBorders>
-            <w:shd w:fill="auto" w:val="clear"/>
-            <w:tcMar>
-              <w:left w:w="54" w:type="dxa"/>
+              <w:top w:val="single" w:sz="2" w:space="0" w:color="000001"/>
+              <w:left w:val="single" w:sz="2" w:space="0" w:color="000001"/>
+              <w:bottom w:val="single" w:sz="2" w:space="0" w:color="000001"/>
+              <w:insideH w:val="single" w:sz="2" w:space="0" w:color="000001"/>
+            </w:tcBorders>
+            <w:shd w:fill="auto" w:val="clear"/>
+            <w:tcMar>
+              <w:left w:w="48" w:type="dxa"/>
             </w:tcMar>
           </w:tcPr>
           <w:p>
@@ -1170,16 +1189,16 @@
           <w:tcPr>
             <w:tcW w:w="3009" w:type="dxa"/>
             <w:tcBorders>
-              <w:top w:val="single" w:sz="2" w:space="0" w:color="000000"/>
-              <w:left w:val="single" w:sz="2" w:space="0" w:color="000000"/>
-              <w:bottom w:val="single" w:sz="2" w:space="0" w:color="000000"/>
-              <w:right w:val="single" w:sz="2" w:space="0" w:color="000000"/>
-              <w:insideH w:val="single" w:sz="2" w:space="0" w:color="000000"/>
-              <w:insideV w:val="single" w:sz="2" w:space="0" w:color="000000"/>
-            </w:tcBorders>
-            <w:shd w:fill="auto" w:val="clear"/>
-            <w:tcMar>
-              <w:left w:w="54" w:type="dxa"/>
+              <w:top w:val="single" w:sz="2" w:space="0" w:color="000001"/>
+              <w:left w:val="single" w:sz="2" w:space="0" w:color="000001"/>
+              <w:bottom w:val="single" w:sz="2" w:space="0" w:color="000001"/>
+              <w:right w:val="single" w:sz="2" w:space="0" w:color="000001"/>
+              <w:insideH w:val="single" w:sz="2" w:space="0" w:color="000001"/>
+              <w:insideV w:val="single" w:sz="2" w:space="0" w:color="000001"/>
+            </w:tcBorders>
+            <w:shd w:fill="auto" w:val="clear"/>
+            <w:tcMar>
+              <w:left w:w="48" w:type="dxa"/>
             </w:tcMar>
           </w:tcPr>
           <w:p>
@@ -1201,13 +1220,14 @@
           <w:tcPr>
             <w:tcW w:w="3008" w:type="dxa"/>
             <w:tcBorders>
-              <w:left w:val="single" w:sz="2" w:space="0" w:color="000000"/>
-              <w:bottom w:val="single" w:sz="2" w:space="0" w:color="000000"/>
-              <w:insideH w:val="single" w:sz="2" w:space="0" w:color="000000"/>
-            </w:tcBorders>
-            <w:shd w:fill="auto" w:val="clear"/>
-            <w:tcMar>
-              <w:left w:w="54" w:type="dxa"/>
+              <w:top w:val="single" w:sz="2" w:space="0" w:color="000001"/>
+              <w:left w:val="single" w:sz="2" w:space="0" w:color="000001"/>
+              <w:bottom w:val="single" w:sz="2" w:space="0" w:color="000001"/>
+              <w:insideH w:val="single" w:sz="2" w:space="0" w:color="000001"/>
+            </w:tcBorders>
+            <w:shd w:fill="auto" w:val="clear"/>
+            <w:tcMar>
+              <w:left w:w="48" w:type="dxa"/>
             </w:tcMar>
           </w:tcPr>
           <w:p>
@@ -1226,13 +1246,14 @@
           <w:tcPr>
             <w:tcW w:w="3009" w:type="dxa"/>
             <w:tcBorders>
-              <w:left w:val="single" w:sz="2" w:space="0" w:color="000000"/>
-              <w:bottom w:val="single" w:sz="2" w:space="0" w:color="000000"/>
-              <w:insideH w:val="single" w:sz="2" w:space="0" w:color="000000"/>
-            </w:tcBorders>
-            <w:shd w:fill="auto" w:val="clear"/>
-            <w:tcMar>
-              <w:left w:w="54" w:type="dxa"/>
+              <w:top w:val="single" w:sz="2" w:space="0" w:color="000001"/>
+              <w:left w:val="single" w:sz="2" w:space="0" w:color="000001"/>
+              <w:bottom w:val="single" w:sz="2" w:space="0" w:color="000001"/>
+              <w:insideH w:val="single" w:sz="2" w:space="0" w:color="000001"/>
+            </w:tcBorders>
+            <w:shd w:fill="auto" w:val="clear"/>
+            <w:tcMar>
+              <w:left w:w="48" w:type="dxa"/>
             </w:tcMar>
           </w:tcPr>
           <w:p>
@@ -1251,15 +1272,16 @@
           <w:tcPr>
             <w:tcW w:w="3009" w:type="dxa"/>
             <w:tcBorders>
-              <w:left w:val="single" w:sz="2" w:space="0" w:color="000000"/>
-              <w:bottom w:val="single" w:sz="2" w:space="0" w:color="000000"/>
-              <w:right w:val="single" w:sz="2" w:space="0" w:color="000000"/>
-              <w:insideH w:val="single" w:sz="2" w:space="0" w:color="000000"/>
-              <w:insideV w:val="single" w:sz="2" w:space="0" w:color="000000"/>
-            </w:tcBorders>
-            <w:shd w:fill="auto" w:val="clear"/>
-            <w:tcMar>
-              <w:left w:w="54" w:type="dxa"/>
+              <w:top w:val="single" w:sz="2" w:space="0" w:color="000001"/>
+              <w:left w:val="single" w:sz="2" w:space="0" w:color="000001"/>
+              <w:bottom w:val="single" w:sz="2" w:space="0" w:color="000001"/>
+              <w:right w:val="single" w:sz="2" w:space="0" w:color="000001"/>
+              <w:insideH w:val="single" w:sz="2" w:space="0" w:color="000001"/>
+              <w:insideV w:val="single" w:sz="2" w:space="0" w:color="000001"/>
+            </w:tcBorders>
+            <w:shd w:fill="auto" w:val="clear"/>
+            <w:tcMar>
+              <w:left w:w="48" w:type="dxa"/>
             </w:tcMar>
           </w:tcPr>
           <w:p>
@@ -1281,13 +1303,14 @@
           <w:tcPr>
             <w:tcW w:w="3008" w:type="dxa"/>
             <w:tcBorders>
-              <w:left w:val="single" w:sz="2" w:space="0" w:color="000000"/>
-              <w:bottom w:val="single" w:sz="2" w:space="0" w:color="000000"/>
-              <w:insideH w:val="single" w:sz="2" w:space="0" w:color="000000"/>
-            </w:tcBorders>
-            <w:shd w:fill="auto" w:val="clear"/>
-            <w:tcMar>
-              <w:left w:w="54" w:type="dxa"/>
+              <w:top w:val="single" w:sz="2" w:space="0" w:color="000001"/>
+              <w:left w:val="single" w:sz="2" w:space="0" w:color="000001"/>
+              <w:bottom w:val="single" w:sz="2" w:space="0" w:color="000001"/>
+              <w:insideH w:val="single" w:sz="2" w:space="0" w:color="000001"/>
+            </w:tcBorders>
+            <w:shd w:fill="auto" w:val="clear"/>
+            <w:tcMar>
+              <w:left w:w="48" w:type="dxa"/>
             </w:tcMar>
           </w:tcPr>
           <w:p>
@@ -1306,13 +1329,14 @@
           <w:tcPr>
             <w:tcW w:w="3009" w:type="dxa"/>
             <w:tcBorders>
-              <w:left w:val="single" w:sz="2" w:space="0" w:color="000000"/>
-              <w:bottom w:val="single" w:sz="2" w:space="0" w:color="000000"/>
-              <w:insideH w:val="single" w:sz="2" w:space="0" w:color="000000"/>
-            </w:tcBorders>
-            <w:shd w:fill="auto" w:val="clear"/>
-            <w:tcMar>
-              <w:left w:w="54" w:type="dxa"/>
+              <w:top w:val="single" w:sz="2" w:space="0" w:color="000001"/>
+              <w:left w:val="single" w:sz="2" w:space="0" w:color="000001"/>
+              <w:bottom w:val="single" w:sz="2" w:space="0" w:color="000001"/>
+              <w:insideH w:val="single" w:sz="2" w:space="0" w:color="000001"/>
+            </w:tcBorders>
+            <w:shd w:fill="auto" w:val="clear"/>
+            <w:tcMar>
+              <w:left w:w="48" w:type="dxa"/>
             </w:tcMar>
           </w:tcPr>
           <w:p>
@@ -1331,15 +1355,16 @@
           <w:tcPr>
             <w:tcW w:w="3009" w:type="dxa"/>
             <w:tcBorders>
-              <w:left w:val="single" w:sz="2" w:space="0" w:color="000000"/>
-              <w:bottom w:val="single" w:sz="2" w:space="0" w:color="000000"/>
-              <w:right w:val="single" w:sz="2" w:space="0" w:color="000000"/>
-              <w:insideH w:val="single" w:sz="2" w:space="0" w:color="000000"/>
-              <w:insideV w:val="single" w:sz="2" w:space="0" w:color="000000"/>
-            </w:tcBorders>
-            <w:shd w:fill="auto" w:val="clear"/>
-            <w:tcMar>
-              <w:left w:w="54" w:type="dxa"/>
+              <w:top w:val="single" w:sz="2" w:space="0" w:color="000001"/>
+              <w:left w:val="single" w:sz="2" w:space="0" w:color="000001"/>
+              <w:bottom w:val="single" w:sz="2" w:space="0" w:color="000001"/>
+              <w:right w:val="single" w:sz="2" w:space="0" w:color="000001"/>
+              <w:insideH w:val="single" w:sz="2" w:space="0" w:color="000001"/>
+              <w:insideV w:val="single" w:sz="2" w:space="0" w:color="000001"/>
+            </w:tcBorders>
+            <w:shd w:fill="auto" w:val="clear"/>
+            <w:tcMar>
+              <w:left w:w="48" w:type="dxa"/>
             </w:tcMar>
           </w:tcPr>
           <w:p>
@@ -1361,13 +1386,14 @@
           <w:tcPr>
             <w:tcW w:w="3008" w:type="dxa"/>
             <w:tcBorders>
-              <w:left w:val="single" w:sz="2" w:space="0" w:color="000000"/>
-              <w:bottom w:val="single" w:sz="2" w:space="0" w:color="000000"/>
-              <w:insideH w:val="single" w:sz="2" w:space="0" w:color="000000"/>
-            </w:tcBorders>
-            <w:shd w:fill="auto" w:val="clear"/>
-            <w:tcMar>
-              <w:left w:w="54" w:type="dxa"/>
+              <w:top w:val="single" w:sz="2" w:space="0" w:color="000001"/>
+              <w:left w:val="single" w:sz="2" w:space="0" w:color="000001"/>
+              <w:bottom w:val="single" w:sz="2" w:space="0" w:color="000001"/>
+              <w:insideH w:val="single" w:sz="2" w:space="0" w:color="000001"/>
+            </w:tcBorders>
+            <w:shd w:fill="auto" w:val="clear"/>
+            <w:tcMar>
+              <w:left w:w="48" w:type="dxa"/>
             </w:tcMar>
           </w:tcPr>
           <w:p>
@@ -1386,13 +1412,14 @@
           <w:tcPr>
             <w:tcW w:w="3009" w:type="dxa"/>
             <w:tcBorders>
-              <w:left w:val="single" w:sz="2" w:space="0" w:color="000000"/>
-              <w:bottom w:val="single" w:sz="2" w:space="0" w:color="000000"/>
-              <w:insideH w:val="single" w:sz="2" w:space="0" w:color="000000"/>
-            </w:tcBorders>
-            <w:shd w:fill="auto" w:val="clear"/>
-            <w:tcMar>
-              <w:left w:w="54" w:type="dxa"/>
+              <w:top w:val="single" w:sz="2" w:space="0" w:color="000001"/>
+              <w:left w:val="single" w:sz="2" w:space="0" w:color="000001"/>
+              <w:bottom w:val="single" w:sz="2" w:space="0" w:color="000001"/>
+              <w:insideH w:val="single" w:sz="2" w:space="0" w:color="000001"/>
+            </w:tcBorders>
+            <w:shd w:fill="auto" w:val="clear"/>
+            <w:tcMar>
+              <w:left w:w="48" w:type="dxa"/>
             </w:tcMar>
           </w:tcPr>
           <w:p>
@@ -1411,15 +1438,16 @@
           <w:tcPr>
             <w:tcW w:w="3009" w:type="dxa"/>
             <w:tcBorders>
-              <w:left w:val="single" w:sz="2" w:space="0" w:color="000000"/>
-              <w:bottom w:val="single" w:sz="2" w:space="0" w:color="000000"/>
-              <w:right w:val="single" w:sz="2" w:space="0" w:color="000000"/>
-              <w:insideH w:val="single" w:sz="2" w:space="0" w:color="000000"/>
-              <w:insideV w:val="single" w:sz="2" w:space="0" w:color="000000"/>
-            </w:tcBorders>
-            <w:shd w:fill="auto" w:val="clear"/>
-            <w:tcMar>
-              <w:left w:w="54" w:type="dxa"/>
+              <w:top w:val="single" w:sz="2" w:space="0" w:color="000001"/>
+              <w:left w:val="single" w:sz="2" w:space="0" w:color="000001"/>
+              <w:bottom w:val="single" w:sz="2" w:space="0" w:color="000001"/>
+              <w:right w:val="single" w:sz="2" w:space="0" w:color="000001"/>
+              <w:insideH w:val="single" w:sz="2" w:space="0" w:color="000001"/>
+              <w:insideV w:val="single" w:sz="2" w:space="0" w:color="000001"/>
+            </w:tcBorders>
+            <w:shd w:fill="auto" w:val="clear"/>
+            <w:tcMar>
+              <w:left w:w="48" w:type="dxa"/>
             </w:tcMar>
           </w:tcPr>
           <w:p>
@@ -1441,13 +1469,14 @@
           <w:tcPr>
             <w:tcW w:w="3008" w:type="dxa"/>
             <w:tcBorders>
-              <w:left w:val="single" w:sz="2" w:space="0" w:color="000000"/>
-              <w:bottom w:val="single" w:sz="2" w:space="0" w:color="000000"/>
-              <w:insideH w:val="single" w:sz="2" w:space="0" w:color="000000"/>
-            </w:tcBorders>
-            <w:shd w:fill="auto" w:val="clear"/>
-            <w:tcMar>
-              <w:left w:w="54" w:type="dxa"/>
+              <w:top w:val="single" w:sz="2" w:space="0" w:color="000001"/>
+              <w:left w:val="single" w:sz="2" w:space="0" w:color="000001"/>
+              <w:bottom w:val="single" w:sz="2" w:space="0" w:color="000001"/>
+              <w:insideH w:val="single" w:sz="2" w:space="0" w:color="000001"/>
+            </w:tcBorders>
+            <w:shd w:fill="auto" w:val="clear"/>
+            <w:tcMar>
+              <w:left w:w="48" w:type="dxa"/>
             </w:tcMar>
           </w:tcPr>
           <w:p>
@@ -1466,13 +1495,14 @@
           <w:tcPr>
             <w:tcW w:w="3009" w:type="dxa"/>
             <w:tcBorders>
-              <w:left w:val="single" w:sz="2" w:space="0" w:color="000000"/>
-              <w:bottom w:val="single" w:sz="2" w:space="0" w:color="000000"/>
-              <w:insideH w:val="single" w:sz="2" w:space="0" w:color="000000"/>
-            </w:tcBorders>
-            <w:shd w:fill="auto" w:val="clear"/>
-            <w:tcMar>
-              <w:left w:w="54" w:type="dxa"/>
+              <w:top w:val="single" w:sz="2" w:space="0" w:color="000001"/>
+              <w:left w:val="single" w:sz="2" w:space="0" w:color="000001"/>
+              <w:bottom w:val="single" w:sz="2" w:space="0" w:color="000001"/>
+              <w:insideH w:val="single" w:sz="2" w:space="0" w:color="000001"/>
+            </w:tcBorders>
+            <w:shd w:fill="auto" w:val="clear"/>
+            <w:tcMar>
+              <w:left w:w="48" w:type="dxa"/>
             </w:tcMar>
           </w:tcPr>
           <w:p>
@@ -1491,15 +1521,16 @@
           <w:tcPr>
             <w:tcW w:w="3009" w:type="dxa"/>
             <w:tcBorders>
-              <w:left w:val="single" w:sz="2" w:space="0" w:color="000000"/>
-              <w:bottom w:val="single" w:sz="2" w:space="0" w:color="000000"/>
-              <w:right w:val="single" w:sz="2" w:space="0" w:color="000000"/>
-              <w:insideH w:val="single" w:sz="2" w:space="0" w:color="000000"/>
-              <w:insideV w:val="single" w:sz="2" w:space="0" w:color="000000"/>
-            </w:tcBorders>
-            <w:shd w:fill="auto" w:val="clear"/>
-            <w:tcMar>
-              <w:left w:w="54" w:type="dxa"/>
+              <w:top w:val="single" w:sz="2" w:space="0" w:color="000001"/>
+              <w:left w:val="single" w:sz="2" w:space="0" w:color="000001"/>
+              <w:bottom w:val="single" w:sz="2" w:space="0" w:color="000001"/>
+              <w:right w:val="single" w:sz="2" w:space="0" w:color="000001"/>
+              <w:insideH w:val="single" w:sz="2" w:space="0" w:color="000001"/>
+              <w:insideV w:val="single" w:sz="2" w:space="0" w:color="000001"/>
+            </w:tcBorders>
+            <w:shd w:fill="auto" w:val="clear"/>
+            <w:tcMar>
+              <w:left w:w="48" w:type="dxa"/>
             </w:tcMar>
           </w:tcPr>
           <w:p>
@@ -1542,16 +1573,16 @@
       <w:tblPr>
         <w:tblW w:w="9026" w:type="dxa"/>
         <w:jc w:val="left"/>
-        <w:tblInd w:w="55" w:type="dxa"/>
+        <w:tblInd w:w="50" w:type="dxa"/>
         <w:tblBorders>
-          <w:top w:val="single" w:sz="2" w:space="0" w:color="000000"/>
-          <w:left w:val="single" w:sz="2" w:space="0" w:color="000000"/>
-          <w:bottom w:val="single" w:sz="2" w:space="0" w:color="000000"/>
-          <w:insideH w:val="single" w:sz="2" w:space="0" w:color="000000"/>
+          <w:top w:val="single" w:sz="2" w:space="0" w:color="000001"/>
+          <w:left w:val="single" w:sz="2" w:space="0" w:color="000001"/>
+          <w:bottom w:val="single" w:sz="2" w:space="0" w:color="000001"/>
+          <w:insideH w:val="single" w:sz="2" w:space="0" w:color="000001"/>
         </w:tblBorders>
         <w:tblCellMar>
           <w:top w:w="55" w:type="dxa"/>
-          <w:left w:w="54" w:type="dxa"/>
+          <w:left w:w="48" w:type="dxa"/>
           <w:bottom w:w="55" w:type="dxa"/>
           <w:right w:w="55" w:type="dxa"/>
         </w:tblCellMar>
@@ -1567,14 +1598,14 @@
           <w:tcPr>
             <w:tcW w:w="3008" w:type="dxa"/>
             <w:tcBorders>
-              <w:top w:val="single" w:sz="2" w:space="0" w:color="000000"/>
-              <w:left w:val="single" w:sz="2" w:space="0" w:color="000000"/>
-              <w:bottom w:val="single" w:sz="2" w:space="0" w:color="000000"/>
-              <w:insideH w:val="single" w:sz="2" w:space="0" w:color="000000"/>
-            </w:tcBorders>
-            <w:shd w:fill="auto" w:val="clear"/>
-            <w:tcMar>
-              <w:left w:w="54" w:type="dxa"/>
+              <w:top w:val="single" w:sz="2" w:space="0" w:color="000001"/>
+              <w:left w:val="single" w:sz="2" w:space="0" w:color="000001"/>
+              <w:bottom w:val="single" w:sz="2" w:space="0" w:color="000001"/>
+              <w:insideH w:val="single" w:sz="2" w:space="0" w:color="000001"/>
+            </w:tcBorders>
+            <w:shd w:fill="auto" w:val="clear"/>
+            <w:tcMar>
+              <w:left w:w="48" w:type="dxa"/>
             </w:tcMar>
           </w:tcPr>
           <w:p>
@@ -1593,14 +1624,14 @@
           <w:tcPr>
             <w:tcW w:w="3009" w:type="dxa"/>
             <w:tcBorders>
-              <w:top w:val="single" w:sz="2" w:space="0" w:color="000000"/>
-              <w:left w:val="single" w:sz="2" w:space="0" w:color="000000"/>
-              <w:bottom w:val="single" w:sz="2" w:space="0" w:color="000000"/>
-              <w:insideH w:val="single" w:sz="2" w:space="0" w:color="000000"/>
-            </w:tcBorders>
-            <w:shd w:fill="auto" w:val="clear"/>
-            <w:tcMar>
-              <w:left w:w="54" w:type="dxa"/>
+              <w:top w:val="single" w:sz="2" w:space="0" w:color="000001"/>
+              <w:left w:val="single" w:sz="2" w:space="0" w:color="000001"/>
+              <w:bottom w:val="single" w:sz="2" w:space="0" w:color="000001"/>
+              <w:insideH w:val="single" w:sz="2" w:space="0" w:color="000001"/>
+            </w:tcBorders>
+            <w:shd w:fill="auto" w:val="clear"/>
+            <w:tcMar>
+              <w:left w:w="48" w:type="dxa"/>
             </w:tcMar>
           </w:tcPr>
           <w:p>
@@ -1619,16 +1650,16 @@
           <w:tcPr>
             <w:tcW w:w="3009" w:type="dxa"/>
             <w:tcBorders>
-              <w:top w:val="single" w:sz="2" w:space="0" w:color="000000"/>
-              <w:left w:val="single" w:sz="2" w:space="0" w:color="000000"/>
-              <w:bottom w:val="single" w:sz="2" w:space="0" w:color="000000"/>
-              <w:right w:val="single" w:sz="2" w:space="0" w:color="000000"/>
-              <w:insideH w:val="single" w:sz="2" w:space="0" w:color="000000"/>
-              <w:insideV w:val="single" w:sz="2" w:space="0" w:color="000000"/>
-            </w:tcBorders>
-            <w:shd w:fill="auto" w:val="clear"/>
-            <w:tcMar>
-              <w:left w:w="54" w:type="dxa"/>
+              <w:top w:val="single" w:sz="2" w:space="0" w:color="000001"/>
+              <w:left w:val="single" w:sz="2" w:space="0" w:color="000001"/>
+              <w:bottom w:val="single" w:sz="2" w:space="0" w:color="000001"/>
+              <w:right w:val="single" w:sz="2" w:space="0" w:color="000001"/>
+              <w:insideH w:val="single" w:sz="2" w:space="0" w:color="000001"/>
+              <w:insideV w:val="single" w:sz="2" w:space="0" w:color="000001"/>
+            </w:tcBorders>
+            <w:shd w:fill="auto" w:val="clear"/>
+            <w:tcMar>
+              <w:left w:w="48" w:type="dxa"/>
             </w:tcMar>
           </w:tcPr>
           <w:p>
@@ -1650,13 +1681,14 @@
           <w:tcPr>
             <w:tcW w:w="3008" w:type="dxa"/>
             <w:tcBorders>
-              <w:left w:val="single" w:sz="2" w:space="0" w:color="000000"/>
-              <w:bottom w:val="single" w:sz="2" w:space="0" w:color="000000"/>
-              <w:insideH w:val="single" w:sz="2" w:space="0" w:color="000000"/>
-            </w:tcBorders>
-            <w:shd w:fill="auto" w:val="clear"/>
-            <w:tcMar>
-              <w:left w:w="54" w:type="dxa"/>
+              <w:top w:val="single" w:sz="2" w:space="0" w:color="000001"/>
+              <w:left w:val="single" w:sz="2" w:space="0" w:color="000001"/>
+              <w:bottom w:val="single" w:sz="2" w:space="0" w:color="000001"/>
+              <w:insideH w:val="single" w:sz="2" w:space="0" w:color="000001"/>
+            </w:tcBorders>
+            <w:shd w:fill="auto" w:val="clear"/>
+            <w:tcMar>
+              <w:left w:w="48" w:type="dxa"/>
             </w:tcMar>
           </w:tcPr>
           <w:p>
@@ -1675,13 +1707,14 @@
           <w:tcPr>
             <w:tcW w:w="3009" w:type="dxa"/>
             <w:tcBorders>
-              <w:left w:val="single" w:sz="2" w:space="0" w:color="000000"/>
-              <w:bottom w:val="single" w:sz="2" w:space="0" w:color="000000"/>
-              <w:insideH w:val="single" w:sz="2" w:space="0" w:color="000000"/>
-            </w:tcBorders>
-            <w:shd w:fill="auto" w:val="clear"/>
-            <w:tcMar>
-              <w:left w:w="54" w:type="dxa"/>
+              <w:top w:val="single" w:sz="2" w:space="0" w:color="000001"/>
+              <w:left w:val="single" w:sz="2" w:space="0" w:color="000001"/>
+              <w:bottom w:val="single" w:sz="2" w:space="0" w:color="000001"/>
+              <w:insideH w:val="single" w:sz="2" w:space="0" w:color="000001"/>
+            </w:tcBorders>
+            <w:shd w:fill="auto" w:val="clear"/>
+            <w:tcMar>
+              <w:left w:w="48" w:type="dxa"/>
             </w:tcMar>
           </w:tcPr>
           <w:p>
@@ -1700,15 +1733,16 @@
           <w:tcPr>
             <w:tcW w:w="3009" w:type="dxa"/>
             <w:tcBorders>
-              <w:left w:val="single" w:sz="2" w:space="0" w:color="000000"/>
-              <w:bottom w:val="single" w:sz="2" w:space="0" w:color="000000"/>
-              <w:right w:val="single" w:sz="2" w:space="0" w:color="000000"/>
-              <w:insideH w:val="single" w:sz="2" w:space="0" w:color="000000"/>
-              <w:insideV w:val="single" w:sz="2" w:space="0" w:color="000000"/>
-            </w:tcBorders>
-            <w:shd w:fill="auto" w:val="clear"/>
-            <w:tcMar>
-              <w:left w:w="54" w:type="dxa"/>
+              <w:top w:val="single" w:sz="2" w:space="0" w:color="000001"/>
+              <w:left w:val="single" w:sz="2" w:space="0" w:color="000001"/>
+              <w:bottom w:val="single" w:sz="2" w:space="0" w:color="000001"/>
+              <w:right w:val="single" w:sz="2" w:space="0" w:color="000001"/>
+              <w:insideH w:val="single" w:sz="2" w:space="0" w:color="000001"/>
+              <w:insideV w:val="single" w:sz="2" w:space="0" w:color="000001"/>
+            </w:tcBorders>
+            <w:shd w:fill="auto" w:val="clear"/>
+            <w:tcMar>
+              <w:left w:w="48" w:type="dxa"/>
             </w:tcMar>
           </w:tcPr>
           <w:p>
@@ -1730,13 +1764,14 @@
           <w:tcPr>
             <w:tcW w:w="3008" w:type="dxa"/>
             <w:tcBorders>
-              <w:left w:val="single" w:sz="2" w:space="0" w:color="000000"/>
-              <w:bottom w:val="single" w:sz="2" w:space="0" w:color="000000"/>
-              <w:insideH w:val="single" w:sz="2" w:space="0" w:color="000000"/>
-            </w:tcBorders>
-            <w:shd w:fill="auto" w:val="clear"/>
-            <w:tcMar>
-              <w:left w:w="54" w:type="dxa"/>
+              <w:top w:val="single" w:sz="2" w:space="0" w:color="000001"/>
+              <w:left w:val="single" w:sz="2" w:space="0" w:color="000001"/>
+              <w:bottom w:val="single" w:sz="2" w:space="0" w:color="000001"/>
+              <w:insideH w:val="single" w:sz="2" w:space="0" w:color="000001"/>
+            </w:tcBorders>
+            <w:shd w:fill="auto" w:val="clear"/>
+            <w:tcMar>
+              <w:left w:w="48" w:type="dxa"/>
             </w:tcMar>
           </w:tcPr>
           <w:p>
@@ -1755,13 +1790,14 @@
           <w:tcPr>
             <w:tcW w:w="3009" w:type="dxa"/>
             <w:tcBorders>
-              <w:left w:val="single" w:sz="2" w:space="0" w:color="000000"/>
-              <w:bottom w:val="single" w:sz="2" w:space="0" w:color="000000"/>
-              <w:insideH w:val="single" w:sz="2" w:space="0" w:color="000000"/>
-            </w:tcBorders>
-            <w:shd w:fill="auto" w:val="clear"/>
-            <w:tcMar>
-              <w:left w:w="54" w:type="dxa"/>
+              <w:top w:val="single" w:sz="2" w:space="0" w:color="000001"/>
+              <w:left w:val="single" w:sz="2" w:space="0" w:color="000001"/>
+              <w:bottom w:val="single" w:sz="2" w:space="0" w:color="000001"/>
+              <w:insideH w:val="single" w:sz="2" w:space="0" w:color="000001"/>
+            </w:tcBorders>
+            <w:shd w:fill="auto" w:val="clear"/>
+            <w:tcMar>
+              <w:left w:w="48" w:type="dxa"/>
             </w:tcMar>
           </w:tcPr>
           <w:p>
@@ -1780,15 +1816,16 @@
           <w:tcPr>
             <w:tcW w:w="3009" w:type="dxa"/>
             <w:tcBorders>
-              <w:left w:val="single" w:sz="2" w:space="0" w:color="000000"/>
-              <w:bottom w:val="single" w:sz="2" w:space="0" w:color="000000"/>
-              <w:right w:val="single" w:sz="2" w:space="0" w:color="000000"/>
-              <w:insideH w:val="single" w:sz="2" w:space="0" w:color="000000"/>
-              <w:insideV w:val="single" w:sz="2" w:space="0" w:color="000000"/>
-            </w:tcBorders>
-            <w:shd w:fill="auto" w:val="clear"/>
-            <w:tcMar>
-              <w:left w:w="54" w:type="dxa"/>
+              <w:top w:val="single" w:sz="2" w:space="0" w:color="000001"/>
+              <w:left w:val="single" w:sz="2" w:space="0" w:color="000001"/>
+              <w:bottom w:val="single" w:sz="2" w:space="0" w:color="000001"/>
+              <w:right w:val="single" w:sz="2" w:space="0" w:color="000001"/>
+              <w:insideH w:val="single" w:sz="2" w:space="0" w:color="000001"/>
+              <w:insideV w:val="single" w:sz="2" w:space="0" w:color="000001"/>
+            </w:tcBorders>
+            <w:shd w:fill="auto" w:val="clear"/>
+            <w:tcMar>
+              <w:left w:w="48" w:type="dxa"/>
             </w:tcMar>
           </w:tcPr>
           <w:p>
@@ -1810,13 +1847,14 @@
           <w:tcPr>
             <w:tcW w:w="3008" w:type="dxa"/>
             <w:tcBorders>
-              <w:left w:val="single" w:sz="2" w:space="0" w:color="000000"/>
-              <w:bottom w:val="single" w:sz="2" w:space="0" w:color="000000"/>
-              <w:insideH w:val="single" w:sz="2" w:space="0" w:color="000000"/>
-            </w:tcBorders>
-            <w:shd w:fill="auto" w:val="clear"/>
-            <w:tcMar>
-              <w:left w:w="54" w:type="dxa"/>
+              <w:top w:val="single" w:sz="2" w:space="0" w:color="000001"/>
+              <w:left w:val="single" w:sz="2" w:space="0" w:color="000001"/>
+              <w:bottom w:val="single" w:sz="2" w:space="0" w:color="000001"/>
+              <w:insideH w:val="single" w:sz="2" w:space="0" w:color="000001"/>
+            </w:tcBorders>
+            <w:shd w:fill="auto" w:val="clear"/>
+            <w:tcMar>
+              <w:left w:w="48" w:type="dxa"/>
             </w:tcMar>
           </w:tcPr>
           <w:p>
@@ -1835,13 +1873,14 @@
           <w:tcPr>
             <w:tcW w:w="3009" w:type="dxa"/>
             <w:tcBorders>
-              <w:left w:val="single" w:sz="2" w:space="0" w:color="000000"/>
-              <w:bottom w:val="single" w:sz="2" w:space="0" w:color="000000"/>
-              <w:insideH w:val="single" w:sz="2" w:space="0" w:color="000000"/>
-            </w:tcBorders>
-            <w:shd w:fill="auto" w:val="clear"/>
-            <w:tcMar>
-              <w:left w:w="54" w:type="dxa"/>
+              <w:top w:val="single" w:sz="2" w:space="0" w:color="000001"/>
+              <w:left w:val="single" w:sz="2" w:space="0" w:color="000001"/>
+              <w:bottom w:val="single" w:sz="2" w:space="0" w:color="000001"/>
+              <w:insideH w:val="single" w:sz="2" w:space="0" w:color="000001"/>
+            </w:tcBorders>
+            <w:shd w:fill="auto" w:val="clear"/>
+            <w:tcMar>
+              <w:left w:w="48" w:type="dxa"/>
             </w:tcMar>
           </w:tcPr>
           <w:p>
@@ -1860,15 +1899,16 @@
           <w:tcPr>
             <w:tcW w:w="3009" w:type="dxa"/>
             <w:tcBorders>
-              <w:left w:val="single" w:sz="2" w:space="0" w:color="000000"/>
-              <w:bottom w:val="single" w:sz="2" w:space="0" w:color="000000"/>
-              <w:right w:val="single" w:sz="2" w:space="0" w:color="000000"/>
-              <w:insideH w:val="single" w:sz="2" w:space="0" w:color="000000"/>
-              <w:insideV w:val="single" w:sz="2" w:space="0" w:color="000000"/>
-            </w:tcBorders>
-            <w:shd w:fill="auto" w:val="clear"/>
-            <w:tcMar>
-              <w:left w:w="54" w:type="dxa"/>
+              <w:top w:val="single" w:sz="2" w:space="0" w:color="000001"/>
+              <w:left w:val="single" w:sz="2" w:space="0" w:color="000001"/>
+              <w:bottom w:val="single" w:sz="2" w:space="0" w:color="000001"/>
+              <w:right w:val="single" w:sz="2" w:space="0" w:color="000001"/>
+              <w:insideH w:val="single" w:sz="2" w:space="0" w:color="000001"/>
+              <w:insideV w:val="single" w:sz="2" w:space="0" w:color="000001"/>
+            </w:tcBorders>
+            <w:shd w:fill="auto" w:val="clear"/>
+            <w:tcMar>
+              <w:left w:w="48" w:type="dxa"/>
             </w:tcMar>
           </w:tcPr>
           <w:p>
@@ -1890,13 +1930,14 @@
           <w:tcPr>
             <w:tcW w:w="3008" w:type="dxa"/>
             <w:tcBorders>
-              <w:left w:val="single" w:sz="2" w:space="0" w:color="000000"/>
-              <w:bottom w:val="single" w:sz="2" w:space="0" w:color="000000"/>
-              <w:insideH w:val="single" w:sz="2" w:space="0" w:color="000000"/>
-            </w:tcBorders>
-            <w:shd w:fill="auto" w:val="clear"/>
-            <w:tcMar>
-              <w:left w:w="54" w:type="dxa"/>
+              <w:top w:val="single" w:sz="2" w:space="0" w:color="000001"/>
+              <w:left w:val="single" w:sz="2" w:space="0" w:color="000001"/>
+              <w:bottom w:val="single" w:sz="2" w:space="0" w:color="000001"/>
+              <w:insideH w:val="single" w:sz="2" w:space="0" w:color="000001"/>
+            </w:tcBorders>
+            <w:shd w:fill="auto" w:val="clear"/>
+            <w:tcMar>
+              <w:left w:w="48" w:type="dxa"/>
             </w:tcMar>
           </w:tcPr>
           <w:p>
@@ -1915,13 +1956,14 @@
           <w:tcPr>
             <w:tcW w:w="3009" w:type="dxa"/>
             <w:tcBorders>
-              <w:left w:val="single" w:sz="2" w:space="0" w:color="000000"/>
-              <w:bottom w:val="single" w:sz="2" w:space="0" w:color="000000"/>
-              <w:insideH w:val="single" w:sz="2" w:space="0" w:color="000000"/>
-            </w:tcBorders>
-            <w:shd w:fill="auto" w:val="clear"/>
-            <w:tcMar>
-              <w:left w:w="54" w:type="dxa"/>
+              <w:top w:val="single" w:sz="2" w:space="0" w:color="000001"/>
+              <w:left w:val="single" w:sz="2" w:space="0" w:color="000001"/>
+              <w:bottom w:val="single" w:sz="2" w:space="0" w:color="000001"/>
+              <w:insideH w:val="single" w:sz="2" w:space="0" w:color="000001"/>
+            </w:tcBorders>
+            <w:shd w:fill="auto" w:val="clear"/>
+            <w:tcMar>
+              <w:left w:w="48" w:type="dxa"/>
             </w:tcMar>
           </w:tcPr>
           <w:p>
@@ -1940,15 +1982,16 @@
           <w:tcPr>
             <w:tcW w:w="3009" w:type="dxa"/>
             <w:tcBorders>
-              <w:left w:val="single" w:sz="2" w:space="0" w:color="000000"/>
-              <w:bottom w:val="single" w:sz="2" w:space="0" w:color="000000"/>
-              <w:right w:val="single" w:sz="2" w:space="0" w:color="000000"/>
-              <w:insideH w:val="single" w:sz="2" w:space="0" w:color="000000"/>
-              <w:insideV w:val="single" w:sz="2" w:space="0" w:color="000000"/>
-            </w:tcBorders>
-            <w:shd w:fill="auto" w:val="clear"/>
-            <w:tcMar>
-              <w:left w:w="54" w:type="dxa"/>
+              <w:top w:val="single" w:sz="2" w:space="0" w:color="000001"/>
+              <w:left w:val="single" w:sz="2" w:space="0" w:color="000001"/>
+              <w:bottom w:val="single" w:sz="2" w:space="0" w:color="000001"/>
+              <w:right w:val="single" w:sz="2" w:space="0" w:color="000001"/>
+              <w:insideH w:val="single" w:sz="2" w:space="0" w:color="000001"/>
+              <w:insideV w:val="single" w:sz="2" w:space="0" w:color="000001"/>
+            </w:tcBorders>
+            <w:shd w:fill="auto" w:val="clear"/>
+            <w:tcMar>
+              <w:left w:w="48" w:type="dxa"/>
             </w:tcMar>
           </w:tcPr>
           <w:p>
@@ -1970,13 +2013,14 @@
           <w:tcPr>
             <w:tcW w:w="3008" w:type="dxa"/>
             <w:tcBorders>
-              <w:left w:val="single" w:sz="2" w:space="0" w:color="000000"/>
-              <w:bottom w:val="single" w:sz="2" w:space="0" w:color="000000"/>
-              <w:insideH w:val="single" w:sz="2" w:space="0" w:color="000000"/>
-            </w:tcBorders>
-            <w:shd w:fill="auto" w:val="clear"/>
-            <w:tcMar>
-              <w:left w:w="54" w:type="dxa"/>
+              <w:top w:val="single" w:sz="2" w:space="0" w:color="000001"/>
+              <w:left w:val="single" w:sz="2" w:space="0" w:color="000001"/>
+              <w:bottom w:val="single" w:sz="2" w:space="0" w:color="000001"/>
+              <w:insideH w:val="single" w:sz="2" w:space="0" w:color="000001"/>
+            </w:tcBorders>
+            <w:shd w:fill="auto" w:val="clear"/>
+            <w:tcMar>
+              <w:left w:w="48" w:type="dxa"/>
             </w:tcMar>
           </w:tcPr>
           <w:p>
@@ -1995,13 +2039,14 @@
           <w:tcPr>
             <w:tcW w:w="3009" w:type="dxa"/>
             <w:tcBorders>
-              <w:left w:val="single" w:sz="2" w:space="0" w:color="000000"/>
-              <w:bottom w:val="single" w:sz="2" w:space="0" w:color="000000"/>
-              <w:insideH w:val="single" w:sz="2" w:space="0" w:color="000000"/>
-            </w:tcBorders>
-            <w:shd w:fill="auto" w:val="clear"/>
-            <w:tcMar>
-              <w:left w:w="54" w:type="dxa"/>
+              <w:top w:val="single" w:sz="2" w:space="0" w:color="000001"/>
+              <w:left w:val="single" w:sz="2" w:space="0" w:color="000001"/>
+              <w:bottom w:val="single" w:sz="2" w:space="0" w:color="000001"/>
+              <w:insideH w:val="single" w:sz="2" w:space="0" w:color="000001"/>
+            </w:tcBorders>
+            <w:shd w:fill="auto" w:val="clear"/>
+            <w:tcMar>
+              <w:left w:w="48" w:type="dxa"/>
             </w:tcMar>
           </w:tcPr>
           <w:p>
@@ -2020,15 +2065,16 @@
           <w:tcPr>
             <w:tcW w:w="3009" w:type="dxa"/>
             <w:tcBorders>
-              <w:left w:val="single" w:sz="2" w:space="0" w:color="000000"/>
-              <w:bottom w:val="single" w:sz="2" w:space="0" w:color="000000"/>
-              <w:right w:val="single" w:sz="2" w:space="0" w:color="000000"/>
-              <w:insideH w:val="single" w:sz="2" w:space="0" w:color="000000"/>
-              <w:insideV w:val="single" w:sz="2" w:space="0" w:color="000000"/>
-            </w:tcBorders>
-            <w:shd w:fill="auto" w:val="clear"/>
-            <w:tcMar>
-              <w:left w:w="54" w:type="dxa"/>
+              <w:top w:val="single" w:sz="2" w:space="0" w:color="000001"/>
+              <w:left w:val="single" w:sz="2" w:space="0" w:color="000001"/>
+              <w:bottom w:val="single" w:sz="2" w:space="0" w:color="000001"/>
+              <w:right w:val="single" w:sz="2" w:space="0" w:color="000001"/>
+              <w:insideH w:val="single" w:sz="2" w:space="0" w:color="000001"/>
+              <w:insideV w:val="single" w:sz="2" w:space="0" w:color="000001"/>
+            </w:tcBorders>
+            <w:shd w:fill="auto" w:val="clear"/>
+            <w:tcMar>
+              <w:left w:w="48" w:type="dxa"/>
             </w:tcMar>
           </w:tcPr>
           <w:p>
@@ -2050,13 +2096,14 @@
           <w:tcPr>
             <w:tcW w:w="3008" w:type="dxa"/>
             <w:tcBorders>
-              <w:left w:val="single" w:sz="2" w:space="0" w:color="000000"/>
-              <w:bottom w:val="single" w:sz="2" w:space="0" w:color="000000"/>
-              <w:insideH w:val="single" w:sz="2" w:space="0" w:color="000000"/>
-            </w:tcBorders>
-            <w:shd w:fill="auto" w:val="clear"/>
-            <w:tcMar>
-              <w:left w:w="54" w:type="dxa"/>
+              <w:top w:val="single" w:sz="2" w:space="0" w:color="000001"/>
+              <w:left w:val="single" w:sz="2" w:space="0" w:color="000001"/>
+              <w:bottom w:val="single" w:sz="2" w:space="0" w:color="000001"/>
+              <w:insideH w:val="single" w:sz="2" w:space="0" w:color="000001"/>
+            </w:tcBorders>
+            <w:shd w:fill="auto" w:val="clear"/>
+            <w:tcMar>
+              <w:left w:w="48" w:type="dxa"/>
             </w:tcMar>
           </w:tcPr>
           <w:p>
@@ -2075,13 +2122,14 @@
           <w:tcPr>
             <w:tcW w:w="3009" w:type="dxa"/>
             <w:tcBorders>
-              <w:left w:val="single" w:sz="2" w:space="0" w:color="000000"/>
-              <w:bottom w:val="single" w:sz="2" w:space="0" w:color="000000"/>
-              <w:insideH w:val="single" w:sz="2" w:space="0" w:color="000000"/>
-            </w:tcBorders>
-            <w:shd w:fill="auto" w:val="clear"/>
-            <w:tcMar>
-              <w:left w:w="54" w:type="dxa"/>
+              <w:top w:val="single" w:sz="2" w:space="0" w:color="000001"/>
+              <w:left w:val="single" w:sz="2" w:space="0" w:color="000001"/>
+              <w:bottom w:val="single" w:sz="2" w:space="0" w:color="000001"/>
+              <w:insideH w:val="single" w:sz="2" w:space="0" w:color="000001"/>
+            </w:tcBorders>
+            <w:shd w:fill="auto" w:val="clear"/>
+            <w:tcMar>
+              <w:left w:w="48" w:type="dxa"/>
             </w:tcMar>
           </w:tcPr>
           <w:p>
@@ -2100,15 +2148,16 @@
           <w:tcPr>
             <w:tcW w:w="3009" w:type="dxa"/>
             <w:tcBorders>
-              <w:left w:val="single" w:sz="2" w:space="0" w:color="000000"/>
-              <w:bottom w:val="single" w:sz="2" w:space="0" w:color="000000"/>
-              <w:right w:val="single" w:sz="2" w:space="0" w:color="000000"/>
-              <w:insideH w:val="single" w:sz="2" w:space="0" w:color="000000"/>
-              <w:insideV w:val="single" w:sz="2" w:space="0" w:color="000000"/>
-            </w:tcBorders>
-            <w:shd w:fill="auto" w:val="clear"/>
-            <w:tcMar>
-              <w:left w:w="54" w:type="dxa"/>
+              <w:top w:val="single" w:sz="2" w:space="0" w:color="000001"/>
+              <w:left w:val="single" w:sz="2" w:space="0" w:color="000001"/>
+              <w:bottom w:val="single" w:sz="2" w:space="0" w:color="000001"/>
+              <w:right w:val="single" w:sz="2" w:space="0" w:color="000001"/>
+              <w:insideH w:val="single" w:sz="2" w:space="0" w:color="000001"/>
+              <w:insideV w:val="single" w:sz="2" w:space="0" w:color="000001"/>
+            </w:tcBorders>
+            <w:shd w:fill="auto" w:val="clear"/>
+            <w:tcMar>
+              <w:left w:w="48" w:type="dxa"/>
             </w:tcMar>
           </w:tcPr>
           <w:p>
@@ -2155,7 +2204,7 @@
       <w:r>
         <w:rPr/>
         <w:drawing>
-          <wp:anchor behindDoc="0" distT="0" distB="0" distL="0" distR="0" simplePos="0" locked="0" layoutInCell="1" allowOverlap="1" relativeHeight="3">
+          <wp:anchor behindDoc="0" distT="0" distB="0" distL="0" distR="0" simplePos="0" locked="0" layoutInCell="1" allowOverlap="1" relativeHeight="4">
             <wp:simplePos x="0" y="0"/>
             <wp:positionH relativeFrom="column">
               <wp:align>center</wp:align>
@@ -2163,7 +2212,7 @@
             <wp:positionV relativeFrom="paragraph">
               <wp:posOffset>635</wp:posOffset>
             </wp:positionV>
-            <wp:extent cx="5731510" cy="2310130"/>
+            <wp:extent cx="5731510" cy="2440305"/>
             <wp:effectExtent l="0" t="0" r="0" b="0"/>
             <wp:wrapSquare wrapText="largest"/>
             <wp:docPr id="3" name="Image2" descr=""/>
@@ -2188,7 +2237,7 @@
                   <pic:spPr bwMode="auto">
                     <a:xfrm>
                       <a:off x="0" y="0"/>
-                      <a:ext cx="5731510" cy="2310130"/>
+                      <a:ext cx="5731510" cy="2440305"/>
                     </a:xfrm>
                     <a:prstGeom prst="rect">
                       <a:avLst/>
@@ -2199,6 +2248,17 @@
             </a:graphic>
           </wp:anchor>
         </w:drawing>
+      </w:r>
+    </w:p>
+    <w:p>
+      <w:pPr>
+        <w:pStyle w:val="Normal"/>
+        <w:spacing w:before="0" w:after="160"/>
+        <w:rPr/>
+      </w:pPr>
+      <w:r>
+        <w:rPr/>
+        <w:t xml:space="preserve">Kaavioista uupuu tarkoituksella sisäänkirjautumiseen vaadittavat attribuutit koska lopullista login järjestelmää ei tässä kohti ollut vielä mielekästä suunnitella. Tietokantaan saattaa myös tulla lisätaulu viikkojen kuluessa johon listataan henkilöiden tiedot, tällöin mahdollistetaan yhteiskäyttötilit joita samalla henkilöllä voi olla useita. </w:t>
       </w:r>
     </w:p>
     <w:sectPr>
@@ -2220,7 +2280,6 @@
     <w:rPrDefault>
       <w:rPr>
         <w:rFonts w:ascii="Calibri" w:hAnsi="Calibri" w:eastAsia="Calibri" w:cs="" w:asciiTheme="minorHAnsi" w:cstheme="minorBidi" w:eastAsiaTheme="minorHAnsi" w:hAnsiTheme="minorHAnsi"/>
-        <w:sz w:val="22"/>
         <w:szCs w:val="22"/>
         <w:lang w:val="fi-FI" w:eastAsia="en-US" w:bidi="ar-SA"/>
       </w:rPr>
@@ -2616,7 +2675,7 @@
     </w:pPr>
     <w:rPr>
       <w:rFonts w:ascii="Calibri" w:hAnsi="Calibri" w:eastAsia="Calibri" w:cs="" w:asciiTheme="minorHAnsi" w:cstheme="minorBidi" w:eastAsiaTheme="minorHAnsi" w:hAnsiTheme="minorHAnsi"/>
-      <w:color w:val="auto"/>
+      <w:color w:val="00000A"/>
       <w:sz w:val="22"/>
       <w:szCs w:val="22"/>
       <w:lang w:val="fi-FI" w:eastAsia="en-US" w:bidi="ar-SA"/>

</xml_diff>

<commit_message>
Dokumentaatio.pdf päivitetty - Lopullinen palautus
</commit_message>
<xml_diff>
--- a/doc/palat/dokumentaatio.docx
+++ b/doc/palat/dokumentaatio.docx
@@ -479,7 +479,7 @@
       <w:tblPr>
         <w:tblW w:w="9026" w:type="dxa"/>
         <w:jc w:val="left"/>
-        <w:tblInd w:w="47" w:type="dxa"/>
+        <w:tblInd w:w="45" w:type="dxa"/>
         <w:tblBorders>
           <w:top w:val="single" w:sz="2" w:space="0" w:color="000001"/>
           <w:left w:val="single" w:sz="2" w:space="0" w:color="000001"/>
@@ -488,7 +488,7 @@
         </w:tblBorders>
         <w:tblCellMar>
           <w:top w:w="55" w:type="dxa"/>
-          <w:left w:w="45" w:type="dxa"/>
+          <w:left w:w="42" w:type="dxa"/>
           <w:bottom w:w="55" w:type="dxa"/>
           <w:right w:w="55" w:type="dxa"/>
         </w:tblCellMar>
@@ -513,7 +513,7 @@
             </w:tcBorders>
             <w:shd w:fill="auto" w:val="clear"/>
             <w:tcMar>
-              <w:left w:w="45" w:type="dxa"/>
+              <w:left w:w="42" w:type="dxa"/>
             </w:tcMar>
           </w:tcPr>
           <w:p>
@@ -547,7 +547,7 @@
             </w:tcBorders>
             <w:shd w:fill="auto" w:val="clear"/>
             <w:tcMar>
-              <w:left w:w="45" w:type="dxa"/>
+              <w:left w:w="42" w:type="dxa"/>
             </w:tcMar>
           </w:tcPr>
           <w:p>
@@ -583,7 +583,7 @@
             </w:tcBorders>
             <w:shd w:fill="auto" w:val="clear"/>
             <w:tcMar>
-              <w:left w:w="45" w:type="dxa"/>
+              <w:left w:w="42" w:type="dxa"/>
             </w:tcMar>
           </w:tcPr>
           <w:p>
@@ -620,7 +620,7 @@
             </w:tcBorders>
             <w:shd w:fill="auto" w:val="clear"/>
             <w:tcMar>
-              <w:left w:w="45" w:type="dxa"/>
+              <w:left w:w="42" w:type="dxa"/>
             </w:tcMar>
           </w:tcPr>
           <w:p>
@@ -654,7 +654,7 @@
             </w:tcBorders>
             <w:shd w:fill="auto" w:val="clear"/>
             <w:tcMar>
-              <w:left w:w="45" w:type="dxa"/>
+              <w:left w:w="42" w:type="dxa"/>
             </w:tcMar>
           </w:tcPr>
           <w:p>
@@ -690,7 +690,7 @@
             </w:tcBorders>
             <w:shd w:fill="auto" w:val="clear"/>
             <w:tcMar>
-              <w:left w:w="45" w:type="dxa"/>
+              <w:left w:w="42" w:type="dxa"/>
             </w:tcMar>
           </w:tcPr>
           <w:p>
@@ -727,7 +727,7 @@
             </w:tcBorders>
             <w:shd w:fill="auto" w:val="clear"/>
             <w:tcMar>
-              <w:left w:w="45" w:type="dxa"/>
+              <w:left w:w="42" w:type="dxa"/>
             </w:tcMar>
           </w:tcPr>
           <w:p>
@@ -761,7 +761,7 @@
             </w:tcBorders>
             <w:shd w:fill="auto" w:val="clear"/>
             <w:tcMar>
-              <w:left w:w="45" w:type="dxa"/>
+              <w:left w:w="42" w:type="dxa"/>
             </w:tcMar>
           </w:tcPr>
           <w:p>
@@ -813,7 +813,7 @@
             </w:tcBorders>
             <w:shd w:fill="auto" w:val="clear"/>
             <w:tcMar>
-              <w:left w:w="45" w:type="dxa"/>
+              <w:left w:w="42" w:type="dxa"/>
             </w:tcMar>
           </w:tcPr>
           <w:p>
@@ -850,7 +850,7 @@
             </w:tcBorders>
             <w:shd w:fill="auto" w:val="clear"/>
             <w:tcMar>
-              <w:left w:w="45" w:type="dxa"/>
+              <w:left w:w="42" w:type="dxa"/>
             </w:tcMar>
           </w:tcPr>
           <w:p>
@@ -884,7 +884,7 @@
             </w:tcBorders>
             <w:shd w:fill="auto" w:val="clear"/>
             <w:tcMar>
-              <w:left w:w="45" w:type="dxa"/>
+              <w:left w:w="42" w:type="dxa"/>
             </w:tcMar>
           </w:tcPr>
           <w:p>
@@ -920,7 +920,7 @@
             </w:tcBorders>
             <w:shd w:fill="auto" w:val="clear"/>
             <w:tcMar>
-              <w:left w:w="45" w:type="dxa"/>
+              <w:left w:w="42" w:type="dxa"/>
             </w:tcMar>
           </w:tcPr>
           <w:p>
@@ -957,7 +957,7 @@
             </w:tcBorders>
             <w:shd w:fill="auto" w:val="clear"/>
             <w:tcMar>
-              <w:left w:w="45" w:type="dxa"/>
+              <w:left w:w="42" w:type="dxa"/>
             </w:tcMar>
           </w:tcPr>
           <w:p>
@@ -991,7 +991,7 @@
             </w:tcBorders>
             <w:shd w:fill="auto" w:val="clear"/>
             <w:tcMar>
-              <w:left w:w="45" w:type="dxa"/>
+              <w:left w:w="42" w:type="dxa"/>
             </w:tcMar>
           </w:tcPr>
           <w:p>
@@ -1027,7 +1027,7 @@
             </w:tcBorders>
             <w:shd w:fill="auto" w:val="clear"/>
             <w:tcMar>
-              <w:left w:w="45" w:type="dxa"/>
+              <w:left w:w="42" w:type="dxa"/>
             </w:tcMar>
           </w:tcPr>
           <w:p>
@@ -1066,7 +1066,7 @@
             </w:tcBorders>
             <w:shd w:fill="auto" w:val="clear"/>
             <w:tcMar>
-              <w:left w:w="45" w:type="dxa"/>
+              <w:left w:w="42" w:type="dxa"/>
             </w:tcMar>
           </w:tcPr>
           <w:p>
@@ -1096,7 +1096,7 @@
             </w:tcBorders>
             <w:shd w:fill="auto" w:val="clear"/>
             <w:tcMar>
-              <w:left w:w="45" w:type="dxa"/>
+              <w:left w:w="42" w:type="dxa"/>
             </w:tcMar>
           </w:tcPr>
           <w:p>
@@ -1128,7 +1128,7 @@
             </w:tcBorders>
             <w:shd w:fill="auto" w:val="clear"/>
             <w:tcMar>
-              <w:left w:w="45" w:type="dxa"/>
+              <w:left w:w="42" w:type="dxa"/>
             </w:tcMar>
           </w:tcPr>
           <w:p>
@@ -1156,13 +1156,14 @@
           <w:tcPr>
             <w:tcW w:w="3008" w:type="dxa"/>
             <w:tcBorders>
-              <w:left w:val="single" w:sz="2" w:space="0" w:color="000001"/>
-              <w:bottom w:val="single" w:sz="2" w:space="0" w:color="000001"/>
-              <w:insideH w:val="single" w:sz="2" w:space="0" w:color="000001"/>
-            </w:tcBorders>
-            <w:shd w:fill="auto" w:val="clear"/>
-            <w:tcMar>
-              <w:left w:w="45" w:type="dxa"/>
+              <w:top w:val="single" w:sz="2" w:space="0" w:color="000001"/>
+              <w:left w:val="single" w:sz="2" w:space="0" w:color="000001"/>
+              <w:bottom w:val="single" w:sz="2" w:space="0" w:color="000001"/>
+              <w:insideH w:val="single" w:sz="2" w:space="0" w:color="000001"/>
+            </w:tcBorders>
+            <w:shd w:fill="auto" w:val="clear"/>
+            <w:tcMar>
+              <w:left w:w="42" w:type="dxa"/>
             </w:tcMar>
           </w:tcPr>
           <w:p>
@@ -1181,13 +1182,14 @@
           <w:tcPr>
             <w:tcW w:w="3009" w:type="dxa"/>
             <w:tcBorders>
-              <w:left w:val="single" w:sz="2" w:space="0" w:color="000001"/>
-              <w:bottom w:val="single" w:sz="2" w:space="0" w:color="000001"/>
-              <w:insideH w:val="single" w:sz="2" w:space="0" w:color="000001"/>
-            </w:tcBorders>
-            <w:shd w:fill="auto" w:val="clear"/>
-            <w:tcMar>
-              <w:left w:w="45" w:type="dxa"/>
+              <w:top w:val="single" w:sz="2" w:space="0" w:color="000001"/>
+              <w:left w:val="single" w:sz="2" w:space="0" w:color="000001"/>
+              <w:bottom w:val="single" w:sz="2" w:space="0" w:color="000001"/>
+              <w:insideH w:val="single" w:sz="2" w:space="0" w:color="000001"/>
+            </w:tcBorders>
+            <w:shd w:fill="auto" w:val="clear"/>
+            <w:tcMar>
+              <w:left w:w="42" w:type="dxa"/>
             </w:tcMar>
           </w:tcPr>
           <w:p>
@@ -1206,6 +1208,7 @@
           <w:tcPr>
             <w:tcW w:w="3009" w:type="dxa"/>
             <w:tcBorders>
+              <w:top w:val="single" w:sz="2" w:space="0" w:color="000001"/>
               <w:left w:val="single" w:sz="2" w:space="0" w:color="000001"/>
               <w:bottom w:val="single" w:sz="2" w:space="0" w:color="000001"/>
               <w:right w:val="single" w:sz="2" w:space="0" w:color="000001"/>
@@ -1214,7 +1217,7 @@
             </w:tcBorders>
             <w:shd w:fill="auto" w:val="clear"/>
             <w:tcMar>
-              <w:left w:w="45" w:type="dxa"/>
+              <w:left w:w="42" w:type="dxa"/>
             </w:tcMar>
           </w:tcPr>
           <w:p>
@@ -1266,7 +1269,7 @@
       <w:tblPr>
         <w:tblW w:w="9026" w:type="dxa"/>
         <w:jc w:val="left"/>
-        <w:tblInd w:w="47" w:type="dxa"/>
+        <w:tblInd w:w="45" w:type="dxa"/>
         <w:tblBorders>
           <w:top w:val="single" w:sz="2" w:space="0" w:color="000001"/>
           <w:left w:val="single" w:sz="2" w:space="0" w:color="000001"/>
@@ -1275,7 +1278,7 @@
         </w:tblBorders>
         <w:tblCellMar>
           <w:top w:w="55" w:type="dxa"/>
-          <w:left w:w="45" w:type="dxa"/>
+          <w:left w:w="42" w:type="dxa"/>
           <w:bottom w:w="55" w:type="dxa"/>
           <w:right w:w="55" w:type="dxa"/>
         </w:tblCellMar>
@@ -1298,7 +1301,7 @@
             </w:tcBorders>
             <w:shd w:fill="auto" w:val="clear"/>
             <w:tcMar>
-              <w:left w:w="45" w:type="dxa"/>
+              <w:left w:w="42" w:type="dxa"/>
             </w:tcMar>
           </w:tcPr>
           <w:p>
@@ -1324,7 +1327,7 @@
             </w:tcBorders>
             <w:shd w:fill="auto" w:val="clear"/>
             <w:tcMar>
-              <w:left w:w="45" w:type="dxa"/>
+              <w:left w:w="42" w:type="dxa"/>
             </w:tcMar>
           </w:tcPr>
           <w:p>
@@ -1352,7 +1355,7 @@
             </w:tcBorders>
             <w:shd w:fill="auto" w:val="clear"/>
             <w:tcMar>
-              <w:left w:w="45" w:type="dxa"/>
+              <w:left w:w="42" w:type="dxa"/>
             </w:tcMar>
           </w:tcPr>
           <w:p>
@@ -1381,7 +1384,7 @@
             </w:tcBorders>
             <w:shd w:fill="auto" w:val="clear"/>
             <w:tcMar>
-              <w:left w:w="45" w:type="dxa"/>
+              <w:left w:w="42" w:type="dxa"/>
             </w:tcMar>
           </w:tcPr>
           <w:p>
@@ -1407,7 +1410,7 @@
             </w:tcBorders>
             <w:shd w:fill="auto" w:val="clear"/>
             <w:tcMar>
-              <w:left w:w="45" w:type="dxa"/>
+              <w:left w:w="42" w:type="dxa"/>
             </w:tcMar>
           </w:tcPr>
           <w:p>
@@ -1435,7 +1438,7 @@
             </w:tcBorders>
             <w:shd w:fill="auto" w:val="clear"/>
             <w:tcMar>
-              <w:left w:w="45" w:type="dxa"/>
+              <w:left w:w="42" w:type="dxa"/>
             </w:tcMar>
           </w:tcPr>
           <w:p>
@@ -1464,7 +1467,7 @@
             </w:tcBorders>
             <w:shd w:fill="auto" w:val="clear"/>
             <w:tcMar>
-              <w:left w:w="45" w:type="dxa"/>
+              <w:left w:w="42" w:type="dxa"/>
             </w:tcMar>
           </w:tcPr>
           <w:p>
@@ -1490,7 +1493,7 @@
             </w:tcBorders>
             <w:shd w:fill="auto" w:val="clear"/>
             <w:tcMar>
-              <w:left w:w="45" w:type="dxa"/>
+              <w:left w:w="42" w:type="dxa"/>
             </w:tcMar>
           </w:tcPr>
           <w:p>
@@ -1518,7 +1521,7 @@
             </w:tcBorders>
             <w:shd w:fill="auto" w:val="clear"/>
             <w:tcMar>
-              <w:left w:w="45" w:type="dxa"/>
+              <w:left w:w="42" w:type="dxa"/>
             </w:tcMar>
           </w:tcPr>
           <w:p>
@@ -1547,7 +1550,7 @@
             </w:tcBorders>
             <w:shd w:fill="auto" w:val="clear"/>
             <w:tcMar>
-              <w:left w:w="45" w:type="dxa"/>
+              <w:left w:w="42" w:type="dxa"/>
             </w:tcMar>
           </w:tcPr>
           <w:p>
@@ -1573,7 +1576,7 @@
             </w:tcBorders>
             <w:shd w:fill="auto" w:val="clear"/>
             <w:tcMar>
-              <w:left w:w="45" w:type="dxa"/>
+              <w:left w:w="42" w:type="dxa"/>
             </w:tcMar>
           </w:tcPr>
           <w:p>
@@ -1601,7 +1604,7 @@
             </w:tcBorders>
             <w:shd w:fill="auto" w:val="clear"/>
             <w:tcMar>
-              <w:left w:w="45" w:type="dxa"/>
+              <w:left w:w="42" w:type="dxa"/>
             </w:tcMar>
           </w:tcPr>
           <w:p>
@@ -1630,7 +1633,7 @@
             </w:tcBorders>
             <w:shd w:fill="auto" w:val="clear"/>
             <w:tcMar>
-              <w:left w:w="45" w:type="dxa"/>
+              <w:left w:w="42" w:type="dxa"/>
             </w:tcMar>
           </w:tcPr>
           <w:p>
@@ -1656,7 +1659,7 @@
             </w:tcBorders>
             <w:shd w:fill="auto" w:val="clear"/>
             <w:tcMar>
-              <w:left w:w="45" w:type="dxa"/>
+              <w:left w:w="42" w:type="dxa"/>
             </w:tcMar>
           </w:tcPr>
           <w:p>
@@ -1684,7 +1687,7 @@
             </w:tcBorders>
             <w:shd w:fill="auto" w:val="clear"/>
             <w:tcMar>
-              <w:left w:w="45" w:type="dxa"/>
+              <w:left w:w="42" w:type="dxa"/>
             </w:tcMar>
           </w:tcPr>
           <w:p>
@@ -1727,7 +1730,7 @@
       <w:tblPr>
         <w:tblW w:w="9026" w:type="dxa"/>
         <w:jc w:val="left"/>
-        <w:tblInd w:w="47" w:type="dxa"/>
+        <w:tblInd w:w="45" w:type="dxa"/>
         <w:tblBorders>
           <w:top w:val="single" w:sz="2" w:space="0" w:color="000001"/>
           <w:left w:val="single" w:sz="2" w:space="0" w:color="000001"/>
@@ -1736,7 +1739,7 @@
         </w:tblBorders>
         <w:tblCellMar>
           <w:top w:w="55" w:type="dxa"/>
-          <w:left w:w="45" w:type="dxa"/>
+          <w:left w:w="42" w:type="dxa"/>
           <w:bottom w:w="55" w:type="dxa"/>
           <w:right w:w="55" w:type="dxa"/>
         </w:tblCellMar>
@@ -1759,7 +1762,7 @@
             </w:tcBorders>
             <w:shd w:fill="auto" w:val="clear"/>
             <w:tcMar>
-              <w:left w:w="45" w:type="dxa"/>
+              <w:left w:w="42" w:type="dxa"/>
             </w:tcMar>
           </w:tcPr>
           <w:p>
@@ -1785,7 +1788,7 @@
             </w:tcBorders>
             <w:shd w:fill="auto" w:val="clear"/>
             <w:tcMar>
-              <w:left w:w="45" w:type="dxa"/>
+              <w:left w:w="42" w:type="dxa"/>
             </w:tcMar>
           </w:tcPr>
           <w:p>
@@ -1813,7 +1816,7 @@
             </w:tcBorders>
             <w:shd w:fill="auto" w:val="clear"/>
             <w:tcMar>
-              <w:left w:w="45" w:type="dxa"/>
+              <w:left w:w="42" w:type="dxa"/>
             </w:tcMar>
           </w:tcPr>
           <w:p>
@@ -1842,7 +1845,7 @@
             </w:tcBorders>
             <w:shd w:fill="auto" w:val="clear"/>
             <w:tcMar>
-              <w:left w:w="45" w:type="dxa"/>
+              <w:left w:w="42" w:type="dxa"/>
             </w:tcMar>
           </w:tcPr>
           <w:p>
@@ -1868,7 +1871,7 @@
             </w:tcBorders>
             <w:shd w:fill="auto" w:val="clear"/>
             <w:tcMar>
-              <w:left w:w="45" w:type="dxa"/>
+              <w:left w:w="42" w:type="dxa"/>
             </w:tcMar>
           </w:tcPr>
           <w:p>
@@ -1896,7 +1899,7 @@
             </w:tcBorders>
             <w:shd w:fill="auto" w:val="clear"/>
             <w:tcMar>
-              <w:left w:w="45" w:type="dxa"/>
+              <w:left w:w="42" w:type="dxa"/>
             </w:tcMar>
           </w:tcPr>
           <w:p>
@@ -1925,7 +1928,7 @@
             </w:tcBorders>
             <w:shd w:fill="auto" w:val="clear"/>
             <w:tcMar>
-              <w:left w:w="45" w:type="dxa"/>
+              <w:left w:w="42" w:type="dxa"/>
             </w:tcMar>
           </w:tcPr>
           <w:p>
@@ -1951,7 +1954,7 @@
             </w:tcBorders>
             <w:shd w:fill="auto" w:val="clear"/>
             <w:tcMar>
-              <w:left w:w="45" w:type="dxa"/>
+              <w:left w:w="42" w:type="dxa"/>
             </w:tcMar>
           </w:tcPr>
           <w:p>
@@ -1979,7 +1982,7 @@
             </w:tcBorders>
             <w:shd w:fill="auto" w:val="clear"/>
             <w:tcMar>
-              <w:left w:w="45" w:type="dxa"/>
+              <w:left w:w="42" w:type="dxa"/>
             </w:tcMar>
           </w:tcPr>
           <w:p>
@@ -2008,7 +2011,7 @@
             </w:tcBorders>
             <w:shd w:fill="auto" w:val="clear"/>
             <w:tcMar>
-              <w:left w:w="45" w:type="dxa"/>
+              <w:left w:w="42" w:type="dxa"/>
             </w:tcMar>
           </w:tcPr>
           <w:p>
@@ -2034,7 +2037,7 @@
             </w:tcBorders>
             <w:shd w:fill="auto" w:val="clear"/>
             <w:tcMar>
-              <w:left w:w="45" w:type="dxa"/>
+              <w:left w:w="42" w:type="dxa"/>
             </w:tcMar>
           </w:tcPr>
           <w:p>
@@ -2062,7 +2065,7 @@
             </w:tcBorders>
             <w:shd w:fill="auto" w:val="clear"/>
             <w:tcMar>
-              <w:left w:w="45" w:type="dxa"/>
+              <w:left w:w="42" w:type="dxa"/>
             </w:tcMar>
           </w:tcPr>
           <w:p>
@@ -2091,7 +2094,7 @@
             </w:tcBorders>
             <w:shd w:fill="auto" w:val="clear"/>
             <w:tcMar>
-              <w:left w:w="45" w:type="dxa"/>
+              <w:left w:w="42" w:type="dxa"/>
             </w:tcMar>
           </w:tcPr>
           <w:p>
@@ -2117,7 +2120,7 @@
             </w:tcBorders>
             <w:shd w:fill="auto" w:val="clear"/>
             <w:tcMar>
-              <w:left w:w="45" w:type="dxa"/>
+              <w:left w:w="42" w:type="dxa"/>
             </w:tcMar>
           </w:tcPr>
           <w:p>
@@ -2145,7 +2148,7 @@
             </w:tcBorders>
             <w:shd w:fill="auto" w:val="clear"/>
             <w:tcMar>
-              <w:left w:w="45" w:type="dxa"/>
+              <w:left w:w="42" w:type="dxa"/>
             </w:tcMar>
           </w:tcPr>
           <w:p>
@@ -2174,7 +2177,7 @@
             </w:tcBorders>
             <w:shd w:fill="auto" w:val="clear"/>
             <w:tcMar>
-              <w:left w:w="45" w:type="dxa"/>
+              <w:left w:w="42" w:type="dxa"/>
             </w:tcMar>
           </w:tcPr>
           <w:p>
@@ -2200,7 +2203,7 @@
             </w:tcBorders>
             <w:shd w:fill="auto" w:val="clear"/>
             <w:tcMar>
-              <w:left w:w="45" w:type="dxa"/>
+              <w:left w:w="42" w:type="dxa"/>
             </w:tcMar>
           </w:tcPr>
           <w:p>
@@ -2228,7 +2231,7 @@
             </w:tcBorders>
             <w:shd w:fill="auto" w:val="clear"/>
             <w:tcMar>
-              <w:left w:w="45" w:type="dxa"/>
+              <w:left w:w="42" w:type="dxa"/>
             </w:tcMar>
           </w:tcPr>
           <w:p>
@@ -2257,7 +2260,7 @@
             </w:tcBorders>
             <w:shd w:fill="auto" w:val="clear"/>
             <w:tcMar>
-              <w:left w:w="45" w:type="dxa"/>
+              <w:left w:w="42" w:type="dxa"/>
             </w:tcMar>
           </w:tcPr>
           <w:p>
@@ -2283,7 +2286,7 @@
             </w:tcBorders>
             <w:shd w:fill="auto" w:val="clear"/>
             <w:tcMar>
-              <w:left w:w="45" w:type="dxa"/>
+              <w:left w:w="42" w:type="dxa"/>
             </w:tcMar>
           </w:tcPr>
           <w:p>
@@ -2311,7 +2314,7 @@
             </w:tcBorders>
             <w:shd w:fill="auto" w:val="clear"/>
             <w:tcMar>
-              <w:left w:w="45" w:type="dxa"/>
+              <w:left w:w="42" w:type="dxa"/>
             </w:tcMar>
           </w:tcPr>
           <w:p>
@@ -2356,22 +2359,22 @@
         <w:jc w:val="right"/>
         <w:tblInd w:w="0" w:type="dxa"/>
         <w:tblBorders>
-          <w:top w:val="single" w:sz="2" w:space="0" w:color="000000"/>
-          <w:left w:val="single" w:sz="2" w:space="0" w:color="000000"/>
-          <w:bottom w:val="single" w:sz="2" w:space="0" w:color="000000"/>
-          <w:insideH w:val="single" w:sz="2" w:space="0" w:color="000000"/>
+          <w:top w:val="single" w:sz="2" w:space="0" w:color="000001"/>
+          <w:left w:val="single" w:sz="2" w:space="0" w:color="000001"/>
+          <w:bottom w:val="single" w:sz="2" w:space="0" w:color="000001"/>
+          <w:insideH w:val="single" w:sz="2" w:space="0" w:color="000001"/>
         </w:tblBorders>
         <w:tblCellMar>
           <w:top w:w="55" w:type="dxa"/>
-          <w:left w:w="54" w:type="dxa"/>
+          <w:left w:w="51" w:type="dxa"/>
           <w:bottom w:w="55" w:type="dxa"/>
           <w:right w:w="55" w:type="dxa"/>
         </w:tblCellMar>
       </w:tblPr>
       <w:tblGrid>
         <w:gridCol w:w="2970"/>
-        <w:gridCol w:w="3000"/>
-        <w:gridCol w:w="3011"/>
+        <w:gridCol w:w="2999"/>
+        <w:gridCol w:w="3012"/>
       </w:tblGrid>
       <w:tr>
         <w:trPr/>
@@ -2379,14 +2382,14 @@
           <w:tcPr>
             <w:tcW w:w="2970" w:type="dxa"/>
             <w:tcBorders>
-              <w:top w:val="single" w:sz="2" w:space="0" w:color="000000"/>
-              <w:left w:val="single" w:sz="2" w:space="0" w:color="000000"/>
-              <w:bottom w:val="single" w:sz="2" w:space="0" w:color="000000"/>
-              <w:insideH w:val="single" w:sz="2" w:space="0" w:color="000000"/>
-            </w:tcBorders>
-            <w:shd w:fill="auto" w:val="clear"/>
-            <w:tcMar>
-              <w:left w:w="54" w:type="dxa"/>
+              <w:top w:val="single" w:sz="2" w:space="0" w:color="000001"/>
+              <w:left w:val="single" w:sz="2" w:space="0" w:color="000001"/>
+              <w:bottom w:val="single" w:sz="2" w:space="0" w:color="000001"/>
+              <w:insideH w:val="single" w:sz="2" w:space="0" w:color="000001"/>
+            </w:tcBorders>
+            <w:shd w:fill="auto" w:val="clear"/>
+            <w:tcMar>
+              <w:left w:w="51" w:type="dxa"/>
             </w:tcMar>
           </w:tcPr>
           <w:p>
@@ -2403,16 +2406,16 @@
         </w:tc>
         <w:tc>
           <w:tcPr>
-            <w:tcW w:w="3000" w:type="dxa"/>
-            <w:tcBorders>
-              <w:top w:val="single" w:sz="2" w:space="0" w:color="000000"/>
-              <w:left w:val="single" w:sz="2" w:space="0" w:color="000000"/>
-              <w:bottom w:val="single" w:sz="2" w:space="0" w:color="000000"/>
-              <w:insideH w:val="single" w:sz="2" w:space="0" w:color="000000"/>
-            </w:tcBorders>
-            <w:shd w:fill="auto" w:val="clear"/>
-            <w:tcMar>
-              <w:left w:w="54" w:type="dxa"/>
+            <w:tcW w:w="2999" w:type="dxa"/>
+            <w:tcBorders>
+              <w:top w:val="single" w:sz="2" w:space="0" w:color="000001"/>
+              <w:left w:val="single" w:sz="2" w:space="0" w:color="000001"/>
+              <w:bottom w:val="single" w:sz="2" w:space="0" w:color="000001"/>
+              <w:insideH w:val="single" w:sz="2" w:space="0" w:color="000001"/>
+            </w:tcBorders>
+            <w:shd w:fill="auto" w:val="clear"/>
+            <w:tcMar>
+              <w:left w:w="51" w:type="dxa"/>
             </w:tcMar>
           </w:tcPr>
           <w:p>
@@ -2429,18 +2432,18 @@
         </w:tc>
         <w:tc>
           <w:tcPr>
-            <w:tcW w:w="3011" w:type="dxa"/>
-            <w:tcBorders>
-              <w:top w:val="single" w:sz="2" w:space="0" w:color="000000"/>
-              <w:left w:val="single" w:sz="2" w:space="0" w:color="000000"/>
-              <w:bottom w:val="single" w:sz="2" w:space="0" w:color="000000"/>
-              <w:right w:val="single" w:sz="2" w:space="0" w:color="000000"/>
-              <w:insideH w:val="single" w:sz="2" w:space="0" w:color="000000"/>
-              <w:insideV w:val="single" w:sz="2" w:space="0" w:color="000000"/>
-            </w:tcBorders>
-            <w:shd w:fill="auto" w:val="clear"/>
-            <w:tcMar>
-              <w:left w:w="54" w:type="dxa"/>
+            <w:tcW w:w="3012" w:type="dxa"/>
+            <w:tcBorders>
+              <w:top w:val="single" w:sz="2" w:space="0" w:color="000001"/>
+              <w:left w:val="single" w:sz="2" w:space="0" w:color="000001"/>
+              <w:bottom w:val="single" w:sz="2" w:space="0" w:color="000001"/>
+              <w:right w:val="single" w:sz="2" w:space="0" w:color="000001"/>
+              <w:insideH w:val="single" w:sz="2" w:space="0" w:color="000001"/>
+              <w:insideV w:val="single" w:sz="2" w:space="0" w:color="000001"/>
+            </w:tcBorders>
+            <w:shd w:fill="auto" w:val="clear"/>
+            <w:tcMar>
+              <w:left w:w="51" w:type="dxa"/>
             </w:tcMar>
           </w:tcPr>
           <w:p>
@@ -2462,13 +2465,14 @@
           <w:tcPr>
             <w:tcW w:w="2970" w:type="dxa"/>
             <w:tcBorders>
-              <w:left w:val="single" w:sz="2" w:space="0" w:color="000000"/>
-              <w:bottom w:val="single" w:sz="2" w:space="0" w:color="000000"/>
-              <w:insideH w:val="single" w:sz="2" w:space="0" w:color="000000"/>
-            </w:tcBorders>
-            <w:shd w:fill="auto" w:val="clear"/>
-            <w:tcMar>
-              <w:left w:w="54" w:type="dxa"/>
+              <w:top w:val="single" w:sz="2" w:space="0" w:color="000001"/>
+              <w:left w:val="single" w:sz="2" w:space="0" w:color="000001"/>
+              <w:bottom w:val="single" w:sz="2" w:space="0" w:color="000001"/>
+              <w:insideH w:val="single" w:sz="2" w:space="0" w:color="000001"/>
+            </w:tcBorders>
+            <w:shd w:fill="auto" w:val="clear"/>
+            <w:tcMar>
+              <w:left w:w="51" w:type="dxa"/>
             </w:tcMar>
           </w:tcPr>
           <w:p>
@@ -2485,15 +2489,16 @@
         </w:tc>
         <w:tc>
           <w:tcPr>
-            <w:tcW w:w="3000" w:type="dxa"/>
-            <w:tcBorders>
-              <w:left w:val="single" w:sz="2" w:space="0" w:color="000000"/>
-              <w:bottom w:val="single" w:sz="2" w:space="0" w:color="000000"/>
-              <w:insideH w:val="single" w:sz="2" w:space="0" w:color="000000"/>
-            </w:tcBorders>
-            <w:shd w:fill="auto" w:val="clear"/>
-            <w:tcMar>
-              <w:left w:w="54" w:type="dxa"/>
+            <w:tcW w:w="2999" w:type="dxa"/>
+            <w:tcBorders>
+              <w:top w:val="single" w:sz="2" w:space="0" w:color="000001"/>
+              <w:left w:val="single" w:sz="2" w:space="0" w:color="000001"/>
+              <w:bottom w:val="single" w:sz="2" w:space="0" w:color="000001"/>
+              <w:insideH w:val="single" w:sz="2" w:space="0" w:color="000001"/>
+            </w:tcBorders>
+            <w:shd w:fill="auto" w:val="clear"/>
+            <w:tcMar>
+              <w:left w:w="51" w:type="dxa"/>
             </w:tcMar>
           </w:tcPr>
           <w:p>
@@ -2510,17 +2515,18 @@
         </w:tc>
         <w:tc>
           <w:tcPr>
-            <w:tcW w:w="3011" w:type="dxa"/>
-            <w:tcBorders>
-              <w:left w:val="single" w:sz="2" w:space="0" w:color="000000"/>
-              <w:bottom w:val="single" w:sz="2" w:space="0" w:color="000000"/>
-              <w:right w:val="single" w:sz="2" w:space="0" w:color="000000"/>
-              <w:insideH w:val="single" w:sz="2" w:space="0" w:color="000000"/>
-              <w:insideV w:val="single" w:sz="2" w:space="0" w:color="000000"/>
-            </w:tcBorders>
-            <w:shd w:fill="auto" w:val="clear"/>
-            <w:tcMar>
-              <w:left w:w="54" w:type="dxa"/>
+            <w:tcW w:w="3012" w:type="dxa"/>
+            <w:tcBorders>
+              <w:top w:val="single" w:sz="2" w:space="0" w:color="000001"/>
+              <w:left w:val="single" w:sz="2" w:space="0" w:color="000001"/>
+              <w:bottom w:val="single" w:sz="2" w:space="0" w:color="000001"/>
+              <w:right w:val="single" w:sz="2" w:space="0" w:color="000001"/>
+              <w:insideH w:val="single" w:sz="2" w:space="0" w:color="000001"/>
+              <w:insideV w:val="single" w:sz="2" w:space="0" w:color="000001"/>
+            </w:tcBorders>
+            <w:shd w:fill="auto" w:val="clear"/>
+            <w:tcMar>
+              <w:left w:w="51" w:type="dxa"/>
             </w:tcMar>
           </w:tcPr>
           <w:p>
@@ -2745,7 +2751,7 @@
       <w:r>
         <w:rPr/>
         <w:drawing>
-          <wp:anchor behindDoc="0" distT="0" distB="0" distL="0" distR="0" simplePos="0" locked="0" layoutInCell="1" allowOverlap="1" relativeHeight="5">
+          <wp:anchor behindDoc="0" distT="0" distB="0" distL="0" distR="0" simplePos="0" locked="0" layoutInCell="1" allowOverlap="1" relativeHeight="4">
             <wp:simplePos x="0" y="0"/>
             <wp:positionH relativeFrom="column">
               <wp:align>center</wp:align>
@@ -2809,34 +2815,29 @@
         <w:pStyle w:val="Quotations"/>
         <w:rPr>
           <w:b w:val="false"/>
+          <w:b w:val="false"/>
           <w:sz w:val="23"/>
         </w:rPr>
       </w:pPr>
       <w:r>
-        <w:rPr/>
-      </w:r>
-    </w:p>
-    <w:p>
-      <w:pPr>
-        <w:pStyle w:val="Normal"/>
-        <w:rPr/>
-      </w:pPr>
-      <w:r>
         <w:rPr>
-          <w:rFonts w:ascii="Calibri" w:hAnsi="Calibri"/>
+          <w:b w:val="false"/>
+          <w:sz w:val="23"/>
         </w:rPr>
-        <w:t xml:space="preserve">Asenna sovellus kopioimalla sen tiedostot palvelimen nettiin näkyvään hakemistoon (esim. usersin htdocs-hakemisto). Aseta sen jälkeen tietokannan yhteystiedot oikeaksi tiedostoon </w:t>
-      </w:r>
-      <w:r>
-        <w:rPr>
-          <w:rFonts w:ascii="Calibri" w:hAnsi="Calibri"/>
-        </w:rPr>
-        <w:t>config</w:t>
+      </w:r>
+    </w:p>
+    <w:p>
+      <w:pPr>
+        <w:pStyle w:val="Normal"/>
+        <w:rPr/>
+      </w:pPr>
+      <w:r>
+        <w:rPr/>
+        <w:t>Asenna sovellus kopioimalla sen tiedostot palvelimen nettiin näkyvään hakemistoon (esim. usersin htdocs-hakemisto). Aseta sen jälkeen tietokannan yhteystiedot oikeaksi tiedostoon config</w:t>
       </w:r>
       <w:r>
         <w:rPr>
           <w:rStyle w:val="SourceText"/>
-          <w:rFonts w:ascii="Calibri" w:hAnsi="Calibri"/>
         </w:rPr>
         <w:t>/database.php</w:t>
       </w:r>
@@ -2876,7 +2877,6 @@
       <w:r>
         <w:rPr>
           <w:rStyle w:val="SourceText"/>
-          <w:rFonts w:ascii="Calibri" w:hAnsi="Calibri"/>
         </w:rPr>
         <w:t xml:space="preserve">Käynnistä sovellus siirtymällä valitsemallasi verkkoselaimella osoitteeseen </w:t>
       </w:r>
@@ -2884,41 +2884,36 @@
         <w:r>
           <w:rPr>
             <w:rStyle w:val="SourceText"/>
-            <w:rFonts w:ascii="Calibri" w:hAnsi="Calibri"/>
           </w:rPr>
           <w:t>http://lofhjann.users.cs.helsinki.fi/tsoha/</w:t>
         </w:r>
       </w:hyperlink>
-      <w:hyperlink r:id="rId8">
-        <w:r>
-          <w:rPr>
-            <w:rStyle w:val="SourceText"/>
-            <w:rFonts w:ascii="Calibri" w:hAnsi="Calibri"/>
-          </w:rPr>
-          <w:t xml:space="preserve"> .</w:t>
-        </w:r>
-      </w:hyperlink>
-    </w:p>
-    <w:p>
-      <w:pPr>
-        <w:pStyle w:val="Normal"/>
-        <w:rPr/>
-      </w:pPr>
-      <w:r>
+      <w:r>
+        <w:rPr>
+          <w:rStyle w:val="SourceText"/>
+        </w:rPr>
+        <w:t xml:space="preserve"> .</w:t>
+      </w:r>
+    </w:p>
+    <w:p>
+      <w:pPr>
+        <w:pStyle w:val="Normal"/>
+        <w:rPr/>
+      </w:pPr>
+      <w:r>
+        <w:rPr>
+          <w:rStyle w:val="SourceText"/>
+        </w:rPr>
+        <w:t>Sovellukseen kirjautua voit joko admin tai normaali käyttäjän tunnuksilla jotka on dokumentoitu alla olevaan taulukkoon</w:t>
+      </w:r>
+    </w:p>
+    <w:p>
+      <w:pPr>
+        <w:pStyle w:val="Normal"/>
         <w:rPr>
           <w:rStyle w:val="SourceText"/>
           <w:rFonts w:ascii="Calibri" w:hAnsi="Calibri"/>
         </w:rPr>
-        <w:t>Sovellukseen kirjautua voit joko admin tai normaali käyttäjän tunnuksilla jotka on dokumentoitu alla olevaan taulukkoon</w:t>
-      </w:r>
-    </w:p>
-    <w:p>
-      <w:pPr>
-        <w:pStyle w:val="Normal"/>
-        <w:rPr>
-          <w:rStyle w:val="SourceText"/>
-          <w:rFonts w:ascii="Calibri" w:hAnsi="Calibri"/>
-        </w:rPr>
       </w:pPr>
       <w:r>
         <w:rPr/>
@@ -2928,16 +2923,16 @@
       <w:tblPr>
         <w:tblW w:w="9026" w:type="dxa"/>
         <w:jc w:val="left"/>
-        <w:tblInd w:w="55" w:type="dxa"/>
+        <w:tblInd w:w="53" w:type="dxa"/>
         <w:tblBorders>
-          <w:top w:val="single" w:sz="2" w:space="0" w:color="000000"/>
-          <w:left w:val="single" w:sz="2" w:space="0" w:color="000000"/>
-          <w:bottom w:val="single" w:sz="2" w:space="0" w:color="000000"/>
-          <w:insideH w:val="single" w:sz="2" w:space="0" w:color="000000"/>
+          <w:top w:val="single" w:sz="2" w:space="0" w:color="000001"/>
+          <w:left w:val="single" w:sz="2" w:space="0" w:color="000001"/>
+          <w:bottom w:val="single" w:sz="2" w:space="0" w:color="000001"/>
+          <w:insideH w:val="single" w:sz="2" w:space="0" w:color="000001"/>
         </w:tblBorders>
         <w:tblCellMar>
           <w:top w:w="55" w:type="dxa"/>
-          <w:left w:w="54" w:type="dxa"/>
+          <w:left w:w="51" w:type="dxa"/>
           <w:bottom w:w="55" w:type="dxa"/>
           <w:right w:w="55" w:type="dxa"/>
         </w:tblCellMar>
@@ -2953,14 +2948,14 @@
           <w:tcPr>
             <w:tcW w:w="3008" w:type="dxa"/>
             <w:tcBorders>
-              <w:top w:val="single" w:sz="2" w:space="0" w:color="000000"/>
-              <w:left w:val="single" w:sz="2" w:space="0" w:color="000000"/>
-              <w:bottom w:val="single" w:sz="2" w:space="0" w:color="000000"/>
-              <w:insideH w:val="single" w:sz="2" w:space="0" w:color="000000"/>
-            </w:tcBorders>
-            <w:shd w:fill="auto" w:val="clear"/>
-            <w:tcMar>
-              <w:left w:w="54" w:type="dxa"/>
+              <w:top w:val="single" w:sz="2" w:space="0" w:color="000001"/>
+              <w:left w:val="single" w:sz="2" w:space="0" w:color="000001"/>
+              <w:bottom w:val="single" w:sz="2" w:space="0" w:color="000001"/>
+              <w:insideH w:val="single" w:sz="2" w:space="0" w:color="000001"/>
+            </w:tcBorders>
+            <w:shd w:fill="auto" w:val="clear"/>
+            <w:tcMar>
+              <w:left w:w="51" w:type="dxa"/>
             </w:tcMar>
           </w:tcPr>
           <w:p>
@@ -2986,14 +2981,14 @@
           <w:tcPr>
             <w:tcW w:w="3009" w:type="dxa"/>
             <w:tcBorders>
-              <w:top w:val="single" w:sz="2" w:space="0" w:color="000000"/>
-              <w:left w:val="single" w:sz="2" w:space="0" w:color="000000"/>
-              <w:bottom w:val="single" w:sz="2" w:space="0" w:color="000000"/>
-              <w:insideH w:val="single" w:sz="2" w:space="0" w:color="000000"/>
-            </w:tcBorders>
-            <w:shd w:fill="auto" w:val="clear"/>
-            <w:tcMar>
-              <w:left w:w="54" w:type="dxa"/>
+              <w:top w:val="single" w:sz="2" w:space="0" w:color="000001"/>
+              <w:left w:val="single" w:sz="2" w:space="0" w:color="000001"/>
+              <w:bottom w:val="single" w:sz="2" w:space="0" w:color="000001"/>
+              <w:insideH w:val="single" w:sz="2" w:space="0" w:color="000001"/>
+            </w:tcBorders>
+            <w:shd w:fill="auto" w:val="clear"/>
+            <w:tcMar>
+              <w:left w:w="51" w:type="dxa"/>
             </w:tcMar>
           </w:tcPr>
           <w:p>
@@ -3019,16 +3014,16 @@
           <w:tcPr>
             <w:tcW w:w="3009" w:type="dxa"/>
             <w:tcBorders>
-              <w:top w:val="single" w:sz="2" w:space="0" w:color="000000"/>
-              <w:left w:val="single" w:sz="2" w:space="0" w:color="000000"/>
-              <w:bottom w:val="single" w:sz="2" w:space="0" w:color="000000"/>
-              <w:right w:val="single" w:sz="2" w:space="0" w:color="000000"/>
-              <w:insideH w:val="single" w:sz="2" w:space="0" w:color="000000"/>
-              <w:insideV w:val="single" w:sz="2" w:space="0" w:color="000000"/>
-            </w:tcBorders>
-            <w:shd w:fill="auto" w:val="clear"/>
-            <w:tcMar>
-              <w:left w:w="54" w:type="dxa"/>
+              <w:top w:val="single" w:sz="2" w:space="0" w:color="000001"/>
+              <w:left w:val="single" w:sz="2" w:space="0" w:color="000001"/>
+              <w:bottom w:val="single" w:sz="2" w:space="0" w:color="000001"/>
+              <w:right w:val="single" w:sz="2" w:space="0" w:color="000001"/>
+              <w:insideH w:val="single" w:sz="2" w:space="0" w:color="000001"/>
+              <w:insideV w:val="single" w:sz="2" w:space="0" w:color="000001"/>
+            </w:tcBorders>
+            <w:shd w:fill="auto" w:val="clear"/>
+            <w:tcMar>
+              <w:left w:w="51" w:type="dxa"/>
             </w:tcMar>
           </w:tcPr>
           <w:p>
@@ -3057,13 +3052,14 @@
           <w:tcPr>
             <w:tcW w:w="3008" w:type="dxa"/>
             <w:tcBorders>
-              <w:left w:val="single" w:sz="2" w:space="0" w:color="000000"/>
-              <w:bottom w:val="single" w:sz="2" w:space="0" w:color="000000"/>
-              <w:insideH w:val="single" w:sz="2" w:space="0" w:color="000000"/>
-            </w:tcBorders>
-            <w:shd w:fill="auto" w:val="clear"/>
-            <w:tcMar>
-              <w:left w:w="54" w:type="dxa"/>
+              <w:top w:val="single" w:sz="2" w:space="0" w:color="000001"/>
+              <w:left w:val="single" w:sz="2" w:space="0" w:color="000001"/>
+              <w:bottom w:val="single" w:sz="2" w:space="0" w:color="000001"/>
+              <w:insideH w:val="single" w:sz="2" w:space="0" w:color="000001"/>
+            </w:tcBorders>
+            <w:shd w:fill="auto" w:val="clear"/>
+            <w:tcMar>
+              <w:left w:w="51" w:type="dxa"/>
             </w:tcMar>
           </w:tcPr>
           <w:p>
@@ -3082,13 +3078,14 @@
           <w:tcPr>
             <w:tcW w:w="3009" w:type="dxa"/>
             <w:tcBorders>
-              <w:left w:val="single" w:sz="2" w:space="0" w:color="000000"/>
-              <w:bottom w:val="single" w:sz="2" w:space="0" w:color="000000"/>
-              <w:insideH w:val="single" w:sz="2" w:space="0" w:color="000000"/>
-            </w:tcBorders>
-            <w:shd w:fill="auto" w:val="clear"/>
-            <w:tcMar>
-              <w:left w:w="54" w:type="dxa"/>
+              <w:top w:val="single" w:sz="2" w:space="0" w:color="000001"/>
+              <w:left w:val="single" w:sz="2" w:space="0" w:color="000001"/>
+              <w:bottom w:val="single" w:sz="2" w:space="0" w:color="000001"/>
+              <w:insideH w:val="single" w:sz="2" w:space="0" w:color="000001"/>
+            </w:tcBorders>
+            <w:shd w:fill="auto" w:val="clear"/>
+            <w:tcMar>
+              <w:left w:w="51" w:type="dxa"/>
             </w:tcMar>
           </w:tcPr>
           <w:p>
@@ -3107,15 +3104,16 @@
           <w:tcPr>
             <w:tcW w:w="3009" w:type="dxa"/>
             <w:tcBorders>
-              <w:left w:val="single" w:sz="2" w:space="0" w:color="000000"/>
-              <w:bottom w:val="single" w:sz="2" w:space="0" w:color="000000"/>
-              <w:right w:val="single" w:sz="2" w:space="0" w:color="000000"/>
-              <w:insideH w:val="single" w:sz="2" w:space="0" w:color="000000"/>
-              <w:insideV w:val="single" w:sz="2" w:space="0" w:color="000000"/>
-            </w:tcBorders>
-            <w:shd w:fill="auto" w:val="clear"/>
-            <w:tcMar>
-              <w:left w:w="54" w:type="dxa"/>
+              <w:top w:val="single" w:sz="2" w:space="0" w:color="000001"/>
+              <w:left w:val="single" w:sz="2" w:space="0" w:color="000001"/>
+              <w:bottom w:val="single" w:sz="2" w:space="0" w:color="000001"/>
+              <w:right w:val="single" w:sz="2" w:space="0" w:color="000001"/>
+              <w:insideH w:val="single" w:sz="2" w:space="0" w:color="000001"/>
+              <w:insideV w:val="single" w:sz="2" w:space="0" w:color="000001"/>
+            </w:tcBorders>
+            <w:shd w:fill="auto" w:val="clear"/>
+            <w:tcMar>
+              <w:left w:w="51" w:type="dxa"/>
             </w:tcMar>
           </w:tcPr>
           <w:p>
@@ -3137,13 +3135,14 @@
           <w:tcPr>
             <w:tcW w:w="3008" w:type="dxa"/>
             <w:tcBorders>
-              <w:left w:val="single" w:sz="2" w:space="0" w:color="000000"/>
-              <w:bottom w:val="single" w:sz="2" w:space="0" w:color="000000"/>
-              <w:insideH w:val="single" w:sz="2" w:space="0" w:color="000000"/>
-            </w:tcBorders>
-            <w:shd w:fill="auto" w:val="clear"/>
-            <w:tcMar>
-              <w:left w:w="54" w:type="dxa"/>
+              <w:top w:val="single" w:sz="2" w:space="0" w:color="000001"/>
+              <w:left w:val="single" w:sz="2" w:space="0" w:color="000001"/>
+              <w:bottom w:val="single" w:sz="2" w:space="0" w:color="000001"/>
+              <w:insideH w:val="single" w:sz="2" w:space="0" w:color="000001"/>
+            </w:tcBorders>
+            <w:shd w:fill="auto" w:val="clear"/>
+            <w:tcMar>
+              <w:left w:w="51" w:type="dxa"/>
             </w:tcMar>
           </w:tcPr>
           <w:p>
@@ -3162,13 +3161,14 @@
           <w:tcPr>
             <w:tcW w:w="3009" w:type="dxa"/>
             <w:tcBorders>
-              <w:left w:val="single" w:sz="2" w:space="0" w:color="000000"/>
-              <w:bottom w:val="single" w:sz="2" w:space="0" w:color="000000"/>
-              <w:insideH w:val="single" w:sz="2" w:space="0" w:color="000000"/>
-            </w:tcBorders>
-            <w:shd w:fill="auto" w:val="clear"/>
-            <w:tcMar>
-              <w:left w:w="54" w:type="dxa"/>
+              <w:top w:val="single" w:sz="2" w:space="0" w:color="000001"/>
+              <w:left w:val="single" w:sz="2" w:space="0" w:color="000001"/>
+              <w:bottom w:val="single" w:sz="2" w:space="0" w:color="000001"/>
+              <w:insideH w:val="single" w:sz="2" w:space="0" w:color="000001"/>
+            </w:tcBorders>
+            <w:shd w:fill="auto" w:val="clear"/>
+            <w:tcMar>
+              <w:left w:w="51" w:type="dxa"/>
             </w:tcMar>
           </w:tcPr>
           <w:p>
@@ -3187,15 +3187,16 @@
           <w:tcPr>
             <w:tcW w:w="3009" w:type="dxa"/>
             <w:tcBorders>
-              <w:left w:val="single" w:sz="2" w:space="0" w:color="000000"/>
-              <w:bottom w:val="single" w:sz="2" w:space="0" w:color="000000"/>
-              <w:right w:val="single" w:sz="2" w:space="0" w:color="000000"/>
-              <w:insideH w:val="single" w:sz="2" w:space="0" w:color="000000"/>
-              <w:insideV w:val="single" w:sz="2" w:space="0" w:color="000000"/>
-            </w:tcBorders>
-            <w:shd w:fill="auto" w:val="clear"/>
-            <w:tcMar>
-              <w:left w:w="54" w:type="dxa"/>
+              <w:top w:val="single" w:sz="2" w:space="0" w:color="000001"/>
+              <w:left w:val="single" w:sz="2" w:space="0" w:color="000001"/>
+              <w:bottom w:val="single" w:sz="2" w:space="0" w:color="000001"/>
+              <w:right w:val="single" w:sz="2" w:space="0" w:color="000001"/>
+              <w:insideH w:val="single" w:sz="2" w:space="0" w:color="000001"/>
+              <w:insideV w:val="single" w:sz="2" w:space="0" w:color="000001"/>
+            </w:tcBorders>
+            <w:shd w:fill="auto" w:val="clear"/>
+            <w:tcMar>
+              <w:left w:w="51" w:type="dxa"/>
             </w:tcMar>
           </w:tcPr>
           <w:p>
@@ -3217,13 +3218,14 @@
           <w:tcPr>
             <w:tcW w:w="3008" w:type="dxa"/>
             <w:tcBorders>
-              <w:left w:val="single" w:sz="2" w:space="0" w:color="000000"/>
-              <w:bottom w:val="single" w:sz="2" w:space="0" w:color="000000"/>
-              <w:insideH w:val="single" w:sz="2" w:space="0" w:color="000000"/>
-            </w:tcBorders>
-            <w:shd w:fill="auto" w:val="clear"/>
-            <w:tcMar>
-              <w:left w:w="54" w:type="dxa"/>
+              <w:top w:val="single" w:sz="2" w:space="0" w:color="000001"/>
+              <w:left w:val="single" w:sz="2" w:space="0" w:color="000001"/>
+              <w:bottom w:val="single" w:sz="2" w:space="0" w:color="000001"/>
+              <w:insideH w:val="single" w:sz="2" w:space="0" w:color="000001"/>
+            </w:tcBorders>
+            <w:shd w:fill="auto" w:val="clear"/>
+            <w:tcMar>
+              <w:left w:w="51" w:type="dxa"/>
             </w:tcMar>
           </w:tcPr>
           <w:p>
@@ -3242,13 +3244,14 @@
           <w:tcPr>
             <w:tcW w:w="3009" w:type="dxa"/>
             <w:tcBorders>
-              <w:left w:val="single" w:sz="2" w:space="0" w:color="000000"/>
-              <w:bottom w:val="single" w:sz="2" w:space="0" w:color="000000"/>
-              <w:insideH w:val="single" w:sz="2" w:space="0" w:color="000000"/>
-            </w:tcBorders>
-            <w:shd w:fill="auto" w:val="clear"/>
-            <w:tcMar>
-              <w:left w:w="54" w:type="dxa"/>
+              <w:top w:val="single" w:sz="2" w:space="0" w:color="000001"/>
+              <w:left w:val="single" w:sz="2" w:space="0" w:color="000001"/>
+              <w:bottom w:val="single" w:sz="2" w:space="0" w:color="000001"/>
+              <w:insideH w:val="single" w:sz="2" w:space="0" w:color="000001"/>
+            </w:tcBorders>
+            <w:shd w:fill="auto" w:val="clear"/>
+            <w:tcMar>
+              <w:left w:w="51" w:type="dxa"/>
             </w:tcMar>
           </w:tcPr>
           <w:p>
@@ -3267,15 +3270,16 @@
           <w:tcPr>
             <w:tcW w:w="3009" w:type="dxa"/>
             <w:tcBorders>
-              <w:left w:val="single" w:sz="2" w:space="0" w:color="000000"/>
-              <w:bottom w:val="single" w:sz="2" w:space="0" w:color="000000"/>
-              <w:right w:val="single" w:sz="2" w:space="0" w:color="000000"/>
-              <w:insideH w:val="single" w:sz="2" w:space="0" w:color="000000"/>
-              <w:insideV w:val="single" w:sz="2" w:space="0" w:color="000000"/>
-            </w:tcBorders>
-            <w:shd w:fill="auto" w:val="clear"/>
-            <w:tcMar>
-              <w:left w:w="54" w:type="dxa"/>
+              <w:top w:val="single" w:sz="2" w:space="0" w:color="000001"/>
+              <w:left w:val="single" w:sz="2" w:space="0" w:color="000001"/>
+              <w:bottom w:val="single" w:sz="2" w:space="0" w:color="000001"/>
+              <w:right w:val="single" w:sz="2" w:space="0" w:color="000001"/>
+              <w:insideH w:val="single" w:sz="2" w:space="0" w:color="000001"/>
+              <w:insideV w:val="single" w:sz="2" w:space="0" w:color="000001"/>
+            </w:tcBorders>
+            <w:shd w:fill="auto" w:val="clear"/>
+            <w:tcMar>
+              <w:left w:w="51" w:type="dxa"/>
             </w:tcMar>
           </w:tcPr>
           <w:p>
@@ -3313,12 +3317,9 @@
       <w:r>
         <w:rPr/>
         <w:br/>
-      </w:r>
-      <w:r>
-        <w:rPr/>
         <w:t xml:space="preserve">Tietokannan toiminnan varmistamiseksi on sovellusdemoon jätetty tietokannan testaus sivu josta voidaan tarkkailla tietokannassa olevia tietoja. Tämän löydät osoitteesta </w:t>
       </w:r>
-      <w:hyperlink r:id="rId9">
+      <w:hyperlink r:id="rId8">
         <w:r>
           <w:rPr>
             <w:rStyle w:val="InternetLink"/>
@@ -3326,17 +3327,16 @@
           <w:t>http://lofhjann.users.cs.helsinki.fi/tsoha/tietokantayhteys</w:t>
         </w:r>
       </w:hyperlink>
-      <w:hyperlink r:id="rId10">
-        <w:r>
-          <w:rPr/>
-          <w:t xml:space="preserve"> (Oikeassa työssä tämäkin olisi poistettu itsestäänselvistä syistä)</w:t>
-        </w:r>
-      </w:hyperlink>
+      <w:r>
+        <w:rPr/>
+        <w:t xml:space="preserve"> (Oikeassa työssä tämäkin olisi poistettu itsestäänselvistä syistä)</w:t>
+      </w:r>
     </w:p>
     <w:sectPr>
+      <w:headerReference w:type="default" r:id="rId9"/>
       <w:type w:val="nextPage"/>
       <w:pgSz w:w="11906" w:h="16838"/>
-      <w:pgMar w:left="1440" w:right="1440" w:header="0" w:top="1440" w:footer="0" w:bottom="1440" w:gutter="0"/>
+      <w:pgMar w:left="1440" w:right="1440" w:header="1440" w:top="1979" w:footer="0" w:bottom="1440" w:gutter="0"/>
       <w:pgNumType w:fmt="decimal"/>
       <w:formProt w:val="false"/>
       <w:textDirection w:val="lrTb"/>
@@ -3344,6 +3344,27 @@
     </w:sectPr>
   </w:body>
 </w:document>
+</file>
+
+<file path=word/header1.xml><?xml version="1.0" encoding="utf-8"?>
+<w:hdr xmlns:o="urn:schemas-microsoft-com:office:office" xmlns:r="http://schemas.openxmlformats.org/officeDocument/2006/relationships" xmlns:v="urn:schemas-microsoft-com:vml" xmlns:w="http://schemas.openxmlformats.org/wordprocessingml/2006/main" xmlns:w10="urn:schemas-microsoft-com:office:word" xmlns:wp="http://schemas.openxmlformats.org/drawingml/2006/wordprocessingDrawing" xmlns:wps="http://schemas.microsoft.com/office/word/2010/wordprocessingShape" xmlns:wpg="http://schemas.microsoft.com/office/word/2010/wordprocessingGroup" xmlns:mc="http://schemas.openxmlformats.org/markup-compatibility/2006" xmlns:wp14="http://schemas.microsoft.com/office/word/2010/wordprocessingDrawing" xmlns:w14="http://schemas.microsoft.com/office/word/2010/wordml" mc:Ignorable="w14 wp14">
+  <w:p>
+    <w:pPr>
+      <w:pStyle w:val="Header"/>
+      <w:spacing w:before="0" w:after="160"/>
+      <w:jc w:val="right"/>
+      <w:rPr>
+        <w:color w:val="DDDDDD"/>
+      </w:rPr>
+    </w:pPr>
+    <w:r>
+      <w:rPr>
+        <w:color w:val="DDDDDD"/>
+      </w:rPr>
+      <w:t>Janne Löfhjelm 2017</w:t>
+    </w:r>
+  </w:p>
+</w:hdr>
 </file>
 
 <file path=word/styles.xml><?xml version="1.0" encoding="utf-8"?>
@@ -3885,6 +3906,12 @@
     <w:pPr/>
     <w:rPr/>
   </w:style>
+  <w:style w:type="paragraph" w:styleId="Header">
+    <w:name w:val="Header"/>
+    <w:basedOn w:val="Normal"/>
+    <w:pPr/>
+    <w:rPr/>
+  </w:style>
   <w:style w:type="numbering" w:styleId="NoList" w:default="1">
     <w:name w:val="No List"/>
     <w:uiPriority w:val="99"/>

</xml_diff>